<commit_message>
Employee Attendance part and Vehicle Function Updated
</commit_message>
<xml_diff>
--- a/Project_Proposal Continued.docx
+++ b/Project_Proposal Continued.docx
@@ -1,6 +1,6 @@
 
 <file path=word/document.xml><?xml version="1.0" encoding="utf-8"?>
-<w:document xmlns:wpc="http://schemas.microsoft.com/office/word/2010/wordprocessingCanvas" xmlns:cx="http://schemas.microsoft.com/office/drawing/2014/chartex" xmlns:cx1="http://schemas.microsoft.com/office/drawing/2015/9/8/chartex" xmlns:cx2="http://schemas.microsoft.com/office/drawing/2015/10/21/chartex" xmlns:cx3="http://schemas.microsoft.com/office/drawing/2016/5/9/chartex" xmlns:cx4="http://schemas.microsoft.com/office/drawing/2016/5/10/chartex" xmlns:cx5="http://schemas.microsoft.com/office/drawing/2016/5/11/chartex" xmlns:cx6="http://schemas.microsoft.com/office/drawing/2016/5/12/chartex" xmlns:cx7="http://schemas.microsoft.com/office/drawing/2016/5/13/chartex" xmlns:cx8="http://schemas.microsoft.com/office/drawing/2016/5/14/chartex" xmlns:mc="http://schemas.openxmlformats.org/markup-compatibility/2006" xmlns:aink="http://schemas.microsoft.com/office/drawing/2016/ink" xmlns:am3d="http://schemas.microsoft.com/office/drawing/2017/model3d" xmlns:o="urn:schemas-microsoft-com:office:office" xmlns:r="http://schemas.openxmlformats.org/officeDocument/2006/relationships" xmlns:m="http://schemas.openxmlformats.org/officeDocument/2006/math" xmlns:v="urn:schemas-microsoft-com:vml" xmlns:wp14="http://schemas.microsoft.com/office/word/2010/wordprocessingDrawing" xmlns:wp="http://schemas.openxmlformats.org/drawingml/2006/wordprocessingDrawing" xmlns:w10="urn:schemas-microsoft-com:office:word" xmlns:w="http://schemas.openxmlformats.org/wordprocessingml/2006/main" xmlns:w14="http://schemas.microsoft.com/office/word/2010/wordml" xmlns:w15="http://schemas.microsoft.com/office/word/2012/wordml" xmlns:w16cex="http://schemas.microsoft.com/office/word/2018/wordml/cex" xmlns:w16cid="http://schemas.microsoft.com/office/word/2016/wordml/cid" xmlns:w16="http://schemas.microsoft.com/office/word/2018/wordml" xmlns:w16sdtdh="http://schemas.microsoft.com/office/word/2020/wordml/sdtdatahash" xmlns:w16se="http://schemas.microsoft.com/office/word/2015/wordml/symex" xmlns:wpg="http://schemas.microsoft.com/office/word/2010/wordprocessingGroup" xmlns:wpi="http://schemas.microsoft.com/office/word/2010/wordprocessingInk" xmlns:wne="http://schemas.microsoft.com/office/word/2006/wordml" xmlns:wps="http://schemas.microsoft.com/office/word/2010/wordprocessingShape" mc:Ignorable="w14 w15 w16se w16cid w16 w16cex w16sdtdh wp14">
+<w:document xmlns:wpc="http://schemas.microsoft.com/office/word/2010/wordprocessingCanvas" xmlns:cx="http://schemas.microsoft.com/office/drawing/2014/chartex" xmlns:cx1="http://schemas.microsoft.com/office/drawing/2015/9/8/chartex" xmlns:cx2="http://schemas.microsoft.com/office/drawing/2015/10/21/chartex" xmlns:cx3="http://schemas.microsoft.com/office/drawing/2016/5/9/chartex" xmlns:cx4="http://schemas.microsoft.com/office/drawing/2016/5/10/chartex" xmlns:cx5="http://schemas.microsoft.com/office/drawing/2016/5/11/chartex" xmlns:cx6="http://schemas.microsoft.com/office/drawing/2016/5/12/chartex" xmlns:cx7="http://schemas.microsoft.com/office/drawing/2016/5/13/chartex" xmlns:cx8="http://schemas.microsoft.com/office/drawing/2016/5/14/chartex" xmlns:mc="http://schemas.openxmlformats.org/markup-compatibility/2006" xmlns:aink="http://schemas.microsoft.com/office/drawing/2016/ink" xmlns:am3d="http://schemas.microsoft.com/office/drawing/2017/model3d" xmlns:o="urn:schemas-microsoft-com:office:office" xmlns:r="http://schemas.openxmlformats.org/officeDocument/2006/relationships" xmlns:m="http://schemas.openxmlformats.org/officeDocument/2006/math" xmlns:v="urn:schemas-microsoft-com:vml" xmlns:wp14="http://schemas.microsoft.com/office/word/2010/wordprocessingDrawing" xmlns:wp="http://schemas.openxmlformats.org/drawingml/2006/wordprocessingDrawing" xmlns:w10="urn:schemas-microsoft-com:office:word" xmlns:w="http://schemas.openxmlformats.org/wordprocessingml/2006/main" xmlns:w14="http://schemas.microsoft.com/office/word/2010/wordml" xmlns:w15="http://schemas.microsoft.com/office/word/2012/wordml" xmlns:w16cid="http://schemas.microsoft.com/office/word/2016/wordml/cid" xmlns:w16se="http://schemas.microsoft.com/office/word/2015/wordml/symex" xmlns:wpg="http://schemas.microsoft.com/office/word/2010/wordprocessingGroup" xmlns:wpi="http://schemas.microsoft.com/office/word/2010/wordprocessingInk" xmlns:wne="http://schemas.microsoft.com/office/word/2006/wordml" xmlns:wps="http://schemas.microsoft.com/office/word/2010/wordprocessingShape" mc:Ignorable="w14 w15 w16se w16cid wp14">
   <w:body>
     <w:p>
       <w:pPr>
@@ -35,7 +35,7 @@
           <v:shape id="_x0000_s1026" type="#_x0000_t75" style="position:absolute;left:0;text-align:left;margin-left:0;margin-top:0;width:66.6pt;height:78.3pt;z-index:251659264;mso-position-horizontal:center">
             <v:imagedata r:id="rId5" o:title=""/>
           </v:shape>
-          <o:OLEObject Type="Embed" ProgID="PBrush" ShapeID="_x0000_s1026" DrawAspect="Content" ObjectID="_1689514204" r:id="rId6"/>
+          <o:OLEObject Type="Embed" ProgID="PBrush" ShapeID="_x0000_s1026" DrawAspect="Content" ObjectID="_1689589455" r:id="rId6"/>
         </w:object>
       </w:r>
     </w:p>
@@ -398,6 +398,7 @@
         </w:rPr>
         <w:t>– (</w:t>
       </w:r>
+      <w:proofErr w:type="spellStart"/>
       <w:r>
         <w:rPr>
           <w:rFonts w:ascii="Times New Roman" w:hAnsi="Times New Roman" w:cs="Times New Roman"/>
@@ -405,7 +406,17 @@
           <w:sz w:val="24"/>
           <w:szCs w:val="24"/>
         </w:rPr>
-        <w:t>Ravinda Anjana S.A.D</w:t>
+        <w:t>Ravinda</w:t>
+      </w:r>
+      <w:proofErr w:type="spellEnd"/>
+      <w:r>
+        <w:rPr>
+          <w:rFonts w:ascii="Times New Roman" w:hAnsi="Times New Roman" w:cs="Times New Roman"/>
+          <w:color w:val="4BACC6"/>
+          <w:sz w:val="24"/>
+          <w:szCs w:val="24"/>
+        </w:rPr>
+        <w:t xml:space="preserve"> Anjana S.A.D</w:t>
       </w:r>
       <w:r>
         <w:rPr>
@@ -461,6 +472,7 @@
         </w:rPr>
         <w:t>– (</w:t>
       </w:r>
+      <w:proofErr w:type="spellStart"/>
       <w:r>
         <w:rPr>
           <w:rFonts w:ascii="Times New Roman" w:hAnsi="Times New Roman" w:cs="Times New Roman"/>
@@ -468,7 +480,17 @@
           <w:sz w:val="24"/>
           <w:szCs w:val="24"/>
         </w:rPr>
-        <w:t>Dakumpitiya D.A.L.C</w:t>
+        <w:t>Dakumpitiya</w:t>
+      </w:r>
+      <w:proofErr w:type="spellEnd"/>
+      <w:r>
+        <w:rPr>
+          <w:rFonts w:ascii="Times New Roman" w:hAnsi="Times New Roman" w:cs="Times New Roman"/>
+          <w:color w:val="4BACC6"/>
+          <w:sz w:val="24"/>
+          <w:szCs w:val="24"/>
+        </w:rPr>
+        <w:t xml:space="preserve"> D.A.L.C</w:t>
       </w:r>
       <w:r>
         <w:rPr>
@@ -524,6 +546,7 @@
         </w:rPr>
         <w:t>– (</w:t>
       </w:r>
+      <w:proofErr w:type="spellStart"/>
       <w:r>
         <w:rPr>
           <w:rFonts w:ascii="Times New Roman" w:hAnsi="Times New Roman" w:cs="Times New Roman"/>
@@ -531,7 +554,17 @@
           <w:sz w:val="24"/>
           <w:szCs w:val="24"/>
         </w:rPr>
-        <w:t>Bandara S.A.C.J.W</w:t>
+        <w:t>Bandara</w:t>
+      </w:r>
+      <w:proofErr w:type="spellEnd"/>
+      <w:r>
+        <w:rPr>
+          <w:rFonts w:ascii="Times New Roman" w:hAnsi="Times New Roman" w:cs="Times New Roman"/>
+          <w:color w:val="4BACC6"/>
+          <w:sz w:val="24"/>
+          <w:szCs w:val="24"/>
+        </w:rPr>
+        <w:t xml:space="preserve"> S.A.C.J.W</w:t>
       </w:r>
       <w:r>
         <w:rPr>
@@ -650,6 +683,7 @@
         </w:rPr>
         <w:t>– (</w:t>
       </w:r>
+      <w:proofErr w:type="spellStart"/>
       <w:r>
         <w:rPr>
           <w:rFonts w:ascii="Times New Roman" w:hAnsi="Times New Roman" w:cs="Times New Roman"/>
@@ -657,7 +691,17 @@
           <w:sz w:val="24"/>
           <w:szCs w:val="24"/>
         </w:rPr>
-        <w:t>Nigamuni M.M.S</w:t>
+        <w:t>Nigamuni</w:t>
+      </w:r>
+      <w:proofErr w:type="spellEnd"/>
+      <w:r>
+        <w:rPr>
+          <w:rFonts w:ascii="Times New Roman" w:hAnsi="Times New Roman" w:cs="Times New Roman"/>
+          <w:color w:val="4BACC6"/>
+          <w:sz w:val="24"/>
+          <w:szCs w:val="24"/>
+        </w:rPr>
+        <w:t xml:space="preserve"> M.M.S</w:t>
       </w:r>
       <w:r>
         <w:rPr>
@@ -713,6 +757,7 @@
         </w:rPr>
         <w:t>– (</w:t>
       </w:r>
+      <w:proofErr w:type="spellStart"/>
       <w:r>
         <w:rPr>
           <w:rFonts w:ascii="Times New Roman" w:hAnsi="Times New Roman" w:cs="Times New Roman"/>
@@ -720,7 +765,17 @@
           <w:sz w:val="24"/>
           <w:szCs w:val="24"/>
         </w:rPr>
-        <w:t>Kadigamuwa A.S.T.W.M.R.R.W</w:t>
+        <w:t>Kadigamuwa</w:t>
+      </w:r>
+      <w:proofErr w:type="spellEnd"/>
+      <w:r>
+        <w:rPr>
+          <w:rFonts w:ascii="Times New Roman" w:hAnsi="Times New Roman" w:cs="Times New Roman"/>
+          <w:color w:val="4BACC6"/>
+          <w:sz w:val="24"/>
+          <w:szCs w:val="24"/>
+        </w:rPr>
+        <w:t xml:space="preserve"> A.S.T.W.M.R.R.W</w:t>
       </w:r>
       <w:r>
         <w:rPr>
@@ -776,6 +831,7 @@
         </w:rPr>
         <w:t>– (</w:t>
       </w:r>
+      <w:proofErr w:type="spellStart"/>
       <w:r>
         <w:rPr>
           <w:rFonts w:ascii="Times New Roman" w:hAnsi="Times New Roman" w:cs="Times New Roman"/>
@@ -783,7 +839,17 @@
           <w:sz w:val="24"/>
           <w:szCs w:val="24"/>
         </w:rPr>
-        <w:t>Mithsara K.A.G.N</w:t>
+        <w:t>Mithsara</w:t>
+      </w:r>
+      <w:proofErr w:type="spellEnd"/>
+      <w:r>
+        <w:rPr>
+          <w:rFonts w:ascii="Times New Roman" w:hAnsi="Times New Roman" w:cs="Times New Roman"/>
+          <w:color w:val="4BACC6"/>
+          <w:sz w:val="24"/>
+          <w:szCs w:val="24"/>
+        </w:rPr>
+        <w:t xml:space="preserve"> K.A.G.N</w:t>
       </w:r>
       <w:r>
         <w:rPr>
@@ -846,8 +912,19 @@
           <w:sz w:val="24"/>
           <w:szCs w:val="24"/>
         </w:rPr>
-        <w:t>H.L Ariyathilake</w:t>
-      </w:r>
+        <w:t xml:space="preserve">H.L </w:t>
+      </w:r>
+      <w:proofErr w:type="spellStart"/>
+      <w:r>
+        <w:rPr>
+          <w:rFonts w:ascii="Times New Roman" w:hAnsi="Times New Roman" w:cs="Times New Roman"/>
+          <w:color w:val="4BACC6"/>
+          <w:sz w:val="24"/>
+          <w:szCs w:val="24"/>
+        </w:rPr>
+        <w:t>Ariyathilake</w:t>
+      </w:r>
+      <w:proofErr w:type="spellEnd"/>
       <w:r>
         <w:rPr>
           <w:rFonts w:ascii="Times New Roman" w:hAnsi="Times New Roman" w:cs="Times New Roman"/>
@@ -1765,21 +1842,42 @@
         <w:autoSpaceDE w:val="0"/>
         <w:autoSpaceDN w:val="0"/>
         <w:adjustRightInd w:val="0"/>
-        <w:rPr>
-          <w:rFonts w:eastAsiaTheme="minorHAnsi"/>
-          <w:color w:val="000000"/>
-          <w:sz w:val="23"/>
-          <w:szCs w:val="23"/>
-        </w:rPr>
-      </w:pPr>
-      <w:r>
-        <w:rPr>
-          <w:rFonts w:eastAsiaTheme="minorHAnsi"/>
-          <w:color w:val="000000"/>
-          <w:sz w:val="23"/>
-          <w:szCs w:val="23"/>
-        </w:rPr>
-        <w:t xml:space="preserve">For the first time in the field, we have an opportunity to fully computerize a fully functioning metal crusher site. Since this is new to the field our team have to think freshly and design the way to program the functionalities of the site. The vast range of roles in the site should be implemented in away that it should blend with the culture, adaptive rate, experience and the computer knowledge of the employees in the site. </w:t>
+        <w:jc w:val="both"/>
+        <w:rPr>
+          <w:rFonts w:eastAsiaTheme="minorHAnsi"/>
+          <w:color w:val="000000"/>
+          <w:sz w:val="23"/>
+          <w:szCs w:val="23"/>
+        </w:rPr>
+      </w:pPr>
+      <w:r>
+        <w:rPr>
+          <w:rFonts w:eastAsiaTheme="minorHAnsi"/>
+          <w:color w:val="000000"/>
+          <w:sz w:val="23"/>
+          <w:szCs w:val="23"/>
+        </w:rPr>
+        <w:t xml:space="preserve">For the first time in the field, we have an opportunity to fully computerize a fully functioning metal crusher site. Since this is new to the field our team have to think freshly and design the way to program the functionalities of the site. The vast range of roles in the site should be implemented in </w:t>
+      </w:r>
+      <w:proofErr w:type="spellStart"/>
+      <w:r>
+        <w:rPr>
+          <w:rFonts w:eastAsiaTheme="minorHAnsi"/>
+          <w:color w:val="000000"/>
+          <w:sz w:val="23"/>
+          <w:szCs w:val="23"/>
+        </w:rPr>
+        <w:t>away</w:t>
+      </w:r>
+      <w:proofErr w:type="spellEnd"/>
+      <w:r>
+        <w:rPr>
+          <w:rFonts w:eastAsiaTheme="minorHAnsi"/>
+          <w:color w:val="000000"/>
+          <w:sz w:val="23"/>
+          <w:szCs w:val="23"/>
+        </w:rPr>
+        <w:t xml:space="preserve"> that it should blend with the culture, adaptive rate, experience and the computer knowledge of the employees in the site. </w:t>
       </w:r>
     </w:p>
     <w:p>
@@ -1787,6 +1885,7 @@
         <w:autoSpaceDE w:val="0"/>
         <w:autoSpaceDN w:val="0"/>
         <w:adjustRightInd w:val="0"/>
+        <w:jc w:val="both"/>
         <w:rPr>
           <w:rFonts w:eastAsiaTheme="minorHAnsi"/>
           <w:color w:val="000000"/>
@@ -1809,6 +1908,7 @@
         <w:autoSpaceDE w:val="0"/>
         <w:autoSpaceDN w:val="0"/>
         <w:adjustRightInd w:val="0"/>
+        <w:jc w:val="both"/>
         <w:rPr>
           <w:rFonts w:eastAsiaTheme="minorHAnsi"/>
           <w:color w:val="000000"/>
@@ -1867,6 +1967,7 @@
         <w:autoSpaceDE w:val="0"/>
         <w:autoSpaceDN w:val="0"/>
         <w:adjustRightInd w:val="0"/>
+        <w:jc w:val="both"/>
         <w:rPr>
           <w:rFonts w:eastAsiaTheme="minorHAnsi"/>
           <w:color w:val="000000"/>
@@ -1883,8 +1984,13 @@
         </w:rPr>
         <w:t xml:space="preserve">As the conclusion we can agree that our client </w:t>
       </w:r>
-      <w:r>
-        <w:t>Herath metal crusher can move from books and manual registers to modern and updated version which increase the accuracy of the functionalities as well as the speed of accurate decision making. With the digitize management system as well as the experience more than 15years the company have the ability to increase their profits and can stay in the competitive business world for a long time.</w:t>
+      <w:proofErr w:type="spellStart"/>
+      <w:r>
+        <w:t>Herath</w:t>
+      </w:r>
+      <w:proofErr w:type="spellEnd"/>
+      <w:r>
+        <w:t xml:space="preserve"> metal crusher can move from books and manual registers to modern and updated version which increase the accuracy of the functionalities as well as the speed of accurate decision making. With the digitize management system as well as the experience more than 15years the company have the ability to increase their profits and can stay in the competitive business world for a long time.</w:t>
       </w:r>
     </w:p>
     <w:p>
@@ -1929,6 +2035,7 @@
         <w:autoSpaceDE w:val="0"/>
         <w:autoSpaceDN w:val="0"/>
         <w:adjustRightInd w:val="0"/>
+        <w:jc w:val="both"/>
         <w:rPr>
           <w:rFonts w:eastAsiaTheme="minorHAnsi"/>
           <w:color w:val="000000"/>
@@ -1937,16 +2044,29 @@
         </w:rPr>
       </w:pPr>
       <w:bookmarkStart w:id="0" w:name="_Hlk78842093"/>
-      <w:r>
-        <w:rPr>
-          <w:rFonts w:eastAsiaTheme="minorHAnsi"/>
-          <w:b/>
-          <w:bCs/>
-          <w:color w:val="000000"/>
-          <w:sz w:val="23"/>
-          <w:szCs w:val="23"/>
-        </w:rPr>
-        <w:t xml:space="preserve">Herath Metal Crusher </w:t>
+      <w:proofErr w:type="spellStart"/>
+      <w:r>
+        <w:rPr>
+          <w:rFonts w:eastAsiaTheme="minorHAnsi"/>
+          <w:b/>
+          <w:bCs/>
+          <w:color w:val="000000"/>
+          <w:sz w:val="23"/>
+          <w:szCs w:val="23"/>
+        </w:rPr>
+        <w:t>Herath</w:t>
+      </w:r>
+      <w:proofErr w:type="spellEnd"/>
+      <w:r>
+        <w:rPr>
+          <w:rFonts w:eastAsiaTheme="minorHAnsi"/>
+          <w:b/>
+          <w:bCs/>
+          <w:color w:val="000000"/>
+          <w:sz w:val="23"/>
+          <w:szCs w:val="23"/>
+        </w:rPr>
+        <w:t xml:space="preserve"> Metal Crusher </w:t>
       </w:r>
       <w:bookmarkEnd w:id="0"/>
       <w:r>
@@ -2055,8 +2175,39 @@
           <w:sz w:val="23"/>
           <w:szCs w:val="23"/>
         </w:rPr>
-        <w:t xml:space="preserve"> in Madawachchiya, Anuradapura</w:t>
-      </w:r>
+        <w:t xml:space="preserve"> in </w:t>
+      </w:r>
+      <w:proofErr w:type="spellStart"/>
+      <w:r>
+        <w:rPr>
+          <w:rFonts w:eastAsiaTheme="minorHAnsi"/>
+          <w:color w:val="000000"/>
+          <w:sz w:val="23"/>
+          <w:szCs w:val="23"/>
+        </w:rPr>
+        <w:t>Madawachchiya</w:t>
+      </w:r>
+      <w:proofErr w:type="spellEnd"/>
+      <w:r>
+        <w:rPr>
+          <w:rFonts w:eastAsiaTheme="minorHAnsi"/>
+          <w:color w:val="000000"/>
+          <w:sz w:val="23"/>
+          <w:szCs w:val="23"/>
+        </w:rPr>
+        <w:t xml:space="preserve">, </w:t>
+      </w:r>
+      <w:proofErr w:type="spellStart"/>
+      <w:r>
+        <w:rPr>
+          <w:rFonts w:eastAsiaTheme="minorHAnsi"/>
+          <w:color w:val="000000"/>
+          <w:sz w:val="23"/>
+          <w:szCs w:val="23"/>
+        </w:rPr>
+        <w:t>Anuradapura</w:t>
+      </w:r>
+      <w:proofErr w:type="spellEnd"/>
       <w:r>
         <w:rPr>
           <w:rFonts w:eastAsiaTheme="minorHAnsi"/>
@@ -2173,6 +2324,7 @@
         <w:autoSpaceDE w:val="0"/>
         <w:autoSpaceDN w:val="0"/>
         <w:adjustRightInd w:val="0"/>
+        <w:jc w:val="both"/>
         <w:rPr>
           <w:rFonts w:eastAsiaTheme="minorHAnsi"/>
           <w:color w:val="000000"/>
@@ -2261,14 +2413,25 @@
         </w:rPr>
         <w:t xml:space="preserve">. He has a big plan to build up within this system. His plan is to continue this project with the help of us, until a complete system is been created. Even after the ITP project, we thought of continuing to give our hands on him to make this system a success. </w:t>
       </w:r>
-      <w:r>
-        <w:rPr>
-          <w:rFonts w:eastAsiaTheme="minorHAnsi"/>
-          <w:color w:val="000000"/>
-          <w:sz w:val="23"/>
-          <w:szCs w:val="23"/>
-        </w:rPr>
-        <w:t>Herath   Metal Crusher has 35 employees working under them</w:t>
+      <w:proofErr w:type="spellStart"/>
+      <w:r>
+        <w:rPr>
+          <w:rFonts w:eastAsiaTheme="minorHAnsi"/>
+          <w:color w:val="000000"/>
+          <w:sz w:val="23"/>
+          <w:szCs w:val="23"/>
+        </w:rPr>
+        <w:t>Herath</w:t>
+      </w:r>
+      <w:proofErr w:type="spellEnd"/>
+      <w:r>
+        <w:rPr>
+          <w:rFonts w:eastAsiaTheme="minorHAnsi"/>
+          <w:color w:val="000000"/>
+          <w:sz w:val="23"/>
+          <w:szCs w:val="23"/>
+        </w:rPr>
+        <w:t xml:space="preserve">   Metal Crusher has 35 employees working under them</w:t>
       </w:r>
       <w:r>
         <w:rPr>
@@ -2364,6 +2527,7 @@
     <w:p>
       <w:pPr>
         <w:spacing w:after="160" w:line="259" w:lineRule="auto"/>
+        <w:jc w:val="both"/>
         <w:rPr>
           <w:rFonts w:eastAsiaTheme="minorHAnsi"/>
           <w:color w:val="000000"/>
@@ -2389,14 +2553,25 @@
         </w:rPr>
         <w:t xml:space="preserve"> Management System to </w:t>
       </w:r>
-      <w:r>
-        <w:rPr>
-          <w:rFonts w:eastAsiaTheme="minorHAnsi"/>
-          <w:color w:val="000000"/>
-          <w:sz w:val="23"/>
-          <w:szCs w:val="23"/>
-        </w:rPr>
-        <w:t xml:space="preserve">Herath Metal Crusher </w:t>
+      <w:proofErr w:type="spellStart"/>
+      <w:r>
+        <w:rPr>
+          <w:rFonts w:eastAsiaTheme="minorHAnsi"/>
+          <w:color w:val="000000"/>
+          <w:sz w:val="23"/>
+          <w:szCs w:val="23"/>
+        </w:rPr>
+        <w:t>Herath</w:t>
+      </w:r>
+      <w:proofErr w:type="spellEnd"/>
+      <w:r>
+        <w:rPr>
+          <w:rFonts w:eastAsiaTheme="minorHAnsi"/>
+          <w:color w:val="000000"/>
+          <w:sz w:val="23"/>
+          <w:szCs w:val="23"/>
+        </w:rPr>
+        <w:t xml:space="preserve"> Metal Crusher </w:t>
       </w:r>
       <w:r>
         <w:rPr>
@@ -2720,6 +2895,7 @@
         <w:autoSpaceDE w:val="0"/>
         <w:autoSpaceDN w:val="0"/>
         <w:adjustRightInd w:val="0"/>
+        <w:jc w:val="both"/>
         <w:rPr>
           <w:rFonts w:eastAsiaTheme="minorHAnsi"/>
           <w:color w:val="000000"/>
@@ -2814,6 +2990,7 @@
         <w:autoSpaceDE w:val="0"/>
         <w:autoSpaceDN w:val="0"/>
         <w:adjustRightInd w:val="0"/>
+        <w:jc w:val="both"/>
         <w:rPr>
           <w:rFonts w:eastAsiaTheme="minorHAnsi"/>
           <w:color w:val="000000"/>
@@ -2854,6 +3031,7 @@
         <w:autoSpaceDE w:val="0"/>
         <w:autoSpaceDN w:val="0"/>
         <w:adjustRightInd w:val="0"/>
+        <w:jc w:val="both"/>
         <w:rPr>
           <w:rFonts w:eastAsiaTheme="minorHAnsi"/>
           <w:color w:val="000000"/>
@@ -2887,47 +3065,7 @@
           <w:sz w:val="23"/>
           <w:szCs w:val="23"/>
         </w:rPr>
-        <w:t xml:space="preserve"> and payments when customers </w:t>
-      </w:r>
-      <w:proofErr w:type="gramStart"/>
-      <w:r>
-        <w:rPr>
-          <w:rFonts w:eastAsiaTheme="minorHAnsi"/>
-          <w:color w:val="000000"/>
-          <w:sz w:val="23"/>
-          <w:szCs w:val="23"/>
-        </w:rPr>
-        <w:t>requires</w:t>
-      </w:r>
-      <w:proofErr w:type="gramEnd"/>
-      <w:r>
-        <w:rPr>
-          <w:rFonts w:eastAsiaTheme="minorHAnsi"/>
-          <w:color w:val="000000"/>
-          <w:sz w:val="23"/>
-          <w:szCs w:val="23"/>
-        </w:rPr>
-        <w:t xml:space="preserve"> them and also about supplies, stock and other additional information. But it is impossible to directly get them and also, which makes the service so slow and inefficient. The employees find it difficult to access the supplier details and it’s difficult to manage the payment details when there is a massive </w:t>
-      </w:r>
-      <w:proofErr w:type="gramStart"/>
-      <w:r>
-        <w:rPr>
-          <w:rFonts w:eastAsiaTheme="minorHAnsi"/>
-          <w:color w:val="000000"/>
-          <w:sz w:val="23"/>
-          <w:szCs w:val="23"/>
-        </w:rPr>
-        <w:t>amount</w:t>
-      </w:r>
-      <w:proofErr w:type="gramEnd"/>
-      <w:r>
-        <w:rPr>
-          <w:rFonts w:eastAsiaTheme="minorHAnsi"/>
-          <w:color w:val="000000"/>
-          <w:sz w:val="23"/>
-          <w:szCs w:val="23"/>
-        </w:rPr>
-        <w:t xml:space="preserve"> of transactions together. Duplicate entries are made when writing on invoices and spelling errors might lead to entering to wrong customer’s or supplier’s name. </w:t>
+        <w:t xml:space="preserve"> and payments when customers requires them and also about supplies, stock and other additional information. But it is impossible to directly get them and also, which makes the service so slow and inefficient. The employees find it difficult to access the supplier details and it’s difficult to manage the payment details when there is a massive amount of transactions together. Duplicate entries are made when writing on invoices and spelling errors might lead to entering to wrong customer’s or supplier’s name. </w:t>
       </w:r>
     </w:p>
     <w:p>
@@ -2935,6 +3073,7 @@
         <w:autoSpaceDE w:val="0"/>
         <w:autoSpaceDN w:val="0"/>
         <w:adjustRightInd w:val="0"/>
+        <w:jc w:val="both"/>
         <w:rPr>
           <w:rFonts w:eastAsiaTheme="minorHAnsi"/>
           <w:color w:val="000000"/>
@@ -2957,6 +3096,7 @@
         <w:autoSpaceDE w:val="0"/>
         <w:autoSpaceDN w:val="0"/>
         <w:adjustRightInd w:val="0"/>
+        <w:jc w:val="both"/>
         <w:rPr>
           <w:rFonts w:eastAsiaTheme="minorHAnsi"/>
           <w:color w:val="000000"/>
@@ -2979,6 +3119,7 @@
         <w:autoSpaceDE w:val="0"/>
         <w:autoSpaceDN w:val="0"/>
         <w:adjustRightInd w:val="0"/>
+        <w:jc w:val="both"/>
         <w:rPr>
           <w:rFonts w:eastAsiaTheme="minorHAnsi"/>
           <w:color w:val="000000"/>
@@ -3022,53 +3163,10 @@
         <w:rPr>
           <w:rFonts w:eastAsiaTheme="minorHAnsi"/>
           <w:color w:val="000000"/>
-          <w:sz w:val="28"/>
-          <w:szCs w:val="28"/>
-        </w:rPr>
-      </w:pPr>
-      <w:r>
-        <w:rPr>
-          <w:rFonts w:eastAsiaTheme="minorHAnsi"/>
-          <w:b/>
-          <w:bCs/>
-          <w:color w:val="000000"/>
-          <w:sz w:val="28"/>
-          <w:szCs w:val="28"/>
-        </w:rPr>
-        <w:t xml:space="preserve">1.4 Proposed Solution </w:t>
-      </w:r>
-    </w:p>
-    <w:p>
-      <w:pPr>
-        <w:pStyle w:val="Default"/>
-        <w:rPr>
-          <w:rFonts w:ascii="Times New Roman" w:hAnsi="Times New Roman" w:cs="Times New Roman"/>
-          <w:sz w:val="23"/>
-          <w:szCs w:val="23"/>
-        </w:rPr>
-      </w:pPr>
-      <w:r>
-        <w:rPr>
-          <w:sz w:val="23"/>
-          <w:szCs w:val="23"/>
-        </w:rPr>
-        <w:t>As a solution for the above-mentioned problems and situation faced by the client company, we as developers have decided to develop an automated system to make the company process more</w:t>
-      </w:r>
-      <w:r>
-        <w:rPr>
-          <w:sz w:val="23"/>
-          <w:szCs w:val="23"/>
-        </w:rPr>
-        <w:t xml:space="preserve"> </w:t>
-      </w:r>
-      <w:r>
-        <w:rPr>
-          <w:rFonts w:ascii="Times New Roman" w:hAnsi="Times New Roman" w:cs="Times New Roman"/>
-          <w:sz w:val="23"/>
-          <w:szCs w:val="23"/>
-        </w:rPr>
-        <w:t xml:space="preserve">reliable and accurate. The manual system which is currently used by the client company is time consuming and brings out a low performance. Hence these matters would be solved out through the proposed system. </w:t>
-      </w:r>
+          <w:sz w:val="23"/>
+          <w:szCs w:val="23"/>
+        </w:rPr>
+      </w:pPr>
     </w:p>
     <w:p>
       <w:pPr>
@@ -3082,15 +3180,6 @@
           <w:szCs w:val="23"/>
         </w:rPr>
       </w:pPr>
-      <w:r>
-        <w:rPr>
-          <w:rFonts w:eastAsiaTheme="minorHAnsi"/>
-          <w:color w:val="000000"/>
-          <w:sz w:val="23"/>
-          <w:szCs w:val="23"/>
-        </w:rPr>
-        <w:t xml:space="preserve">The proposed system allows its staff and all users to enter all the transactions which are related to its inventory to be stored for later use. So that the data entered would be stored in an order and also the information will not be misplaced. For more protection, a backup system can be maintained. </w:t>
-      </w:r>
     </w:p>
     <w:p>
       <w:pPr>
@@ -3100,13 +3189,78 @@
         <w:rPr>
           <w:rFonts w:eastAsiaTheme="minorHAnsi"/>
           <w:color w:val="000000"/>
-          <w:sz w:val="23"/>
-          <w:szCs w:val="23"/>
-        </w:rPr>
-      </w:pPr>
-      <w:r>
-        <w:rPr>
-          <w:rFonts w:eastAsiaTheme="minorHAnsi"/>
+          <w:sz w:val="28"/>
+          <w:szCs w:val="28"/>
+        </w:rPr>
+      </w:pPr>
+      <w:r>
+        <w:rPr>
+          <w:rFonts w:eastAsiaTheme="minorHAnsi"/>
+          <w:b/>
+          <w:bCs/>
+          <w:color w:val="000000"/>
+          <w:sz w:val="28"/>
+          <w:szCs w:val="28"/>
+        </w:rPr>
+        <w:t xml:space="preserve">1.4 Proposed Solution </w:t>
+      </w:r>
+    </w:p>
+    <w:p>
+      <w:pPr>
+        <w:spacing w:after="160" w:line="259" w:lineRule="auto"/>
+        <w:jc w:val="both"/>
+        <w:rPr>
+          <w:rFonts w:ascii="Calibri" w:eastAsiaTheme="minorHAnsi" w:hAnsi="Calibri" w:cs="Calibri"/>
+          <w:color w:val="000000"/>
+          <w:sz w:val="23"/>
+          <w:szCs w:val="23"/>
+        </w:rPr>
+      </w:pPr>
+      <w:r>
+        <w:rPr>
+          <w:rFonts w:ascii="Calibri" w:eastAsiaTheme="minorHAnsi" w:hAnsi="Calibri" w:cs="Calibri"/>
+          <w:color w:val="000000"/>
+          <w:sz w:val="23"/>
+          <w:szCs w:val="23"/>
+        </w:rPr>
+        <w:t xml:space="preserve">As a solution for the above-mentioned problems and situation faced by the client company, we as developers have decided to develop an automated system to make the company process more reliable and accurate. The manual system which is currently used by the client company is time consuming and brings out a low performance. Hence these matters would be solved out through the proposed system. </w:t>
+      </w:r>
+    </w:p>
+    <w:p>
+      <w:pPr>
+        <w:spacing w:after="160" w:line="259" w:lineRule="auto"/>
+        <w:jc w:val="both"/>
+        <w:rPr>
+          <w:rFonts w:ascii="Calibri" w:eastAsiaTheme="minorHAnsi" w:hAnsi="Calibri" w:cs="Calibri"/>
+          <w:color w:val="000000"/>
+          <w:sz w:val="23"/>
+          <w:szCs w:val="23"/>
+        </w:rPr>
+      </w:pPr>
+      <w:r>
+        <w:rPr>
+          <w:rFonts w:ascii="Calibri" w:eastAsiaTheme="minorHAnsi" w:hAnsi="Calibri" w:cs="Calibri"/>
+          <w:color w:val="000000"/>
+          <w:sz w:val="23"/>
+          <w:szCs w:val="23"/>
+        </w:rPr>
+        <w:t xml:space="preserve">The proposed system allows its staff and all users to enter all the spare-part details, service details, repair details which are related to its machines, vehicles, and inventory to be stored for later use. So that the data entered would be stored in an order and also the information will not be misplaced. For more protection, a backup system can be maintained. </w:t>
+      </w:r>
+    </w:p>
+    <w:p>
+      <w:pPr>
+        <w:spacing w:after="160" w:line="259" w:lineRule="auto"/>
+        <w:jc w:val="both"/>
+        <w:rPr>
+          <w:rFonts w:ascii="Calibri" w:eastAsiaTheme="minorHAnsi" w:hAnsi="Calibri" w:cs="Calibri"/>
+          <w:color w:val="000000"/>
+          <w:sz w:val="23"/>
+          <w:szCs w:val="23"/>
+        </w:rPr>
+      </w:pPr>
+      <w:r>
+        <w:rPr>
+          <w:rFonts w:ascii="Calibri" w:eastAsiaTheme="minorHAnsi" w:hAnsi="Calibri" w:cs="Calibri"/>
           <w:color w:val="000000"/>
           <w:sz w:val="23"/>
           <w:szCs w:val="23"/>
@@ -3116,34 +3270,24 @@
     </w:p>
     <w:p>
       <w:pPr>
-        <w:jc w:val="both"/>
-        <w:rPr>
-          <w:rFonts w:eastAsiaTheme="minorHAnsi"/>
-          <w:color w:val="000000"/>
-          <w:sz w:val="23"/>
-          <w:szCs w:val="23"/>
-        </w:rPr>
-      </w:pPr>
-      <w:r>
-        <w:rPr>
-          <w:rFonts w:eastAsiaTheme="minorHAnsi"/>
-          <w:color w:val="000000"/>
-          <w:sz w:val="23"/>
-          <w:szCs w:val="23"/>
-        </w:rPr>
-        <w:t>We have so many proposed solutions to bring this resort into an optimum level.</w:t>
-      </w:r>
-    </w:p>
-    <w:p>
-      <w:pPr>
         <w:spacing w:after="160" w:line="259" w:lineRule="auto"/>
-        <w:rPr>
-          <w:rFonts w:eastAsiaTheme="minorHAnsi"/>
-          <w:color w:val="000000"/>
-          <w:sz w:val="23"/>
-          <w:szCs w:val="23"/>
-        </w:rPr>
-      </w:pPr>
+        <w:jc w:val="both"/>
+        <w:rPr>
+          <w:rFonts w:eastAsiaTheme="minorHAnsi"/>
+          <w:color w:val="000000"/>
+          <w:sz w:val="23"/>
+          <w:szCs w:val="23"/>
+        </w:rPr>
+      </w:pPr>
+      <w:r>
+        <w:rPr>
+          <w:rFonts w:ascii="Calibri" w:eastAsiaTheme="minorHAnsi" w:hAnsi="Calibri" w:cs="Calibri"/>
+          <w:color w:val="000000"/>
+          <w:sz w:val="23"/>
+          <w:szCs w:val="23"/>
+        </w:rPr>
+        <w:t>We have so many proposed solutions to bring this metal crusher into an optimum level.</w:t>
+      </w:r>
       <w:r>
         <w:rPr>
           <w:rFonts w:eastAsiaTheme="minorHAnsi"/>
@@ -3176,7 +3320,7 @@
           <w:szCs w:val="40"/>
         </w:rPr>
         <w:lastRenderedPageBreak/>
-        <w:t xml:space="preserve">2.Benefits </w:t>
+        <w:t>2.Benefits</w:t>
       </w:r>
     </w:p>
     <w:p>
@@ -3208,6 +3352,7 @@
         <w:autoSpaceDE w:val="0"/>
         <w:autoSpaceDN w:val="0"/>
         <w:adjustRightInd w:val="0"/>
+        <w:jc w:val="both"/>
         <w:rPr>
           <w:rFonts w:eastAsiaTheme="minorHAnsi"/>
           <w:color w:val="000000"/>
@@ -3296,6 +3441,7 @@
         <w:autoSpaceDE w:val="0"/>
         <w:autoSpaceDN w:val="0"/>
         <w:adjustRightInd w:val="0"/>
+        <w:jc w:val="both"/>
         <w:rPr>
           <w:rFonts w:eastAsiaTheme="minorHAnsi"/>
           <w:color w:val="000000"/>
@@ -3355,6 +3501,7 @@
         <w:autoSpaceDE w:val="0"/>
         <w:autoSpaceDN w:val="0"/>
         <w:adjustRightInd w:val="0"/>
+        <w:jc w:val="both"/>
         <w:rPr>
           <w:rFonts w:eastAsiaTheme="minorHAnsi"/>
           <w:color w:val="000000"/>
@@ -3414,6 +3561,7 @@
         <w:autoSpaceDE w:val="0"/>
         <w:autoSpaceDN w:val="0"/>
         <w:adjustRightInd w:val="0"/>
+        <w:jc w:val="both"/>
         <w:rPr>
           <w:rFonts w:eastAsiaTheme="minorHAnsi"/>
           <w:color w:val="000000"/>
@@ -3484,6 +3632,7 @@
         <w:autoSpaceDE w:val="0"/>
         <w:autoSpaceDN w:val="0"/>
         <w:adjustRightInd w:val="0"/>
+        <w:jc w:val="both"/>
         <w:rPr>
           <w:rFonts w:eastAsiaTheme="minorHAnsi"/>
           <w:color w:val="000000"/>
@@ -3523,6 +3672,7 @@
         <w:autoSpaceDE w:val="0"/>
         <w:autoSpaceDN w:val="0"/>
         <w:adjustRightInd w:val="0"/>
+        <w:jc w:val="both"/>
         <w:rPr>
           <w:rFonts w:eastAsiaTheme="minorHAnsi"/>
           <w:color w:val="000000"/>
@@ -3589,6 +3739,7 @@
         <w:autoSpaceDE w:val="0"/>
         <w:autoSpaceDN w:val="0"/>
         <w:adjustRightInd w:val="0"/>
+        <w:jc w:val="both"/>
         <w:rPr>
           <w:rFonts w:eastAsiaTheme="minorHAnsi"/>
           <w:color w:val="000000"/>
@@ -3672,6 +3823,7 @@
         <w:autoSpaceDE w:val="0"/>
         <w:autoSpaceDN w:val="0"/>
         <w:adjustRightInd w:val="0"/>
+        <w:jc w:val="both"/>
         <w:rPr>
           <w:rFonts w:eastAsiaTheme="minorHAnsi"/>
           <w:color w:val="000000"/>
@@ -3684,15 +3836,13 @@
         </w:rPr>
         <w:t xml:space="preserve">One of the significant figures of the system is generating reports and analyze past records so the managers can take their decisions easily and effectively, Users can get reports in many ways like specific </w:t>
       </w:r>
-      <w:proofErr w:type="gramStart"/>
-      <w:r>
-        <w:rPr>
-          <w:rFonts w:eastAsiaTheme="minorHAnsi"/>
-          <w:color w:val="000000"/>
-        </w:rPr>
-        <w:t>day ,</w:t>
-      </w:r>
-      <w:proofErr w:type="gramEnd"/>
+      <w:r>
+        <w:rPr>
+          <w:rFonts w:eastAsiaTheme="minorHAnsi"/>
+          <w:color w:val="000000"/>
+        </w:rPr>
+        <w:t>day,</w:t>
+      </w:r>
       <w:r>
         <w:rPr>
           <w:rFonts w:eastAsiaTheme="minorHAnsi"/>
@@ -3772,7 +3922,6 @@
         <w:autoSpaceDE w:val="0"/>
         <w:autoSpaceDN w:val="0"/>
         <w:adjustRightInd w:val="0"/>
-        <w:jc w:val="center"/>
         <w:rPr>
           <w:rFonts w:eastAsiaTheme="minorHAnsi"/>
           <w:b/>
@@ -3791,47 +3940,30 @@
           <w:sz w:val="40"/>
           <w:szCs w:val="40"/>
         </w:rPr>
+        <w:t>3.System Overview</w:t>
+      </w:r>
+    </w:p>
+    <w:p>
+      <w:pPr>
+        <w:jc w:val="both"/>
+      </w:pPr>
+      <w:r>
+        <w:rPr>
+          <w:noProof/>
+        </w:rPr>
         <w:lastRenderedPageBreak/>
-        <w:t>3.System Overview</w:t>
-      </w:r>
-    </w:p>
-    <w:p>
-      <w:pPr>
-        <w:jc w:val="both"/>
-      </w:pPr>
-    </w:p>
-    <w:p>
-      <w:pPr>
-        <w:jc w:val="both"/>
-      </w:pPr>
-    </w:p>
-    <w:p>
-      <w:pPr>
-        <w:jc w:val="both"/>
-      </w:pPr>
-    </w:p>
-    <w:p>
-      <w:pPr>
-        <w:jc w:val="both"/>
-      </w:pPr>
-    </w:p>
-    <w:p>
-      <w:pPr>
-        <w:jc w:val="both"/>
-      </w:pPr>
-    </w:p>
-    <w:p>
-      <w:pPr>
-        <w:jc w:val="both"/>
-      </w:pPr>
-      <w:r>
-        <w:rPr>
-          <w:noProof/>
-        </w:rPr>
         <w:drawing>
-          <wp:inline distT="0" distB="0" distL="0" distR="0" wp14:anchorId="0C97537D" wp14:editId="068220B0">
+          <wp:anchor distT="0" distB="0" distL="114300" distR="114300" simplePos="0" relativeHeight="251660288" behindDoc="0" locked="0" layoutInCell="1" allowOverlap="1" wp14:anchorId="0C97537D" wp14:editId="44A713BC">
+            <wp:simplePos x="0" y="0"/>
+            <wp:positionH relativeFrom="column">
+              <wp:posOffset>4445</wp:posOffset>
+            </wp:positionH>
+            <wp:positionV relativeFrom="paragraph">
+              <wp:posOffset>158115</wp:posOffset>
+            </wp:positionV>
             <wp:extent cx="7107555" cy="3990340"/>
             <wp:effectExtent l="0" t="0" r="0" b="0"/>
+            <wp:wrapNone/>
             <wp:docPr id="1" name="Picture 1"/>
             <wp:cNvGraphicFramePr>
               <a:graphicFrameLocks xmlns:a="http://schemas.openxmlformats.org/drawingml/2006/main" noChangeAspect="1"/>
@@ -3844,7 +3976,13 @@
                     <pic:cNvPicPr/>
                   </pic:nvPicPr>
                   <pic:blipFill>
-                    <a:blip r:embed="rId7"/>
+                    <a:blip r:embed="rId7">
+                      <a:extLst>
+                        <a:ext uri="{28A0092B-C50C-407E-A947-70E740481C1C}">
+                          <a14:useLocalDpi xmlns:a14="http://schemas.microsoft.com/office/drawing/2010/main" val="0"/>
+                        </a:ext>
+                      </a:extLst>
+                    </a:blip>
                     <a:stretch>
                       <a:fillRect/>
                     </a:stretch>
@@ -3861,9 +3999,40 @@
                 </pic:pic>
               </a:graphicData>
             </a:graphic>
-          </wp:inline>
+            <wp14:sizeRelH relativeFrom="page">
+              <wp14:pctWidth>0</wp14:pctWidth>
+            </wp14:sizeRelH>
+            <wp14:sizeRelV relativeFrom="page">
+              <wp14:pctHeight>0</wp14:pctHeight>
+            </wp14:sizeRelV>
+          </wp:anchor>
         </w:drawing>
       </w:r>
+    </w:p>
+    <w:p>
+      <w:pPr>
+        <w:jc w:val="both"/>
+      </w:pPr>
+    </w:p>
+    <w:p>
+      <w:pPr>
+        <w:jc w:val="both"/>
+      </w:pPr>
+    </w:p>
+    <w:p>
+      <w:pPr>
+        <w:jc w:val="both"/>
+      </w:pPr>
+    </w:p>
+    <w:p>
+      <w:pPr>
+        <w:jc w:val="both"/>
+      </w:pPr>
+    </w:p>
+    <w:p>
+      <w:pPr>
+        <w:jc w:val="both"/>
+      </w:pPr>
     </w:p>
     <w:p>
       <w:pPr>
@@ -3980,7 +4149,6 @@
         <w:autoSpaceDE w:val="0"/>
         <w:autoSpaceDN w:val="0"/>
         <w:adjustRightInd w:val="0"/>
-        <w:jc w:val="center"/>
         <w:rPr>
           <w:rFonts w:eastAsiaTheme="minorHAnsi"/>
           <w:b/>
@@ -3999,7 +4167,6 @@
           <w:sz w:val="40"/>
           <w:szCs w:val="40"/>
         </w:rPr>
-        <w:lastRenderedPageBreak/>
         <w:t>4.System Function</w:t>
       </w:r>
     </w:p>
@@ -4089,81 +4256,197 @@
           <w:szCs w:val="28"/>
         </w:rPr>
       </w:pPr>
+      <w:bookmarkStart w:id="1" w:name="_Hlk78871124"/>
+      <w:r>
+        <w:rPr>
+          <w:rFonts w:eastAsiaTheme="minorHAnsi"/>
+          <w:b/>
+          <w:bCs/>
+          <w:color w:val="000000"/>
+          <w:sz w:val="28"/>
+          <w:szCs w:val="28"/>
+        </w:rPr>
+        <w:t xml:space="preserve">4.2. </w:t>
+      </w:r>
+      <w:bookmarkEnd w:id="1"/>
+      <w:r>
+        <w:rPr>
+          <w:rFonts w:eastAsiaTheme="minorHAnsi"/>
+          <w:b/>
+          <w:bCs/>
+          <w:color w:val="000000"/>
+          <w:sz w:val="28"/>
+          <w:szCs w:val="28"/>
+        </w:rPr>
+        <w:t>Metal Crusher Machines Repairing, Workload and Maintenance Management</w:t>
+      </w:r>
     </w:p>
     <w:p>
       <w:pPr>
         <w:autoSpaceDE w:val="0"/>
         <w:autoSpaceDN w:val="0"/>
         <w:adjustRightInd w:val="0"/>
-        <w:rPr>
-          <w:rFonts w:eastAsiaTheme="minorHAnsi"/>
-          <w:b/>
-          <w:bCs/>
-          <w:color w:val="000000"/>
-          <w:sz w:val="28"/>
-          <w:szCs w:val="28"/>
-        </w:rPr>
-      </w:pPr>
+        <w:jc w:val="both"/>
+        <w:rPr>
+          <w:rFonts w:eastAsiaTheme="minorHAnsi"/>
+          <w:color w:val="000000"/>
+        </w:rPr>
+      </w:pPr>
+      <w:r>
+        <w:rPr>
+          <w:rFonts w:eastAsiaTheme="minorHAnsi"/>
+          <w:color w:val="000000"/>
+        </w:rPr>
+        <w:t xml:space="preserve">Metal crusher is the core of the </w:t>
+      </w:r>
+      <w:r>
+        <w:rPr>
+          <w:rFonts w:eastAsiaTheme="minorHAnsi"/>
+          <w:color w:val="000000"/>
+        </w:rPr>
+        <w:t>cite so</w:t>
+      </w:r>
+      <w:r>
+        <w:rPr>
+          <w:rFonts w:eastAsiaTheme="minorHAnsi"/>
+          <w:color w:val="000000"/>
+        </w:rPr>
+        <w:t xml:space="preserve"> repairing and </w:t>
+      </w:r>
+      <w:r>
+        <w:rPr>
+          <w:rFonts w:eastAsiaTheme="minorHAnsi"/>
+          <w:color w:val="000000"/>
+        </w:rPr>
+        <w:t>maintain metal</w:t>
+      </w:r>
+      <w:r>
+        <w:rPr>
+          <w:rFonts w:eastAsiaTheme="minorHAnsi"/>
+          <w:color w:val="000000"/>
+        </w:rPr>
+        <w:t xml:space="preserve"> crusher </w:t>
+      </w:r>
+      <w:r>
+        <w:rPr>
+          <w:rFonts w:eastAsiaTheme="minorHAnsi"/>
+          <w:color w:val="000000"/>
+        </w:rPr>
+        <w:t>is a</w:t>
+      </w:r>
+      <w:r>
+        <w:rPr>
+          <w:rFonts w:eastAsiaTheme="minorHAnsi"/>
+          <w:color w:val="000000"/>
+        </w:rPr>
+        <w:t xml:space="preserve"> very</w:t>
+      </w:r>
+      <w:r>
+        <w:rPr>
+          <w:rFonts w:eastAsiaTheme="minorHAnsi"/>
+          <w:color w:val="000000"/>
+        </w:rPr>
+        <w:t xml:space="preserve"> crucial system. Suppliers can add metal crusher spare parts to the stock and </w:t>
+      </w:r>
+      <w:r>
+        <w:rPr>
+          <w:rFonts w:eastAsiaTheme="minorHAnsi"/>
+          <w:color w:val="000000"/>
+        </w:rPr>
+        <w:t>that information</w:t>
+      </w:r>
+      <w:r>
+        <w:rPr>
+          <w:rFonts w:eastAsiaTheme="minorHAnsi"/>
+          <w:color w:val="000000"/>
+        </w:rPr>
+        <w:t xml:space="preserve"> will be saved in a database that maintain by the system.</w:t>
+      </w:r>
     </w:p>
     <w:p>
       <w:pPr>
         <w:autoSpaceDE w:val="0"/>
         <w:autoSpaceDN w:val="0"/>
         <w:adjustRightInd w:val="0"/>
-        <w:rPr>
-          <w:rFonts w:eastAsiaTheme="minorHAnsi"/>
-          <w:b/>
-          <w:bCs/>
-          <w:color w:val="000000"/>
-          <w:sz w:val="28"/>
-          <w:szCs w:val="28"/>
-        </w:rPr>
-      </w:pPr>
+        <w:jc w:val="both"/>
+        <w:rPr>
+          <w:rFonts w:eastAsiaTheme="minorHAnsi"/>
+          <w:b/>
+          <w:bCs/>
+          <w:color w:val="000000"/>
+        </w:rPr>
+      </w:pPr>
+      <w:r>
+        <w:rPr>
+          <w:rFonts w:eastAsiaTheme="minorHAnsi"/>
+          <w:color w:val="000000"/>
+        </w:rPr>
+        <w:t>Main function would be that users would need to see the expenses that they spend specifically for the Metal Crusher spare parts in a specific time (ex: daily, monthly, yearly, given date).</w:t>
+      </w:r>
     </w:p>
     <w:p>
       <w:pPr>
         <w:autoSpaceDE w:val="0"/>
         <w:autoSpaceDN w:val="0"/>
         <w:adjustRightInd w:val="0"/>
-        <w:rPr>
-          <w:rFonts w:eastAsiaTheme="minorHAnsi"/>
-          <w:b/>
-          <w:bCs/>
-          <w:color w:val="000000"/>
-          <w:sz w:val="28"/>
-          <w:szCs w:val="28"/>
-        </w:rPr>
-      </w:pPr>
+        <w:jc w:val="both"/>
+        <w:rPr>
+          <w:rFonts w:eastAsiaTheme="minorHAnsi"/>
+          <w:color w:val="000000"/>
+        </w:rPr>
+      </w:pPr>
+      <w:r>
+        <w:rPr>
+          <w:rFonts w:eastAsiaTheme="minorHAnsi"/>
+          <w:color w:val="000000"/>
+        </w:rPr>
+        <w:t>Users want to update database when they restock the metal crusher spare parts at the end of the month.</w:t>
+      </w:r>
     </w:p>
     <w:p>
       <w:pPr>
         <w:autoSpaceDE w:val="0"/>
         <w:autoSpaceDN w:val="0"/>
         <w:adjustRightInd w:val="0"/>
-        <w:rPr>
-          <w:rFonts w:eastAsiaTheme="minorHAnsi"/>
-          <w:b/>
-          <w:bCs/>
-          <w:color w:val="000000"/>
-          <w:sz w:val="28"/>
-          <w:szCs w:val="28"/>
-        </w:rPr>
-      </w:pPr>
+        <w:jc w:val="both"/>
+        <w:rPr>
+          <w:rFonts w:eastAsiaTheme="minorHAnsi"/>
+          <w:color w:val="000000"/>
+        </w:rPr>
+      </w:pPr>
+      <w:r>
+        <w:rPr>
+          <w:rFonts w:eastAsiaTheme="minorHAnsi"/>
+          <w:color w:val="000000"/>
+        </w:rPr>
+        <w:t>Users want to check whether the wanted spare part is available in stock, if available notify them and reduce the quantity and if not available notify them to buy that from a store.</w:t>
+      </w:r>
     </w:p>
     <w:p>
       <w:pPr>
         <w:autoSpaceDE w:val="0"/>
         <w:autoSpaceDN w:val="0"/>
         <w:adjustRightInd w:val="0"/>
-        <w:rPr>
-          <w:rFonts w:eastAsiaTheme="minorHAnsi"/>
-          <w:b/>
-          <w:bCs/>
-          <w:color w:val="000000"/>
-          <w:sz w:val="28"/>
-          <w:szCs w:val="28"/>
-        </w:rPr>
-      </w:pPr>
+        <w:jc w:val="both"/>
+        <w:rPr>
+          <w:rFonts w:eastAsiaTheme="minorHAnsi"/>
+          <w:color w:val="000000"/>
+        </w:rPr>
+      </w:pPr>
+      <w:r>
+        <w:rPr>
+          <w:rFonts w:eastAsiaTheme="minorHAnsi"/>
+          <w:color w:val="000000"/>
+        </w:rPr>
+        <w:t xml:space="preserve">Users want to delete spare parts if they will not import that </w:t>
+      </w:r>
+      <w:r>
+        <w:rPr>
+          <w:rFonts w:eastAsiaTheme="minorHAnsi"/>
+          <w:color w:val="000000"/>
+        </w:rPr>
+        <w:t>again.</w:t>
+      </w:r>
     </w:p>
     <w:p>
       <w:pPr>
@@ -4172,13 +4455,16 @@
         <w:adjustRightInd w:val="0"/>
         <w:rPr>
           <w:rFonts w:eastAsiaTheme="minorHAnsi"/>
-          <w:b/>
-          <w:bCs/>
-          <w:color w:val="000000"/>
-          <w:sz w:val="28"/>
-          <w:szCs w:val="28"/>
-        </w:rPr>
-      </w:pPr>
+          <w:color w:val="000000"/>
+        </w:rPr>
+      </w:pPr>
+      <w:r>
+        <w:rPr>
+          <w:rFonts w:eastAsiaTheme="minorHAnsi"/>
+          <w:color w:val="000000"/>
+        </w:rPr>
+        <w:t>Users want to sort the spare parts by its name or id.</w:t>
+      </w:r>
     </w:p>
     <w:p>
       <w:pPr>
@@ -4209,6 +4495,17 @@
           <w:szCs w:val="28"/>
         </w:rPr>
       </w:pPr>
+      <w:r>
+        <w:rPr>
+          <w:rFonts w:eastAsiaTheme="minorHAnsi"/>
+          <w:b/>
+          <w:bCs/>
+          <w:color w:val="000000"/>
+          <w:sz w:val="28"/>
+          <w:szCs w:val="28"/>
+        </w:rPr>
+        <w:t>4.3. Loader Machines Repairing, Workload and Maintenance Management</w:t>
+      </w:r>
     </w:p>
     <w:p>
       <w:pPr>
@@ -4224,6 +4521,18 @@
           <w:szCs w:val="28"/>
         </w:rPr>
       </w:pPr>
+      <w:r>
+        <w:rPr>
+          <w:rFonts w:eastAsiaTheme="minorHAnsi"/>
+          <w:b/>
+          <w:bCs/>
+          <w:color w:val="000000"/>
+          <w:sz w:val="28"/>
+          <w:szCs w:val="28"/>
+        </w:rPr>
+        <w:lastRenderedPageBreak/>
+        <w:t>4.4. Generator Machines Repairing, Workload and Maintenance Management and Sales Management</w:t>
+      </w:r>
     </w:p>
     <w:p>
       <w:pPr>
@@ -4239,59 +4548,124 @@
           <w:szCs w:val="28"/>
         </w:rPr>
       </w:pPr>
+      <w:r>
+        <w:rPr>
+          <w:rFonts w:eastAsiaTheme="minorHAnsi"/>
+          <w:b/>
+          <w:bCs/>
+          <w:color w:val="000000"/>
+          <w:sz w:val="28"/>
+          <w:szCs w:val="28"/>
+        </w:rPr>
+        <w:t>4.5. Administrative Tasks and Employee Attendance Management</w:t>
+      </w:r>
     </w:p>
     <w:p>
       <w:pPr>
         <w:autoSpaceDE w:val="0"/>
         <w:autoSpaceDN w:val="0"/>
         <w:adjustRightInd w:val="0"/>
-        <w:rPr>
-          <w:rFonts w:eastAsiaTheme="minorHAnsi"/>
-          <w:b/>
-          <w:bCs/>
-          <w:color w:val="000000"/>
-          <w:sz w:val="28"/>
-          <w:szCs w:val="28"/>
-        </w:rPr>
-      </w:pPr>
+        <w:jc w:val="both"/>
+        <w:rPr>
+          <w:rFonts w:eastAsiaTheme="minorHAnsi"/>
+          <w:bCs/>
+          <w:color w:val="000000"/>
+        </w:rPr>
+      </w:pPr>
+      <w:r>
+        <w:rPr>
+          <w:rFonts w:eastAsiaTheme="minorHAnsi"/>
+          <w:bCs/>
+          <w:color w:val="000000"/>
+        </w:rPr>
+        <w:t xml:space="preserve">This function is mainly focused on how to get a clear track of the employee attendance to the site. We implement a biometrics sensor to record the TIME IN and the TIME OUT of each employee. Therefore, using this system we would be able to make our client sure that accurate employee wages can be calculated using this proposed system unlike using books to record data. Using this system, we can even check the attendance details of a respective employee/employees at a latter day too. </w:t>
+      </w:r>
+      <w:r>
+        <w:rPr>
+          <w:rFonts w:eastAsiaTheme="minorHAnsi"/>
+          <w:bCs/>
+          <w:color w:val="000000"/>
+        </w:rPr>
+        <w:t xml:space="preserve">Once an employee joins the site, his data is filled in a form and stored in the database. </w:t>
+      </w:r>
+      <w:r>
+        <w:rPr>
+          <w:rFonts w:eastAsiaTheme="minorHAnsi"/>
+          <w:bCs/>
+          <w:color w:val="000000"/>
+        </w:rPr>
+        <w:t>Therefore,</w:t>
+      </w:r>
+      <w:r>
+        <w:rPr>
+          <w:rFonts w:eastAsiaTheme="minorHAnsi"/>
+          <w:bCs/>
+          <w:color w:val="000000"/>
+        </w:rPr>
+        <w:t xml:space="preserve"> the owner can get employee details in need as well, if certain details are changed, the details could be updated, and in case if an employee’s details are no more required, thus details can be deleted as well</w:t>
+      </w:r>
+      <w:r>
+        <w:rPr>
+          <w:rFonts w:eastAsiaTheme="minorHAnsi"/>
+          <w:bCs/>
+          <w:color w:val="000000"/>
+        </w:rPr>
+        <w:t>.</w:t>
+      </w:r>
     </w:p>
     <w:p>
       <w:pPr>
         <w:autoSpaceDE w:val="0"/>
         <w:autoSpaceDN w:val="0"/>
         <w:adjustRightInd w:val="0"/>
-        <w:rPr>
-          <w:rFonts w:eastAsiaTheme="minorHAnsi"/>
-          <w:b/>
-          <w:bCs/>
-          <w:color w:val="000000"/>
-          <w:sz w:val="28"/>
-          <w:szCs w:val="28"/>
-        </w:rPr>
-      </w:pPr>
-      <w:bookmarkStart w:id="1" w:name="_Hlk78871124"/>
-      <w:r>
-        <w:rPr>
-          <w:rFonts w:eastAsiaTheme="minorHAnsi"/>
-          <w:b/>
-          <w:bCs/>
-          <w:color w:val="000000"/>
-          <w:sz w:val="28"/>
-          <w:szCs w:val="28"/>
-        </w:rPr>
-        <w:t xml:space="preserve">4.2. </w:t>
-      </w:r>
-      <w:bookmarkEnd w:id="1"/>
-      <w:r>
-        <w:rPr>
-          <w:rFonts w:eastAsiaTheme="minorHAnsi"/>
-          <w:b/>
-          <w:bCs/>
-          <w:color w:val="000000"/>
-          <w:sz w:val="28"/>
-          <w:szCs w:val="28"/>
-        </w:rPr>
-        <w:t>Metal Crusher Machines Repairing, Workload and Maintenance Management</w:t>
+        <w:jc w:val="both"/>
+        <w:rPr>
+          <w:rFonts w:eastAsiaTheme="minorHAnsi"/>
+          <w:bCs/>
+          <w:color w:val="000000"/>
+        </w:rPr>
+      </w:pPr>
+      <w:r>
+        <w:rPr>
+          <w:rFonts w:eastAsiaTheme="minorHAnsi"/>
+          <w:bCs/>
+          <w:color w:val="000000"/>
+        </w:rPr>
+        <w:t xml:space="preserve">                             </w:t>
+      </w:r>
+      <w:r>
+        <w:rPr>
+          <w:rFonts w:eastAsiaTheme="minorHAnsi"/>
+          <w:bCs/>
+          <w:color w:val="000000"/>
+        </w:rPr>
+        <w:t xml:space="preserve">The Administrative Tasks function is mainly to assign admin roles </w:t>
+      </w:r>
+      <w:r>
+        <w:rPr>
+          <w:rFonts w:eastAsiaTheme="minorHAnsi"/>
+          <w:bCs/>
+          <w:color w:val="000000"/>
+        </w:rPr>
+        <w:t>through the system by the owner in order to let them carryout the tasks within the system. Using this function, it is able to add new admins, update their data, and delete admins once it is needed for them to be deleted</w:t>
+      </w:r>
+      <w:r>
+        <w:rPr>
+          <w:rFonts w:eastAsiaTheme="minorHAnsi"/>
+          <w:bCs/>
+          <w:color w:val="000000"/>
+        </w:rPr>
+        <w:t xml:space="preserve"> as well</w:t>
+      </w:r>
+      <w:bookmarkStart w:id="2" w:name="_GoBack"/>
+      <w:bookmarkEnd w:id="2"/>
+      <w:r>
+        <w:rPr>
+          <w:rFonts w:eastAsiaTheme="minorHAnsi"/>
+          <w:bCs/>
+          <w:color w:val="000000"/>
+        </w:rPr>
+        <w:t>.</w:t>
       </w:r>
     </w:p>
     <w:p>
@@ -4308,6 +4682,17 @@
           <w:szCs w:val="28"/>
         </w:rPr>
       </w:pPr>
+      <w:r>
+        <w:rPr>
+          <w:rFonts w:eastAsiaTheme="minorHAnsi"/>
+          <w:b/>
+          <w:bCs/>
+          <w:color w:val="000000"/>
+          <w:sz w:val="28"/>
+          <w:szCs w:val="28"/>
+        </w:rPr>
+        <w:t>4.6. Hammer, Compressor Machines Repairing, Workload and Maintenance Management</w:t>
+      </w:r>
     </w:p>
     <w:p>
       <w:pPr>
@@ -4316,102 +4701,23 @@
         <w:adjustRightInd w:val="0"/>
         <w:rPr>
           <w:rFonts w:eastAsiaTheme="minorHAnsi"/>
-          <w:color w:val="000000"/>
-          <w:sz w:val="28"/>
-          <w:szCs w:val="28"/>
-        </w:rPr>
-      </w:pPr>
-      <w:r>
-        <w:rPr>
-          <w:rFonts w:eastAsiaTheme="minorHAnsi"/>
-          <w:color w:val="000000"/>
-          <w:sz w:val="28"/>
-          <w:szCs w:val="28"/>
-        </w:rPr>
-        <w:t xml:space="preserve">Metal crusher is the core of the </w:t>
-      </w:r>
-      <w:r>
-        <w:rPr>
-          <w:rFonts w:eastAsiaTheme="minorHAnsi"/>
-          <w:color w:val="000000"/>
-          <w:sz w:val="28"/>
-          <w:szCs w:val="28"/>
-        </w:rPr>
-        <w:t>cite so</w:t>
-      </w:r>
-      <w:r>
-        <w:rPr>
-          <w:rFonts w:eastAsiaTheme="minorHAnsi"/>
-          <w:color w:val="000000"/>
-          <w:sz w:val="28"/>
-          <w:szCs w:val="28"/>
-        </w:rPr>
-        <w:t xml:space="preserve"> repairing and </w:t>
-      </w:r>
-      <w:r>
-        <w:rPr>
-          <w:rFonts w:eastAsiaTheme="minorHAnsi"/>
-          <w:color w:val="000000"/>
-          <w:sz w:val="28"/>
-          <w:szCs w:val="28"/>
-        </w:rPr>
-        <w:t>maintain metal</w:t>
-      </w:r>
-      <w:r>
-        <w:rPr>
-          <w:rFonts w:eastAsiaTheme="minorHAnsi"/>
-          <w:color w:val="000000"/>
-          <w:sz w:val="28"/>
-          <w:szCs w:val="28"/>
-        </w:rPr>
-        <w:t xml:space="preserve"> crusher </w:t>
-      </w:r>
-      <w:r>
-        <w:rPr>
-          <w:rFonts w:eastAsiaTheme="minorHAnsi"/>
-          <w:color w:val="000000"/>
-          <w:sz w:val="28"/>
-          <w:szCs w:val="28"/>
-        </w:rPr>
-        <w:t>is a</w:t>
-      </w:r>
-      <w:r>
-        <w:rPr>
-          <w:rFonts w:eastAsiaTheme="minorHAnsi"/>
-          <w:color w:val="000000"/>
-          <w:sz w:val="28"/>
-          <w:szCs w:val="28"/>
-        </w:rPr>
-        <w:t xml:space="preserve"> very</w:t>
-      </w:r>
-      <w:r>
-        <w:rPr>
-          <w:rFonts w:eastAsiaTheme="minorHAnsi"/>
-          <w:color w:val="000000"/>
-          <w:sz w:val="28"/>
-          <w:szCs w:val="28"/>
-        </w:rPr>
-        <w:t xml:space="preserve"> crucial system. Suppliers can add metal crusher spare parts to the stock and </w:t>
-      </w:r>
-      <w:proofErr w:type="gramStart"/>
-      <w:r>
-        <w:rPr>
-          <w:rFonts w:eastAsiaTheme="minorHAnsi"/>
-          <w:color w:val="000000"/>
-          <w:sz w:val="28"/>
-          <w:szCs w:val="28"/>
-        </w:rPr>
-        <w:t>those information</w:t>
-      </w:r>
-      <w:proofErr w:type="gramEnd"/>
-      <w:r>
-        <w:rPr>
-          <w:rFonts w:eastAsiaTheme="minorHAnsi"/>
-          <w:color w:val="000000"/>
-          <w:sz w:val="28"/>
-          <w:szCs w:val="28"/>
-        </w:rPr>
-        <w:t xml:space="preserve"> will be saved in a database that maintain by the system.</w:t>
+          <w:b/>
+          <w:bCs/>
+          <w:color w:val="000000"/>
+          <w:sz w:val="28"/>
+          <w:szCs w:val="28"/>
+        </w:rPr>
+      </w:pPr>
+      <w:r>
+        <w:rPr>
+          <w:rFonts w:eastAsiaTheme="minorHAnsi"/>
+          <w:b/>
+          <w:bCs/>
+          <w:color w:val="000000"/>
+          <w:sz w:val="28"/>
+          <w:szCs w:val="28"/>
+        </w:rPr>
+        <w:t>4.7. Excavator Machines Repairing, Workload and Maintenance Management</w:t>
       </w:r>
     </w:p>
     <w:p>
@@ -4428,15 +4734,6 @@
           <w:szCs w:val="28"/>
         </w:rPr>
       </w:pPr>
-      <w:r>
-        <w:rPr>
-          <w:rFonts w:eastAsiaTheme="minorHAnsi"/>
-          <w:color w:val="000000"/>
-          <w:sz w:val="28"/>
-          <w:szCs w:val="28"/>
-        </w:rPr>
-        <w:t>Main function would be that users would need to see the expenses that they spend specifically for the Metal Crusher spare parts in a specific time (ex: daily, monthly, yearly, given date).</w:t>
-      </w:r>
     </w:p>
     <w:p>
       <w:pPr>
@@ -4445,369 +4742,6 @@
         <w:adjustRightInd w:val="0"/>
         <w:rPr>
           <w:rFonts w:eastAsiaTheme="minorHAnsi"/>
-          <w:color w:val="000000"/>
-          <w:sz w:val="28"/>
-          <w:szCs w:val="28"/>
-        </w:rPr>
-      </w:pPr>
-      <w:r>
-        <w:rPr>
-          <w:rFonts w:eastAsiaTheme="minorHAnsi"/>
-          <w:color w:val="000000"/>
-          <w:sz w:val="28"/>
-          <w:szCs w:val="28"/>
-        </w:rPr>
-        <w:t>Users want to update database when they restock the metal crusher spare parts at the end of the month.</w:t>
-      </w:r>
-    </w:p>
-    <w:p>
-      <w:pPr>
-        <w:autoSpaceDE w:val="0"/>
-        <w:autoSpaceDN w:val="0"/>
-        <w:adjustRightInd w:val="0"/>
-        <w:rPr>
-          <w:rFonts w:eastAsiaTheme="minorHAnsi"/>
-          <w:color w:val="000000"/>
-          <w:sz w:val="28"/>
-          <w:szCs w:val="28"/>
-        </w:rPr>
-      </w:pPr>
-      <w:r>
-        <w:rPr>
-          <w:rFonts w:eastAsiaTheme="minorHAnsi"/>
-          <w:color w:val="000000"/>
-          <w:sz w:val="28"/>
-          <w:szCs w:val="28"/>
-        </w:rPr>
-        <w:t>Users want to check whether the wanted spare part is available in stock, if available notify them and reduce the quantity and if not available notify them to buy that from a store.</w:t>
-      </w:r>
-    </w:p>
-    <w:p>
-      <w:pPr>
-        <w:autoSpaceDE w:val="0"/>
-        <w:autoSpaceDN w:val="0"/>
-        <w:adjustRightInd w:val="0"/>
-        <w:rPr>
-          <w:rFonts w:eastAsiaTheme="minorHAnsi"/>
-          <w:color w:val="000000"/>
-          <w:sz w:val="28"/>
-          <w:szCs w:val="28"/>
-        </w:rPr>
-      </w:pPr>
-      <w:r>
-        <w:rPr>
-          <w:rFonts w:eastAsiaTheme="minorHAnsi"/>
-          <w:color w:val="000000"/>
-          <w:sz w:val="28"/>
-          <w:szCs w:val="28"/>
-        </w:rPr>
-        <w:t xml:space="preserve">Users want to delete spare parts if they will not import that </w:t>
-      </w:r>
-      <w:r>
-        <w:rPr>
-          <w:rFonts w:eastAsiaTheme="minorHAnsi"/>
-          <w:color w:val="000000"/>
-          <w:sz w:val="28"/>
-          <w:szCs w:val="28"/>
-        </w:rPr>
-        <w:t>again.</w:t>
-      </w:r>
-    </w:p>
-    <w:p>
-      <w:pPr>
-        <w:autoSpaceDE w:val="0"/>
-        <w:autoSpaceDN w:val="0"/>
-        <w:adjustRightInd w:val="0"/>
-        <w:rPr>
-          <w:rFonts w:eastAsiaTheme="minorHAnsi"/>
-          <w:color w:val="000000"/>
-          <w:sz w:val="28"/>
-          <w:szCs w:val="28"/>
-        </w:rPr>
-      </w:pPr>
-      <w:r>
-        <w:rPr>
-          <w:rFonts w:eastAsiaTheme="minorHAnsi"/>
-          <w:color w:val="000000"/>
-          <w:sz w:val="28"/>
-          <w:szCs w:val="28"/>
-        </w:rPr>
-        <w:t>Users want to sort the spare parts by its name or id.</w:t>
-      </w:r>
-    </w:p>
-    <w:p>
-      <w:pPr>
-        <w:autoSpaceDE w:val="0"/>
-        <w:autoSpaceDN w:val="0"/>
-        <w:adjustRightInd w:val="0"/>
-        <w:rPr>
-          <w:rFonts w:eastAsiaTheme="minorHAnsi"/>
-          <w:b/>
-          <w:bCs/>
-          <w:color w:val="000000"/>
-          <w:sz w:val="28"/>
-          <w:szCs w:val="28"/>
-        </w:rPr>
-      </w:pPr>
-    </w:p>
-    <w:p>
-      <w:pPr>
-        <w:autoSpaceDE w:val="0"/>
-        <w:autoSpaceDN w:val="0"/>
-        <w:adjustRightInd w:val="0"/>
-        <w:rPr>
-          <w:rFonts w:eastAsiaTheme="minorHAnsi"/>
-          <w:b/>
-          <w:bCs/>
-          <w:color w:val="000000"/>
-          <w:sz w:val="28"/>
-          <w:szCs w:val="28"/>
-        </w:rPr>
-      </w:pPr>
-    </w:p>
-    <w:p>
-      <w:pPr>
-        <w:autoSpaceDE w:val="0"/>
-        <w:autoSpaceDN w:val="0"/>
-        <w:adjustRightInd w:val="0"/>
-        <w:rPr>
-          <w:rFonts w:eastAsiaTheme="minorHAnsi"/>
-          <w:b/>
-          <w:bCs/>
-          <w:color w:val="000000"/>
-          <w:sz w:val="28"/>
-          <w:szCs w:val="28"/>
-        </w:rPr>
-      </w:pPr>
-    </w:p>
-    <w:p>
-      <w:pPr>
-        <w:autoSpaceDE w:val="0"/>
-        <w:autoSpaceDN w:val="0"/>
-        <w:adjustRightInd w:val="0"/>
-        <w:rPr>
-          <w:rFonts w:eastAsiaTheme="minorHAnsi"/>
-          <w:b/>
-          <w:bCs/>
-          <w:color w:val="000000"/>
-          <w:sz w:val="28"/>
-          <w:szCs w:val="28"/>
-        </w:rPr>
-      </w:pPr>
-    </w:p>
-    <w:p>
-      <w:pPr>
-        <w:autoSpaceDE w:val="0"/>
-        <w:autoSpaceDN w:val="0"/>
-        <w:adjustRightInd w:val="0"/>
-        <w:rPr>
-          <w:rFonts w:eastAsiaTheme="minorHAnsi"/>
-          <w:b/>
-          <w:bCs/>
-          <w:color w:val="000000"/>
-          <w:sz w:val="28"/>
-          <w:szCs w:val="28"/>
-        </w:rPr>
-      </w:pPr>
-    </w:p>
-    <w:p>
-      <w:pPr>
-        <w:autoSpaceDE w:val="0"/>
-        <w:autoSpaceDN w:val="0"/>
-        <w:adjustRightInd w:val="0"/>
-        <w:rPr>
-          <w:rFonts w:eastAsiaTheme="minorHAnsi"/>
-          <w:b/>
-          <w:bCs/>
-          <w:color w:val="000000"/>
-          <w:sz w:val="28"/>
-          <w:szCs w:val="28"/>
-        </w:rPr>
-      </w:pPr>
-    </w:p>
-    <w:p>
-      <w:pPr>
-        <w:autoSpaceDE w:val="0"/>
-        <w:autoSpaceDN w:val="0"/>
-        <w:adjustRightInd w:val="0"/>
-        <w:rPr>
-          <w:rFonts w:eastAsiaTheme="minorHAnsi"/>
-          <w:b/>
-          <w:bCs/>
-          <w:color w:val="000000"/>
-          <w:sz w:val="28"/>
-          <w:szCs w:val="28"/>
-        </w:rPr>
-      </w:pPr>
-    </w:p>
-    <w:p>
-      <w:pPr>
-        <w:autoSpaceDE w:val="0"/>
-        <w:autoSpaceDN w:val="0"/>
-        <w:adjustRightInd w:val="0"/>
-        <w:rPr>
-          <w:rFonts w:eastAsiaTheme="minorHAnsi"/>
-          <w:b/>
-          <w:bCs/>
-          <w:color w:val="000000"/>
-          <w:sz w:val="28"/>
-          <w:szCs w:val="28"/>
-        </w:rPr>
-      </w:pPr>
-    </w:p>
-    <w:p>
-      <w:pPr>
-        <w:autoSpaceDE w:val="0"/>
-        <w:autoSpaceDN w:val="0"/>
-        <w:adjustRightInd w:val="0"/>
-        <w:rPr>
-          <w:rFonts w:eastAsiaTheme="minorHAnsi"/>
-          <w:b/>
-          <w:bCs/>
-          <w:color w:val="000000"/>
-          <w:sz w:val="28"/>
-          <w:szCs w:val="28"/>
-        </w:rPr>
-      </w:pPr>
-      <w:r>
-        <w:rPr>
-          <w:rFonts w:eastAsiaTheme="minorHAnsi"/>
-          <w:b/>
-          <w:bCs/>
-          <w:color w:val="000000"/>
-          <w:sz w:val="28"/>
-          <w:szCs w:val="28"/>
-        </w:rPr>
-        <w:t>4.3. Loader Machines Repairing, Workload and Maintenance Management</w:t>
-      </w:r>
-    </w:p>
-    <w:p>
-      <w:pPr>
-        <w:autoSpaceDE w:val="0"/>
-        <w:autoSpaceDN w:val="0"/>
-        <w:adjustRightInd w:val="0"/>
-        <w:rPr>
-          <w:rFonts w:eastAsiaTheme="minorHAnsi"/>
-          <w:b/>
-          <w:bCs/>
-          <w:color w:val="000000"/>
-          <w:sz w:val="28"/>
-          <w:szCs w:val="28"/>
-        </w:rPr>
-      </w:pPr>
-      <w:r>
-        <w:rPr>
-          <w:rFonts w:eastAsiaTheme="minorHAnsi"/>
-          <w:b/>
-          <w:bCs/>
-          <w:color w:val="000000"/>
-          <w:sz w:val="28"/>
-          <w:szCs w:val="28"/>
-        </w:rPr>
-        <w:lastRenderedPageBreak/>
-        <w:t>4.4. Generator Machines Repairing, Workload and Maintenance Management and Sales Management</w:t>
-      </w:r>
-    </w:p>
-    <w:p>
-      <w:pPr>
-        <w:autoSpaceDE w:val="0"/>
-        <w:autoSpaceDN w:val="0"/>
-        <w:adjustRightInd w:val="0"/>
-        <w:rPr>
-          <w:rFonts w:eastAsiaTheme="minorHAnsi"/>
-          <w:b/>
-          <w:bCs/>
-          <w:color w:val="000000"/>
-          <w:sz w:val="28"/>
-          <w:szCs w:val="28"/>
-        </w:rPr>
-      </w:pPr>
-      <w:r>
-        <w:rPr>
-          <w:rFonts w:eastAsiaTheme="minorHAnsi"/>
-          <w:b/>
-          <w:bCs/>
-          <w:color w:val="000000"/>
-          <w:sz w:val="28"/>
-          <w:szCs w:val="28"/>
-        </w:rPr>
-        <w:t>4.5. Administrative Tasks and Employee Attendance Management</w:t>
-      </w:r>
-    </w:p>
-    <w:p>
-      <w:pPr>
-        <w:autoSpaceDE w:val="0"/>
-        <w:autoSpaceDN w:val="0"/>
-        <w:adjustRightInd w:val="0"/>
-        <w:rPr>
-          <w:rFonts w:eastAsiaTheme="minorHAnsi"/>
-          <w:b/>
-          <w:bCs/>
-          <w:color w:val="000000"/>
-          <w:sz w:val="28"/>
-          <w:szCs w:val="28"/>
-        </w:rPr>
-      </w:pPr>
-      <w:r>
-        <w:rPr>
-          <w:rFonts w:eastAsiaTheme="minorHAnsi"/>
-          <w:b/>
-          <w:bCs/>
-          <w:color w:val="000000"/>
-          <w:sz w:val="28"/>
-          <w:szCs w:val="28"/>
-        </w:rPr>
-        <w:t>4.6. Hammer, Compressor Machines Repairing, Workload and Maintenance Management</w:t>
-      </w:r>
-    </w:p>
-    <w:p>
-      <w:pPr>
-        <w:autoSpaceDE w:val="0"/>
-        <w:autoSpaceDN w:val="0"/>
-        <w:adjustRightInd w:val="0"/>
-        <w:rPr>
-          <w:rFonts w:eastAsiaTheme="minorHAnsi"/>
-          <w:b/>
-          <w:bCs/>
-          <w:color w:val="000000"/>
-          <w:sz w:val="28"/>
-          <w:szCs w:val="28"/>
-        </w:rPr>
-      </w:pPr>
-      <w:r>
-        <w:rPr>
-          <w:rFonts w:eastAsiaTheme="minorHAnsi"/>
-          <w:b/>
-          <w:bCs/>
-          <w:color w:val="000000"/>
-          <w:sz w:val="28"/>
-          <w:szCs w:val="28"/>
-        </w:rPr>
-        <w:t>4.7. Excavator Machines Repairing, Workload and Maintenance Management</w:t>
-      </w:r>
-    </w:p>
-    <w:p>
-      <w:pPr>
-        <w:autoSpaceDE w:val="0"/>
-        <w:autoSpaceDN w:val="0"/>
-        <w:adjustRightInd w:val="0"/>
-        <w:rPr>
-          <w:rFonts w:eastAsiaTheme="minorHAnsi"/>
-          <w:b/>
-          <w:bCs/>
-          <w:color w:val="000000"/>
-          <w:sz w:val="28"/>
-          <w:szCs w:val="28"/>
-        </w:rPr>
-      </w:pPr>
-    </w:p>
-    <w:p>
-      <w:pPr>
-        <w:autoSpaceDE w:val="0"/>
-        <w:autoSpaceDN w:val="0"/>
-        <w:adjustRightInd w:val="0"/>
-        <w:rPr>
-          <w:rFonts w:eastAsiaTheme="minorHAnsi"/>
           <w:b/>
           <w:bCs/>
           <w:color w:val="000000"/>
@@ -4825,6 +4759,48 @@
           <w:szCs w:val="28"/>
         </w:rPr>
         <w:t>4.8. Other Remaining Items in Stock Management</w:t>
+      </w:r>
+    </w:p>
+    <w:p>
+      <w:pPr>
+        <w:jc w:val="both"/>
+      </w:pPr>
+      <w:r>
+        <w:t xml:space="preserve">This module’s major role is stock maintenance. This feature involves monitoring all available stocks and showing them according to availability. </w:t>
+      </w:r>
+      <w:r>
+        <w:t>Stock manager</w:t>
+      </w:r>
+      <w:r>
+        <w:t xml:space="preserve"> also has the ability to search for any stock using the search option.</w:t>
+      </w:r>
+    </w:p>
+    <w:p>
+      <w:pPr>
+        <w:jc w:val="both"/>
+      </w:pPr>
+      <w:r>
+        <w:t xml:space="preserve">This module allows the Stock manager to check what is insufficient in the store and </w:t>
+      </w:r>
+      <w:r>
+        <w:t xml:space="preserve">once the stock quantities reach the minimum stock levels, store manager will be informed that the stocks have reached the minimum levels via a warning message. </w:t>
+      </w:r>
+    </w:p>
+    <w:p>
+      <w:pPr>
+        <w:jc w:val="both"/>
+      </w:pPr>
+      <w:r>
+        <w:t>A daily report is been created to display the daily usage of the stock and furthermore, a monthly report is been created to display the stock which has been used</w:t>
+      </w:r>
+      <w:r>
+        <w:t xml:space="preserve"> and</w:t>
+      </w:r>
+      <w:r>
+        <w:t xml:space="preserve"> </w:t>
+      </w:r>
+      <w:r>
+        <w:t xml:space="preserve">at the end of each month, users of the software will be able to identify the remaining stock balances and the reports can be converted into softcopies or hardcopies through the software as well. </w:t>
       </w:r>
     </w:p>
     <w:p>
@@ -4836,334 +4812,15 @@
     </w:p>
     <w:p>
       <w:pPr>
-        <w:pStyle w:val="ListParagraph"/>
-        <w:ind w:left="360"/>
-        <w:jc w:val="both"/>
-        <w:rPr>
-          <w:sz w:val="28"/>
-          <w:szCs w:val="28"/>
-        </w:rPr>
-      </w:pPr>
-      <w:r>
-        <w:rPr>
-          <w:sz w:val="28"/>
-          <w:szCs w:val="28"/>
-        </w:rPr>
-        <w:t xml:space="preserve">This module’s </w:t>
-      </w:r>
-      <w:r>
-        <w:rPr>
-          <w:sz w:val="28"/>
-          <w:szCs w:val="28"/>
-        </w:rPr>
-        <w:t>major</w:t>
-      </w:r>
-      <w:r>
-        <w:rPr>
-          <w:sz w:val="28"/>
-          <w:szCs w:val="28"/>
-        </w:rPr>
-        <w:t xml:space="preserve"> role is stock maintenance. This feature involves monitoring all available stocks and showing them according to availability. </w:t>
-      </w:r>
-      <w:r>
-        <w:rPr>
-          <w:sz w:val="28"/>
-          <w:szCs w:val="28"/>
-        </w:rPr>
-        <w:t>Stock manager</w:t>
-      </w:r>
-      <w:r>
-        <w:rPr>
-          <w:sz w:val="28"/>
-          <w:szCs w:val="28"/>
-        </w:rPr>
-        <w:t xml:space="preserve"> also has the ability to search for any stock using the search option.</w:t>
-      </w:r>
-    </w:p>
-    <w:p>
-      <w:pPr>
-        <w:pStyle w:val="ListParagraph"/>
-        <w:ind w:left="360"/>
-        <w:jc w:val="both"/>
-        <w:rPr>
-          <w:sz w:val="28"/>
-          <w:szCs w:val="28"/>
-        </w:rPr>
-      </w:pPr>
-      <w:r>
-        <w:rPr>
-          <w:sz w:val="28"/>
-          <w:szCs w:val="28"/>
-        </w:rPr>
-        <w:t xml:space="preserve">This module allows the Stock manager to check what is insufficient in the store and </w:t>
-      </w:r>
-      <w:r>
-        <w:rPr>
-          <w:sz w:val="28"/>
-          <w:szCs w:val="28"/>
-        </w:rPr>
-        <w:t xml:space="preserve">once the stock quantities reach the minimum stock levels, store manager will be informed that the stocks have reached the minimum levels via a warning message. </w:t>
-      </w:r>
-    </w:p>
-    <w:p>
-      <w:pPr>
-        <w:pStyle w:val="ListParagraph"/>
-        <w:ind w:left="360"/>
-        <w:jc w:val="both"/>
-        <w:rPr>
-          <w:sz w:val="28"/>
-          <w:szCs w:val="28"/>
-        </w:rPr>
-      </w:pPr>
-      <w:r>
-        <w:rPr>
-          <w:sz w:val="28"/>
-          <w:szCs w:val="28"/>
-        </w:rPr>
-        <w:t xml:space="preserve"> A daily report is been created to display the daily usage of the stock and furthermore, a monthly report is been created to display the stock which has been used</w:t>
-      </w:r>
-      <w:r>
-        <w:rPr>
-          <w:sz w:val="28"/>
-          <w:szCs w:val="28"/>
-        </w:rPr>
-        <w:t xml:space="preserve"> and</w:t>
-      </w:r>
-      <w:r>
-        <w:rPr>
-          <w:sz w:val="28"/>
-          <w:szCs w:val="28"/>
-        </w:rPr>
-        <w:t xml:space="preserve"> </w:t>
-      </w:r>
-      <w:r>
-        <w:rPr>
-          <w:sz w:val="28"/>
-          <w:szCs w:val="28"/>
-        </w:rPr>
-        <w:t xml:space="preserve">at the end of each month, users of the software will be able to identify the remaining stock balances and the reports can be converted into softcopies or hardcopies through the software as well. </w:t>
-      </w:r>
-    </w:p>
-    <w:p>
-      <w:pPr>
-        <w:jc w:val="both"/>
-        <w:rPr>
-          <w:sz w:val="28"/>
-          <w:szCs w:val="28"/>
-        </w:rPr>
-      </w:pPr>
-    </w:p>
-    <w:p>
-      <w:pPr>
-        <w:jc w:val="both"/>
-      </w:pPr>
-    </w:p>
-    <w:p>
-      <w:pPr>
-        <w:jc w:val="both"/>
-      </w:pPr>
-    </w:p>
-    <w:p>
-      <w:pPr>
-        <w:jc w:val="both"/>
-      </w:pPr>
-    </w:p>
-    <w:p>
-      <w:pPr>
-        <w:jc w:val="both"/>
-      </w:pPr>
-    </w:p>
-    <w:p>
-      <w:pPr>
-        <w:jc w:val="both"/>
-      </w:pPr>
-    </w:p>
-    <w:p>
-      <w:pPr>
-        <w:jc w:val="both"/>
-        <w:rPr>
-          <w:lang w:val="en-SG"/>
-        </w:rPr>
-      </w:pPr>
-    </w:p>
-    <w:p>
-      <w:pPr>
-        <w:jc w:val="both"/>
-      </w:pPr>
-    </w:p>
-    <w:p>
-      <w:pPr>
-        <w:jc w:val="both"/>
-      </w:pPr>
-    </w:p>
-    <w:p>
-      <w:pPr>
-        <w:jc w:val="both"/>
-      </w:pPr>
-    </w:p>
-    <w:p>
-      <w:pPr>
-        <w:jc w:val="both"/>
-      </w:pPr>
-    </w:p>
-    <w:p>
-      <w:pPr>
-        <w:jc w:val="both"/>
-      </w:pPr>
-    </w:p>
-    <w:p>
-      <w:pPr>
-        <w:jc w:val="both"/>
-      </w:pPr>
-    </w:p>
-    <w:p>
-      <w:pPr>
-        <w:jc w:val="both"/>
-      </w:pPr>
-    </w:p>
-    <w:p>
-      <w:pPr>
-        <w:jc w:val="both"/>
-      </w:pPr>
-    </w:p>
-    <w:p>
-      <w:pPr>
-        <w:jc w:val="both"/>
-      </w:pPr>
-    </w:p>
-    <w:p>
-      <w:pPr>
-        <w:jc w:val="both"/>
-      </w:pPr>
-    </w:p>
-    <w:p>
-      <w:pPr>
-        <w:jc w:val="both"/>
-      </w:pPr>
-    </w:p>
-    <w:p>
-      <w:pPr>
-        <w:jc w:val="both"/>
-      </w:pPr>
-    </w:p>
-    <w:p>
-      <w:pPr>
-        <w:jc w:val="both"/>
-      </w:pPr>
-    </w:p>
-    <w:p>
-      <w:pPr>
-        <w:jc w:val="both"/>
-      </w:pPr>
-    </w:p>
-    <w:p>
-      <w:pPr>
-        <w:jc w:val="both"/>
-      </w:pPr>
-    </w:p>
-    <w:p>
-      <w:pPr>
-        <w:jc w:val="both"/>
-      </w:pPr>
-    </w:p>
-    <w:p>
-      <w:pPr>
-        <w:jc w:val="both"/>
-      </w:pPr>
-    </w:p>
-    <w:p>
-      <w:pPr>
-        <w:jc w:val="both"/>
-      </w:pPr>
-    </w:p>
-    <w:p>
-      <w:pPr>
-        <w:jc w:val="both"/>
-      </w:pPr>
-    </w:p>
-    <w:p>
-      <w:pPr>
-        <w:jc w:val="both"/>
-      </w:pPr>
-    </w:p>
-    <w:p>
-      <w:pPr>
-        <w:jc w:val="both"/>
-      </w:pPr>
-    </w:p>
-    <w:p>
-      <w:pPr>
-        <w:jc w:val="both"/>
-      </w:pPr>
-    </w:p>
-    <w:p>
-      <w:pPr>
-        <w:jc w:val="both"/>
-      </w:pPr>
-    </w:p>
-    <w:p>
-      <w:pPr>
-        <w:jc w:val="both"/>
-      </w:pPr>
-    </w:p>
-    <w:p>
-      <w:pPr>
-        <w:jc w:val="both"/>
-      </w:pPr>
-    </w:p>
-    <w:p>
-      <w:pPr>
-        <w:jc w:val="both"/>
-      </w:pPr>
-    </w:p>
-    <w:p>
-      <w:pPr>
-        <w:jc w:val="both"/>
-      </w:pPr>
-    </w:p>
-    <w:p>
-      <w:pPr>
-        <w:jc w:val="both"/>
-      </w:pPr>
-    </w:p>
-    <w:p>
-      <w:pPr>
-        <w:jc w:val="both"/>
-      </w:pPr>
-    </w:p>
-    <w:p>
-      <w:pPr>
-        <w:jc w:val="both"/>
-      </w:pPr>
-    </w:p>
-    <w:p>
-      <w:pPr>
-        <w:jc w:val="both"/>
-      </w:pPr>
-    </w:p>
-    <w:p>
-      <w:pPr>
-        <w:jc w:val="both"/>
-      </w:pPr>
-    </w:p>
-    <w:p>
-      <w:pPr>
-        <w:jc w:val="both"/>
-      </w:pPr>
-    </w:p>
-    <w:p>
-      <w:pPr>
-        <w:jc w:val="both"/>
-      </w:pPr>
-    </w:p>
-    <w:p>
-      <w:pPr>
-        <w:jc w:val="both"/>
-      </w:pPr>
-    </w:p>
-    <w:p>
-      <w:pPr>
-        <w:jc w:val="center"/>
+        <w:jc w:val="both"/>
+        <w:rPr>
+          <w:sz w:val="28"/>
+          <w:szCs w:val="28"/>
+        </w:rPr>
+      </w:pPr>
+    </w:p>
+    <w:p>
+      <w:pPr>
         <w:rPr>
           <w:rFonts w:eastAsiaTheme="minorHAnsi"/>
           <w:b/>
@@ -5187,19 +4844,107 @@
     </w:p>
     <w:p>
       <w:pPr>
-        <w:jc w:val="center"/>
-        <w:rPr>
-          <w:rFonts w:eastAsiaTheme="minorHAnsi"/>
-          <w:b/>
-          <w:bCs/>
-          <w:color w:val="000000"/>
-          <w:sz w:val="40"/>
-          <w:szCs w:val="40"/>
-        </w:rPr>
-      </w:pPr>
-    </w:p>
-    <w:p>
-      <w:pPr>
+        <w:pStyle w:val="ListParagraph"/>
+        <w:numPr>
+          <w:ilvl w:val="0"/>
+          <w:numId w:val="8"/>
+        </w:numPr>
+        <w:jc w:val="both"/>
+      </w:pPr>
+      <w:r>
+        <w:t>Planning to use software s like,</w:t>
+      </w:r>
+    </w:p>
+    <w:p>
+      <w:pPr>
+        <w:numPr>
+          <w:ilvl w:val="2"/>
+          <w:numId w:val="7"/>
+        </w:numPr>
+        <w:jc w:val="both"/>
+      </w:pPr>
+      <w:r>
+        <w:t xml:space="preserve">Eclipse – for IDE </w:t>
+      </w:r>
+      <w:proofErr w:type="gramStart"/>
+      <w:r>
+        <w:t>to  code</w:t>
+      </w:r>
+      <w:proofErr w:type="gramEnd"/>
+      <w:r>
+        <w:t xml:space="preserve"> implementation</w:t>
+      </w:r>
+    </w:p>
+    <w:p>
+      <w:pPr>
+        <w:numPr>
+          <w:ilvl w:val="2"/>
+          <w:numId w:val="7"/>
+        </w:numPr>
+        <w:jc w:val="both"/>
+      </w:pPr>
+      <w:r>
+        <w:t>Java – as a programming language</w:t>
+      </w:r>
+    </w:p>
+    <w:p>
+      <w:pPr>
+        <w:numPr>
+          <w:ilvl w:val="2"/>
+          <w:numId w:val="7"/>
+        </w:numPr>
+        <w:jc w:val="both"/>
+      </w:pPr>
+      <w:r>
+        <w:t>Scene Builder – to develop the UI / UX</w:t>
+      </w:r>
+    </w:p>
+    <w:p>
+      <w:pPr>
+        <w:numPr>
+          <w:ilvl w:val="2"/>
+          <w:numId w:val="7"/>
+        </w:numPr>
+        <w:jc w:val="both"/>
+      </w:pPr>
+      <w:proofErr w:type="gramStart"/>
+      <w:r>
+        <w:t>MongoDB ,</w:t>
+      </w:r>
+      <w:proofErr w:type="gramEnd"/>
+      <w:r>
+        <w:t xml:space="preserve"> MYSQL – to create the database</w:t>
+      </w:r>
+    </w:p>
+    <w:p>
+      <w:pPr>
+        <w:numPr>
+          <w:ilvl w:val="2"/>
+          <w:numId w:val="7"/>
+        </w:numPr>
+        <w:jc w:val="both"/>
+      </w:pPr>
+      <w:r>
+        <w:t xml:space="preserve">Develop a desktop application using </w:t>
+      </w:r>
+      <w:proofErr w:type="spellStart"/>
+      <w:r>
+        <w:t>JavaFx</w:t>
+      </w:r>
+      <w:proofErr w:type="spellEnd"/>
+      <w:r>
+        <w:t xml:space="preserve"> frame work.</w:t>
+      </w:r>
+    </w:p>
+    <w:p>
+      <w:pPr>
+        <w:ind w:left="2160"/>
+        <w:jc w:val="both"/>
+      </w:pPr>
+    </w:p>
+    <w:p>
+      <w:pPr>
+        <w:ind w:left="2160"/>
         <w:jc w:val="both"/>
       </w:pPr>
     </w:p>
@@ -5210,181 +4955,8 @@
           <w:numId w:val="7"/>
         </w:numPr>
         <w:jc w:val="both"/>
-        <w:rPr>
-          <w:sz w:val="28"/>
-          <w:szCs w:val="28"/>
-        </w:rPr>
-      </w:pPr>
-      <w:r>
-        <w:rPr>
-          <w:sz w:val="28"/>
-          <w:szCs w:val="28"/>
-        </w:rPr>
-        <w:t>Planning to use software s like,</w:t>
-      </w:r>
-    </w:p>
-    <w:p>
-      <w:pPr>
-        <w:numPr>
-          <w:ilvl w:val="2"/>
-          <w:numId w:val="7"/>
-        </w:numPr>
-        <w:jc w:val="both"/>
-        <w:rPr>
-          <w:sz w:val="28"/>
-          <w:szCs w:val="28"/>
-        </w:rPr>
-      </w:pPr>
-      <w:r>
-        <w:rPr>
-          <w:sz w:val="28"/>
-          <w:szCs w:val="28"/>
-        </w:rPr>
-        <w:t xml:space="preserve">Eclipse – for IDE </w:t>
-      </w:r>
-      <w:proofErr w:type="gramStart"/>
-      <w:r>
-        <w:rPr>
-          <w:sz w:val="28"/>
-          <w:szCs w:val="28"/>
-        </w:rPr>
-        <w:t>to  code</w:t>
-      </w:r>
-      <w:proofErr w:type="gramEnd"/>
-      <w:r>
-        <w:rPr>
-          <w:sz w:val="28"/>
-          <w:szCs w:val="28"/>
-        </w:rPr>
-        <w:t xml:space="preserve"> implementation</w:t>
-      </w:r>
-    </w:p>
-    <w:p>
-      <w:pPr>
-        <w:numPr>
-          <w:ilvl w:val="2"/>
-          <w:numId w:val="7"/>
-        </w:numPr>
-        <w:jc w:val="both"/>
-        <w:rPr>
-          <w:sz w:val="28"/>
-          <w:szCs w:val="28"/>
-        </w:rPr>
-      </w:pPr>
-      <w:r>
-        <w:rPr>
-          <w:sz w:val="28"/>
-          <w:szCs w:val="28"/>
-        </w:rPr>
-        <w:t>Java – as a programming language</w:t>
-      </w:r>
-    </w:p>
-    <w:p>
-      <w:pPr>
-        <w:numPr>
-          <w:ilvl w:val="2"/>
-          <w:numId w:val="7"/>
-        </w:numPr>
-        <w:jc w:val="both"/>
-        <w:rPr>
-          <w:sz w:val="28"/>
-          <w:szCs w:val="28"/>
-        </w:rPr>
-      </w:pPr>
-      <w:r>
-        <w:rPr>
-          <w:sz w:val="28"/>
-          <w:szCs w:val="28"/>
-        </w:rPr>
-        <w:t>Scene Builder – to develop the UI / UX</w:t>
-      </w:r>
-    </w:p>
-    <w:p>
-      <w:pPr>
-        <w:numPr>
-          <w:ilvl w:val="2"/>
-          <w:numId w:val="7"/>
-        </w:numPr>
-        <w:jc w:val="both"/>
-        <w:rPr>
-          <w:sz w:val="28"/>
-          <w:szCs w:val="28"/>
-        </w:rPr>
-      </w:pPr>
-      <w:proofErr w:type="gramStart"/>
-      <w:r>
-        <w:rPr>
-          <w:sz w:val="28"/>
-          <w:szCs w:val="28"/>
-        </w:rPr>
-        <w:t>MongoDB ,</w:t>
-      </w:r>
-      <w:proofErr w:type="gramEnd"/>
-      <w:r>
-        <w:rPr>
-          <w:sz w:val="28"/>
-          <w:szCs w:val="28"/>
-        </w:rPr>
-        <w:t xml:space="preserve"> MYSQL – to create the database</w:t>
-      </w:r>
-    </w:p>
-    <w:p>
-      <w:pPr>
-        <w:numPr>
-          <w:ilvl w:val="2"/>
-          <w:numId w:val="7"/>
-        </w:numPr>
-        <w:jc w:val="both"/>
-        <w:rPr>
-          <w:sz w:val="28"/>
-          <w:szCs w:val="28"/>
-        </w:rPr>
-      </w:pPr>
-      <w:r>
-        <w:rPr>
-          <w:sz w:val="28"/>
-          <w:szCs w:val="28"/>
-        </w:rPr>
-        <w:t>Develop a desktop application using JavaFx frame work.</w:t>
-      </w:r>
-    </w:p>
-    <w:p>
-      <w:pPr>
-        <w:ind w:left="2160"/>
-        <w:jc w:val="both"/>
-        <w:rPr>
-          <w:sz w:val="28"/>
-          <w:szCs w:val="28"/>
-        </w:rPr>
-      </w:pPr>
-    </w:p>
-    <w:p>
-      <w:pPr>
-        <w:ind w:left="2160"/>
-        <w:jc w:val="both"/>
-        <w:rPr>
-          <w:sz w:val="28"/>
-          <w:szCs w:val="28"/>
-        </w:rPr>
-      </w:pPr>
-    </w:p>
-    <w:p>
-      <w:pPr>
-        <w:numPr>
-          <w:ilvl w:val="0"/>
-          <w:numId w:val="7"/>
-        </w:numPr>
-        <w:jc w:val="both"/>
-        <w:rPr>
-          <w:sz w:val="28"/>
-          <w:szCs w:val="28"/>
-        </w:rPr>
-      </w:pPr>
-      <w:r>
-        <w:rPr>
-          <w:sz w:val="28"/>
-          <w:szCs w:val="28"/>
-        </w:rPr>
+      </w:pPr>
+      <w:r>
         <w:t>Other necessary libraries will be used to create quality UI and UX</w:t>
       </w:r>
     </w:p>
@@ -5704,7 +5276,7 @@
 </file>
 
 <file path=word/numbering.xml><?xml version="1.0" encoding="utf-8"?>
-<w:numbering xmlns:wpc="http://schemas.microsoft.com/office/word/2010/wordprocessingCanvas" xmlns:cx="http://schemas.microsoft.com/office/drawing/2014/chartex" xmlns:cx1="http://schemas.microsoft.com/office/drawing/2015/9/8/chartex" xmlns:cx2="http://schemas.microsoft.com/office/drawing/2015/10/21/chartex" xmlns:cx3="http://schemas.microsoft.com/office/drawing/2016/5/9/chartex" xmlns:cx4="http://schemas.microsoft.com/office/drawing/2016/5/10/chartex" xmlns:cx5="http://schemas.microsoft.com/office/drawing/2016/5/11/chartex" xmlns:cx6="http://schemas.microsoft.com/office/drawing/2016/5/12/chartex" xmlns:cx7="http://schemas.microsoft.com/office/drawing/2016/5/13/chartex" xmlns:cx8="http://schemas.microsoft.com/office/drawing/2016/5/14/chartex" xmlns:mc="http://schemas.openxmlformats.org/markup-compatibility/2006" xmlns:aink="http://schemas.microsoft.com/office/drawing/2016/ink" xmlns:am3d="http://schemas.microsoft.com/office/drawing/2017/model3d" xmlns:o="urn:schemas-microsoft-com:office:office" xmlns:r="http://schemas.openxmlformats.org/officeDocument/2006/relationships" xmlns:m="http://schemas.openxmlformats.org/officeDocument/2006/math" xmlns:v="urn:schemas-microsoft-com:vml" xmlns:wp14="http://schemas.microsoft.com/office/word/2010/wordprocessingDrawing" xmlns:wp="http://schemas.openxmlformats.org/drawingml/2006/wordprocessingDrawing" xmlns:w10="urn:schemas-microsoft-com:office:word" xmlns:w="http://schemas.openxmlformats.org/wordprocessingml/2006/main" xmlns:w14="http://schemas.microsoft.com/office/word/2010/wordml" xmlns:w15="http://schemas.microsoft.com/office/word/2012/wordml" xmlns:w16cex="http://schemas.microsoft.com/office/word/2018/wordml/cex" xmlns:w16cid="http://schemas.microsoft.com/office/word/2016/wordml/cid" xmlns:w16="http://schemas.microsoft.com/office/word/2018/wordml" xmlns:w16sdtdh="http://schemas.microsoft.com/office/word/2020/wordml/sdtdatahash" xmlns:w16se="http://schemas.microsoft.com/office/word/2015/wordml/symex" xmlns:wpg="http://schemas.microsoft.com/office/word/2010/wordprocessingGroup" xmlns:wpi="http://schemas.microsoft.com/office/word/2010/wordprocessingInk" xmlns:wne="http://schemas.microsoft.com/office/word/2006/wordml" xmlns:wps="http://schemas.microsoft.com/office/word/2010/wordprocessingShape" mc:Ignorable="w14 w15 w16se w16cid w16 w16cex w16sdtdh wp14">
+<w:numbering xmlns:wpc="http://schemas.microsoft.com/office/word/2010/wordprocessingCanvas" xmlns:cx="http://schemas.microsoft.com/office/drawing/2014/chartex" xmlns:cx1="http://schemas.microsoft.com/office/drawing/2015/9/8/chartex" xmlns:cx2="http://schemas.microsoft.com/office/drawing/2015/10/21/chartex" xmlns:cx3="http://schemas.microsoft.com/office/drawing/2016/5/9/chartex" xmlns:cx4="http://schemas.microsoft.com/office/drawing/2016/5/10/chartex" xmlns:cx5="http://schemas.microsoft.com/office/drawing/2016/5/11/chartex" xmlns:cx6="http://schemas.microsoft.com/office/drawing/2016/5/12/chartex" xmlns:cx7="http://schemas.microsoft.com/office/drawing/2016/5/13/chartex" xmlns:cx8="http://schemas.microsoft.com/office/drawing/2016/5/14/chartex" xmlns:mc="http://schemas.openxmlformats.org/markup-compatibility/2006" xmlns:aink="http://schemas.microsoft.com/office/drawing/2016/ink" xmlns:am3d="http://schemas.microsoft.com/office/drawing/2017/model3d" xmlns:o="urn:schemas-microsoft-com:office:office" xmlns:r="http://schemas.openxmlformats.org/officeDocument/2006/relationships" xmlns:m="http://schemas.openxmlformats.org/officeDocument/2006/math" xmlns:v="urn:schemas-microsoft-com:vml" xmlns:wp14="http://schemas.microsoft.com/office/word/2010/wordprocessingDrawing" xmlns:wp="http://schemas.openxmlformats.org/drawingml/2006/wordprocessingDrawing" xmlns:w10="urn:schemas-microsoft-com:office:word" xmlns:w="http://schemas.openxmlformats.org/wordprocessingml/2006/main" xmlns:w14="http://schemas.microsoft.com/office/word/2010/wordml" xmlns:w15="http://schemas.microsoft.com/office/word/2012/wordml" xmlns:w16cid="http://schemas.microsoft.com/office/word/2016/wordml/cid" xmlns:w16se="http://schemas.microsoft.com/office/word/2015/wordml/symex" xmlns:wpg="http://schemas.microsoft.com/office/word/2010/wordprocessingGroup" xmlns:wpi="http://schemas.microsoft.com/office/word/2010/wordprocessingInk" xmlns:wne="http://schemas.microsoft.com/office/word/2006/wordml" xmlns:wps="http://schemas.microsoft.com/office/word/2010/wordprocessingShape" mc:Ignorable="w14 w15 w16se w16cid wp14">
   <w:abstractNum w:abstractNumId="0" w15:restartNumberingAfterBreak="0">
     <w:nsid w:val="10D611CC"/>
     <w:multiLevelType w:val="hybridMultilevel"/>
@@ -6435,6 +6007,119 @@
     </w:lvl>
   </w:abstractNum>
   <w:abstractNum w:abstractNumId="6" w15:restartNumberingAfterBreak="0">
+    <w:nsid w:val="75342850"/>
+    <w:multiLevelType w:val="hybridMultilevel"/>
+    <w:tmpl w:val="89840A9E"/>
+    <w:lvl w:ilvl="0" w:tplc="04090001">
+      <w:start w:val="1"/>
+      <w:numFmt w:val="bullet"/>
+      <w:lvlText w:val=""/>
+      <w:lvlJc w:val="left"/>
+      <w:pPr>
+        <w:ind w:left="720" w:hanging="360"/>
+      </w:pPr>
+      <w:rPr>
+        <w:rFonts w:ascii="Symbol" w:hAnsi="Symbol" w:hint="default"/>
+      </w:rPr>
+    </w:lvl>
+    <w:lvl w:ilvl="1" w:tplc="04090003" w:tentative="1">
+      <w:start w:val="1"/>
+      <w:numFmt w:val="bullet"/>
+      <w:lvlText w:val="o"/>
+      <w:lvlJc w:val="left"/>
+      <w:pPr>
+        <w:ind w:left="1440" w:hanging="360"/>
+      </w:pPr>
+      <w:rPr>
+        <w:rFonts w:ascii="Courier New" w:hAnsi="Courier New" w:cs="Courier New" w:hint="default"/>
+      </w:rPr>
+    </w:lvl>
+    <w:lvl w:ilvl="2" w:tplc="04090005" w:tentative="1">
+      <w:start w:val="1"/>
+      <w:numFmt w:val="bullet"/>
+      <w:lvlText w:val=""/>
+      <w:lvlJc w:val="left"/>
+      <w:pPr>
+        <w:ind w:left="2160" w:hanging="360"/>
+      </w:pPr>
+      <w:rPr>
+        <w:rFonts w:ascii="Wingdings" w:hAnsi="Wingdings" w:hint="default"/>
+      </w:rPr>
+    </w:lvl>
+    <w:lvl w:ilvl="3" w:tplc="04090001" w:tentative="1">
+      <w:start w:val="1"/>
+      <w:numFmt w:val="bullet"/>
+      <w:lvlText w:val=""/>
+      <w:lvlJc w:val="left"/>
+      <w:pPr>
+        <w:ind w:left="2880" w:hanging="360"/>
+      </w:pPr>
+      <w:rPr>
+        <w:rFonts w:ascii="Symbol" w:hAnsi="Symbol" w:hint="default"/>
+      </w:rPr>
+    </w:lvl>
+    <w:lvl w:ilvl="4" w:tplc="04090003" w:tentative="1">
+      <w:start w:val="1"/>
+      <w:numFmt w:val="bullet"/>
+      <w:lvlText w:val="o"/>
+      <w:lvlJc w:val="left"/>
+      <w:pPr>
+        <w:ind w:left="3600" w:hanging="360"/>
+      </w:pPr>
+      <w:rPr>
+        <w:rFonts w:ascii="Courier New" w:hAnsi="Courier New" w:cs="Courier New" w:hint="default"/>
+      </w:rPr>
+    </w:lvl>
+    <w:lvl w:ilvl="5" w:tplc="04090005" w:tentative="1">
+      <w:start w:val="1"/>
+      <w:numFmt w:val="bullet"/>
+      <w:lvlText w:val=""/>
+      <w:lvlJc w:val="left"/>
+      <w:pPr>
+        <w:ind w:left="4320" w:hanging="360"/>
+      </w:pPr>
+      <w:rPr>
+        <w:rFonts w:ascii="Wingdings" w:hAnsi="Wingdings" w:hint="default"/>
+      </w:rPr>
+    </w:lvl>
+    <w:lvl w:ilvl="6" w:tplc="04090001" w:tentative="1">
+      <w:start w:val="1"/>
+      <w:numFmt w:val="bullet"/>
+      <w:lvlText w:val=""/>
+      <w:lvlJc w:val="left"/>
+      <w:pPr>
+        <w:ind w:left="5040" w:hanging="360"/>
+      </w:pPr>
+      <w:rPr>
+        <w:rFonts w:ascii="Symbol" w:hAnsi="Symbol" w:hint="default"/>
+      </w:rPr>
+    </w:lvl>
+    <w:lvl w:ilvl="7" w:tplc="04090003" w:tentative="1">
+      <w:start w:val="1"/>
+      <w:numFmt w:val="bullet"/>
+      <w:lvlText w:val="o"/>
+      <w:lvlJc w:val="left"/>
+      <w:pPr>
+        <w:ind w:left="5760" w:hanging="360"/>
+      </w:pPr>
+      <w:rPr>
+        <w:rFonts w:ascii="Courier New" w:hAnsi="Courier New" w:cs="Courier New" w:hint="default"/>
+      </w:rPr>
+    </w:lvl>
+    <w:lvl w:ilvl="8" w:tplc="04090005" w:tentative="1">
+      <w:start w:val="1"/>
+      <w:numFmt w:val="bullet"/>
+      <w:lvlText w:val=""/>
+      <w:lvlJc w:val="left"/>
+      <w:pPr>
+        <w:ind w:left="6480" w:hanging="360"/>
+      </w:pPr>
+      <w:rPr>
+        <w:rFonts w:ascii="Wingdings" w:hAnsi="Wingdings" w:hint="default"/>
+      </w:rPr>
+    </w:lvl>
+  </w:abstractNum>
+  <w:abstractNum w:abstractNumId="7" w15:restartNumberingAfterBreak="0">
     <w:nsid w:val="7BB2245F"/>
     <w:multiLevelType w:val="hybridMultilevel"/>
     <w:tmpl w:val="05E47ED6"/>
@@ -6584,7 +6269,7 @@
     <w:abstractNumId w:val="3"/>
   </w:num>
   <w:num w:numId="4">
-    <w:abstractNumId w:val="6"/>
+    <w:abstractNumId w:val="7"/>
   </w:num>
   <w:num w:numId="5">
     <w:abstractNumId w:val="5"/>
@@ -6595,11 +6280,14 @@
   <w:num w:numId="7">
     <w:abstractNumId w:val="2"/>
   </w:num>
+  <w:num w:numId="8">
+    <w:abstractNumId w:val="6"/>
+  </w:num>
 </w:numbering>
 </file>
 
 <file path=word/styles.xml><?xml version="1.0" encoding="utf-8"?>
-<w:styles xmlns:mc="http://schemas.openxmlformats.org/markup-compatibility/2006" xmlns:r="http://schemas.openxmlformats.org/officeDocument/2006/relationships" xmlns:w="http://schemas.openxmlformats.org/wordprocessingml/2006/main" xmlns:w14="http://schemas.microsoft.com/office/word/2010/wordml" xmlns:w15="http://schemas.microsoft.com/office/word/2012/wordml" xmlns:w16cex="http://schemas.microsoft.com/office/word/2018/wordml/cex" xmlns:w16cid="http://schemas.microsoft.com/office/word/2016/wordml/cid" xmlns:w16="http://schemas.microsoft.com/office/word/2018/wordml" xmlns:w16sdtdh="http://schemas.microsoft.com/office/word/2020/wordml/sdtdatahash" xmlns:w16se="http://schemas.microsoft.com/office/word/2015/wordml/symex" mc:Ignorable="w14 w15 w16se w16cid w16 w16cex w16sdtdh">
+<w:styles xmlns:mc="http://schemas.openxmlformats.org/markup-compatibility/2006" xmlns:r="http://schemas.openxmlformats.org/officeDocument/2006/relationships" xmlns:w="http://schemas.openxmlformats.org/wordprocessingml/2006/main" xmlns:w14="http://schemas.microsoft.com/office/word/2010/wordml" xmlns:w15="http://schemas.microsoft.com/office/word/2012/wordml" xmlns:w16cid="http://schemas.microsoft.com/office/word/2016/wordml/cid" xmlns:w16se="http://schemas.microsoft.com/office/word/2015/wordml/symex" mc:Ignorable="w14 w15 w16se w16cid">
   <w:docDefaults>
     <w:rPrDefault>
       <w:rPr>

</xml_diff>

<commit_message>
Table of Contents Updated Upto Now
</commit_message>
<xml_diff>
--- a/Project_Proposal Continued.docx
+++ b/Project_Proposal Continued.docx
@@ -35,7 +35,7 @@
           <v:shape id="_x0000_s1026" type="#_x0000_t75" style="position:absolute;left:0;text-align:left;margin-left:0;margin-top:0;width:66.6pt;height:78.3pt;z-index:251659264;mso-position-horizontal:center">
             <v:imagedata r:id="rId5" o:title=""/>
           </v:shape>
-          <o:OLEObject Type="Embed" ProgID="PBrush" ShapeID="_x0000_s1026" DrawAspect="Content" ObjectID="_1689589816" r:id="rId6"/>
+          <o:OLEObject Type="Embed" ProgID="PBrush" ShapeID="_x0000_s1026" DrawAspect="Content" ObjectID="_1689591699" r:id="rId6"/>
         </w:object>
       </w:r>
     </w:p>
@@ -1149,630 +1149,630 @@
     </w:p>
     <w:p>
       <w:pPr>
-        <w:pStyle w:val="Default"/>
-      </w:pPr>
-    </w:p>
-    <w:p>
-      <w:pPr>
-        <w:pStyle w:val="Default"/>
+        <w:spacing w:line="480" w:lineRule="auto"/>
+        <w:ind w:left="360" w:hanging="360"/>
         <w:jc w:val="center"/>
         <w:rPr>
           <w:b/>
-          <w:bCs/>
-          <w:sz w:val="28"/>
-          <w:szCs w:val="28"/>
-        </w:rPr>
-      </w:pPr>
-      <w:r>
-        <w:rPr>
-          <w:b/>
-          <w:bCs/>
           <w:sz w:val="40"/>
           <w:szCs w:val="40"/>
         </w:rPr>
+      </w:pPr>
+      <w:r>
+        <w:rPr>
+          <w:b/>
+          <w:sz w:val="40"/>
+          <w:szCs w:val="40"/>
+        </w:rPr>
+        <w:lastRenderedPageBreak/>
         <w:t>Table of Contents</w:t>
       </w:r>
     </w:p>
     <w:p>
       <w:pPr>
-        <w:pStyle w:val="Default"/>
-        <w:jc w:val="both"/>
-        <w:rPr>
-          <w:sz w:val="28"/>
-          <w:szCs w:val="28"/>
-        </w:rPr>
-      </w:pPr>
-      <w:r>
-        <w:rPr>
-          <w:b/>
-          <w:bCs/>
-          <w:sz w:val="28"/>
-          <w:szCs w:val="28"/>
-        </w:rPr>
-        <w:t xml:space="preserve">1. Introduction .......................................................................................................... 3 </w:t>
-      </w:r>
-    </w:p>
-    <w:p>
-      <w:pPr>
-        <w:pStyle w:val="Default"/>
-        <w:jc w:val="center"/>
-        <w:rPr>
-          <w:sz w:val="22"/>
-          <w:szCs w:val="22"/>
-        </w:rPr>
-      </w:pPr>
-      <w:r>
-        <w:rPr>
-          <w:sz w:val="23"/>
-          <w:szCs w:val="23"/>
-        </w:rPr>
-        <w:t xml:space="preserve">1.1 Overview </w:t>
-      </w:r>
-      <w:r>
-        <w:rPr>
-          <w:sz w:val="22"/>
-          <w:szCs w:val="22"/>
-        </w:rPr>
-        <w:t>...................................................................................................................3</w:t>
-      </w:r>
-    </w:p>
-    <w:p>
-      <w:pPr>
-        <w:pStyle w:val="Default"/>
-        <w:jc w:val="center"/>
-        <w:rPr>
-          <w:sz w:val="22"/>
-          <w:szCs w:val="22"/>
-        </w:rPr>
-      </w:pPr>
-      <w:r>
-        <w:rPr>
-          <w:sz w:val="23"/>
-          <w:szCs w:val="23"/>
-        </w:rPr>
-        <w:t xml:space="preserve">1.2 Company/Client Background </w:t>
-      </w:r>
-      <w:r>
-        <w:rPr>
-          <w:sz w:val="22"/>
-          <w:szCs w:val="22"/>
-        </w:rPr>
-        <w:t>...................................................................................3</w:t>
-      </w:r>
-    </w:p>
-    <w:p>
-      <w:pPr>
-        <w:pStyle w:val="Default"/>
-        <w:jc w:val="center"/>
-        <w:rPr>
-          <w:sz w:val="23"/>
-          <w:szCs w:val="23"/>
-        </w:rPr>
-      </w:pPr>
-      <w:r>
-        <w:rPr>
-          <w:sz w:val="23"/>
-          <w:szCs w:val="23"/>
-        </w:rPr>
-        <w:t>1.3 Problem Statement and Difficulties they face ....................................................</w:t>
-      </w:r>
-      <w:r>
-        <w:rPr>
-          <w:sz w:val="23"/>
-          <w:szCs w:val="23"/>
-        </w:rPr>
+        <w:pStyle w:val="ListParagraph"/>
+        <w:numPr>
+          <w:ilvl w:val="0"/>
+          <w:numId w:val="9"/>
+        </w:numPr>
+        <w:spacing w:line="480" w:lineRule="auto"/>
+        <w:rPr>
+          <w:b/>
+          <w:sz w:val="28"/>
+          <w:szCs w:val="28"/>
+        </w:rPr>
+      </w:pPr>
+      <w:r>
+        <w:rPr>
+          <w:b/>
+          <w:sz w:val="28"/>
+          <w:szCs w:val="28"/>
+        </w:rPr>
+        <w:t>Introduction</w:t>
+      </w:r>
+      <w:r>
+        <w:rPr>
+          <w:b/>
+          <w:sz w:val="28"/>
+          <w:szCs w:val="28"/>
+        </w:rPr>
+        <w:t xml:space="preserve"> ………………………………………………………………</w:t>
+      </w:r>
+      <w:r>
+        <w:rPr>
+          <w:b/>
+          <w:sz w:val="28"/>
+          <w:szCs w:val="28"/>
+        </w:rPr>
+        <w:t>……………</w:t>
+      </w:r>
+      <w:r>
+        <w:rPr>
+          <w:b/>
+          <w:sz w:val="28"/>
+          <w:szCs w:val="28"/>
+        </w:rPr>
+        <w:t>01</w:t>
+      </w:r>
+    </w:p>
+    <w:p>
+      <w:pPr>
+        <w:pStyle w:val="ListParagraph"/>
+        <w:numPr>
+          <w:ilvl w:val="1"/>
+          <w:numId w:val="9"/>
+        </w:numPr>
+        <w:spacing w:line="480" w:lineRule="auto"/>
+      </w:pPr>
+      <w:r>
+        <w:t>Overview</w:t>
+      </w:r>
+      <w:r>
+        <w:t xml:space="preserve"> ……………………….…</w:t>
+      </w:r>
+      <w:proofErr w:type="gramStart"/>
+      <w:r>
+        <w:t>.....</w:t>
+      </w:r>
+      <w:proofErr w:type="gramEnd"/>
+      <w:r>
+        <w:t>……………………………………………</w:t>
+      </w:r>
+      <w:r>
+        <w:t>………………</w:t>
+      </w:r>
+      <w:r>
+        <w:t>01</w:t>
+      </w:r>
+    </w:p>
+    <w:p>
+      <w:pPr>
+        <w:pStyle w:val="ListParagraph"/>
+        <w:numPr>
+          <w:ilvl w:val="1"/>
+          <w:numId w:val="9"/>
+        </w:numPr>
+        <w:spacing w:line="480" w:lineRule="auto"/>
+      </w:pPr>
+      <w:r>
+        <w:t>Client Background ………………….……………………………….……………...</w:t>
+      </w:r>
+      <w:r>
+        <w:t>......................</w:t>
+      </w:r>
+      <w:r>
+        <w:t>01</w:t>
+      </w:r>
+    </w:p>
+    <w:p>
+      <w:pPr>
+        <w:pStyle w:val="ListParagraph"/>
+        <w:numPr>
+          <w:ilvl w:val="1"/>
+          <w:numId w:val="9"/>
+        </w:numPr>
+        <w:spacing w:line="480" w:lineRule="auto"/>
+      </w:pPr>
+      <w:r>
+        <w:t>Problem Statement …………………………………………………………………</w:t>
+      </w:r>
+      <w:r>
+        <w:t>……………...</w:t>
+      </w:r>
+      <w:r>
+        <w:t>01</w:t>
+      </w:r>
+    </w:p>
+    <w:p>
+      <w:pPr>
+        <w:pStyle w:val="ListParagraph"/>
+        <w:numPr>
+          <w:ilvl w:val="1"/>
+          <w:numId w:val="9"/>
+        </w:numPr>
+        <w:spacing w:line="480" w:lineRule="auto"/>
+      </w:pPr>
+      <w:r>
+        <w:t>Proposed Solution …………………………………………………………………</w:t>
+      </w:r>
+      <w:r>
+        <w:t>………………</w:t>
+      </w:r>
+      <w:r>
+        <w:t>02</w:t>
+      </w:r>
+    </w:p>
+    <w:p>
+      <w:pPr>
+        <w:pStyle w:val="ListParagraph"/>
+        <w:numPr>
+          <w:ilvl w:val="0"/>
+          <w:numId w:val="9"/>
+        </w:numPr>
+        <w:spacing w:line="480" w:lineRule="auto"/>
+        <w:rPr>
+          <w:b/>
+          <w:sz w:val="28"/>
+          <w:szCs w:val="28"/>
+        </w:rPr>
+      </w:pPr>
+      <w:r>
+        <w:rPr>
+          <w:b/>
+          <w:sz w:val="28"/>
+          <w:szCs w:val="28"/>
+        </w:rPr>
+        <w:t>Benefits</w:t>
+      </w:r>
+      <w:r>
+        <w:rPr>
+          <w:b/>
+          <w:sz w:val="28"/>
+          <w:szCs w:val="28"/>
+        </w:rPr>
+        <w:t xml:space="preserve"> ……………………………………………………………………</w:t>
+      </w:r>
+      <w:r>
+        <w:rPr>
+          <w:b/>
+          <w:sz w:val="28"/>
+          <w:szCs w:val="28"/>
+        </w:rPr>
+        <w:t>……………</w:t>
+      </w:r>
+      <w:r>
+        <w:rPr>
+          <w:b/>
+          <w:sz w:val="28"/>
+          <w:szCs w:val="28"/>
+        </w:rPr>
+        <w:t>03</w:t>
+      </w:r>
+    </w:p>
+    <w:p>
+      <w:pPr>
+        <w:pStyle w:val="ListParagraph"/>
+        <w:numPr>
+          <w:ilvl w:val="0"/>
+          <w:numId w:val="9"/>
+        </w:numPr>
+        <w:spacing w:line="480" w:lineRule="auto"/>
+        <w:rPr>
+          <w:b/>
+          <w:sz w:val="28"/>
+          <w:szCs w:val="28"/>
+        </w:rPr>
+      </w:pPr>
+      <w:r>
+        <w:rPr>
+          <w:b/>
+          <w:sz w:val="28"/>
+          <w:szCs w:val="28"/>
+        </w:rPr>
+        <w:t>System Overview</w:t>
+      </w:r>
+      <w:r>
+        <w:rPr>
+          <w:b/>
+          <w:sz w:val="28"/>
+          <w:szCs w:val="28"/>
+        </w:rPr>
+        <w:t xml:space="preserve"> …………………………………………………………</w:t>
+      </w:r>
+      <w:r>
+        <w:rPr>
+          <w:b/>
+          <w:sz w:val="28"/>
+          <w:szCs w:val="28"/>
+        </w:rPr>
+        <w:t>……………</w:t>
+      </w:r>
+      <w:r>
+        <w:rPr>
+          <w:b/>
+          <w:sz w:val="28"/>
+          <w:szCs w:val="28"/>
+        </w:rPr>
+        <w:t>04</w:t>
+      </w:r>
+    </w:p>
+    <w:p>
+      <w:pPr>
+        <w:pStyle w:val="ListParagraph"/>
+        <w:numPr>
+          <w:ilvl w:val="0"/>
+          <w:numId w:val="9"/>
+        </w:numPr>
+        <w:spacing w:line="480" w:lineRule="auto"/>
+        <w:rPr>
+          <w:b/>
+          <w:sz w:val="28"/>
+          <w:szCs w:val="28"/>
+        </w:rPr>
+      </w:pPr>
+      <w:r>
+        <w:rPr>
+          <w:b/>
+          <w:sz w:val="28"/>
+          <w:szCs w:val="28"/>
+        </w:rPr>
+        <w:t>System Functions</w:t>
+      </w:r>
+      <w:r>
+        <w:rPr>
+          <w:b/>
+          <w:sz w:val="28"/>
+          <w:szCs w:val="28"/>
+        </w:rPr>
+        <w:t xml:space="preserve"> ………………………………………………………....</w:t>
+      </w:r>
+      <w:r>
+        <w:rPr>
+          <w:b/>
+          <w:sz w:val="28"/>
+          <w:szCs w:val="28"/>
+        </w:rPr>
+        <w:t>....................</w:t>
+      </w:r>
+      <w:r>
+        <w:rPr>
+          <w:b/>
+          <w:sz w:val="28"/>
+          <w:szCs w:val="28"/>
+        </w:rPr>
+        <w:t>05</w:t>
+      </w:r>
+    </w:p>
+    <w:p>
+      <w:pPr>
+        <w:pStyle w:val="ListParagraph"/>
+        <w:numPr>
+          <w:ilvl w:val="1"/>
+          <w:numId w:val="9"/>
+        </w:numPr>
+        <w:spacing w:line="480" w:lineRule="auto"/>
+        <w:jc w:val="both"/>
+      </w:pPr>
+      <w:r>
+        <w:t>Vehicle Repairing</w:t>
+      </w:r>
+      <w:r>
+        <w:t>, Workload &amp; Maintenance ……………………………….</w:t>
+      </w:r>
+    </w:p>
+    <w:p>
+      <w:pPr>
+        <w:pStyle w:val="ListParagraph"/>
+        <w:numPr>
+          <w:ilvl w:val="1"/>
+          <w:numId w:val="9"/>
+        </w:numPr>
+        <w:spacing w:line="480" w:lineRule="auto"/>
+        <w:jc w:val="both"/>
+      </w:pPr>
+      <w:r>
+        <w:t>Metal Crusher</w:t>
+      </w:r>
+      <w:r>
         <w:t xml:space="preserve"> </w:t>
       </w:r>
       <w:r>
-        <w:rPr>
-          <w:sz w:val="23"/>
-          <w:szCs w:val="23"/>
-        </w:rPr>
-        <w:t>4</w:t>
-      </w:r>
-    </w:p>
-    <w:p>
-      <w:pPr>
-        <w:pStyle w:val="Default"/>
-        <w:jc w:val="center"/>
-        <w:rPr>
-          <w:sz w:val="23"/>
-          <w:szCs w:val="23"/>
-        </w:rPr>
-      </w:pPr>
-      <w:r>
-        <w:rPr>
-          <w:sz w:val="23"/>
-          <w:szCs w:val="23"/>
-        </w:rPr>
-        <w:t>1.4 Proposed Solution ................................................................................................4</w:t>
-      </w:r>
-    </w:p>
-    <w:p>
-      <w:pPr>
-        <w:pStyle w:val="Default"/>
-        <w:jc w:val="both"/>
-        <w:rPr>
-          <w:sz w:val="28"/>
-          <w:szCs w:val="28"/>
-        </w:rPr>
-      </w:pPr>
-      <w:r>
-        <w:rPr>
-          <w:b/>
-          <w:bCs/>
-          <w:sz w:val="28"/>
-          <w:szCs w:val="28"/>
-        </w:rPr>
-        <w:t xml:space="preserve">2. Benefits ................................................................................................................. 6 </w:t>
-      </w:r>
-    </w:p>
-    <w:p>
-      <w:pPr>
-        <w:pStyle w:val="Default"/>
-        <w:jc w:val="both"/>
-        <w:rPr>
-          <w:sz w:val="28"/>
-          <w:szCs w:val="28"/>
-        </w:rPr>
-      </w:pPr>
-    </w:p>
-    <w:p>
-      <w:pPr>
-        <w:pStyle w:val="Default"/>
-        <w:jc w:val="both"/>
-        <w:rPr>
-          <w:sz w:val="28"/>
-          <w:szCs w:val="28"/>
-        </w:rPr>
-      </w:pPr>
-      <w:r>
-        <w:rPr>
-          <w:b/>
-          <w:bCs/>
-          <w:sz w:val="28"/>
-          <w:szCs w:val="28"/>
-        </w:rPr>
-        <w:t>3. System Overview ..................................................................................................</w:t>
-      </w:r>
-      <w:r>
-        <w:rPr>
-          <w:b/>
-          <w:bCs/>
-          <w:sz w:val="28"/>
-          <w:szCs w:val="28"/>
-        </w:rPr>
-        <w:t>.</w:t>
-      </w:r>
-      <w:r>
-        <w:rPr>
-          <w:b/>
-          <w:bCs/>
-          <w:sz w:val="28"/>
-          <w:szCs w:val="28"/>
-        </w:rPr>
-        <w:t xml:space="preserve"> 7 </w:t>
-      </w:r>
-    </w:p>
-    <w:p>
-      <w:pPr>
-        <w:pStyle w:val="Default"/>
-        <w:jc w:val="both"/>
-        <w:rPr>
-          <w:sz w:val="28"/>
-          <w:szCs w:val="28"/>
-        </w:rPr>
-      </w:pPr>
-    </w:p>
-    <w:p>
-      <w:pPr>
-        <w:pStyle w:val="Default"/>
-        <w:jc w:val="both"/>
-        <w:rPr>
-          <w:sz w:val="28"/>
-          <w:szCs w:val="28"/>
-        </w:rPr>
-      </w:pPr>
-      <w:r>
-        <w:rPr>
-          <w:b/>
-          <w:bCs/>
-          <w:sz w:val="28"/>
-          <w:szCs w:val="28"/>
-        </w:rPr>
-        <w:t>4. System Functions ..................................................................................................</w:t>
-      </w:r>
-      <w:r>
-        <w:rPr>
-          <w:b/>
-          <w:bCs/>
-          <w:sz w:val="28"/>
-          <w:szCs w:val="28"/>
-        </w:rPr>
-        <w:t>.</w:t>
-      </w:r>
-      <w:r>
-        <w:rPr>
-          <w:b/>
-          <w:bCs/>
-          <w:sz w:val="28"/>
-          <w:szCs w:val="28"/>
-        </w:rPr>
-        <w:t xml:space="preserve"> 8 </w:t>
-      </w:r>
-    </w:p>
-    <w:p>
-      <w:pPr>
-        <w:pStyle w:val="Default"/>
-        <w:jc w:val="both"/>
-        <w:rPr>
-          <w:sz w:val="28"/>
-          <w:szCs w:val="28"/>
-        </w:rPr>
-      </w:pPr>
-    </w:p>
-    <w:p>
-      <w:pPr>
-        <w:pStyle w:val="Default"/>
-        <w:ind w:left="1728"/>
-        <w:jc w:val="both"/>
-        <w:rPr>
-          <w:sz w:val="22"/>
-          <w:szCs w:val="22"/>
-        </w:rPr>
-      </w:pPr>
-      <w:r>
-        <w:rPr>
-          <w:sz w:val="23"/>
-          <w:szCs w:val="23"/>
-        </w:rPr>
-        <w:t xml:space="preserve">4.1 Employee Management </w:t>
-      </w:r>
-      <w:r>
-        <w:rPr>
-          <w:sz w:val="22"/>
-          <w:szCs w:val="22"/>
-        </w:rPr>
-        <w:t>...........................................................................................8</w:t>
-      </w:r>
-    </w:p>
-    <w:p>
-      <w:pPr>
-        <w:pStyle w:val="Default"/>
-        <w:ind w:left="1728"/>
-        <w:jc w:val="both"/>
-        <w:rPr>
-          <w:sz w:val="23"/>
-          <w:szCs w:val="23"/>
-        </w:rPr>
-      </w:pPr>
-      <w:r>
-        <w:rPr>
-          <w:sz w:val="23"/>
-          <w:szCs w:val="23"/>
-        </w:rPr>
-        <w:t>4.2 Financial and Utility Management .......................................................................8</w:t>
-      </w:r>
-    </w:p>
-    <w:p>
-      <w:pPr>
-        <w:pStyle w:val="Default"/>
-        <w:ind w:left="1728"/>
-        <w:jc w:val="both"/>
-        <w:rPr>
-          <w:sz w:val="23"/>
-          <w:szCs w:val="23"/>
-        </w:rPr>
-      </w:pPr>
-      <w:r>
-        <w:rPr>
-          <w:sz w:val="23"/>
-          <w:szCs w:val="23"/>
-        </w:rPr>
-        <w:t>4.3 Stock Management ..............................................................................................8</w:t>
-      </w:r>
-    </w:p>
-    <w:p>
-      <w:pPr>
-        <w:pStyle w:val="Default"/>
-        <w:ind w:left="1728"/>
-        <w:jc w:val="both"/>
-        <w:rPr>
-          <w:sz w:val="23"/>
-          <w:szCs w:val="23"/>
-        </w:rPr>
-      </w:pPr>
-      <w:r>
-        <w:rPr>
-          <w:sz w:val="23"/>
-          <w:szCs w:val="23"/>
-        </w:rPr>
-        <w:t>4.4 Supplier Management .........................................................................................</w:t>
-      </w:r>
-      <w:r>
-        <w:rPr>
-          <w:sz w:val="23"/>
-          <w:szCs w:val="23"/>
-        </w:rPr>
-        <w:t xml:space="preserve"> </w:t>
-      </w:r>
-      <w:r>
-        <w:rPr>
-          <w:sz w:val="23"/>
-          <w:szCs w:val="23"/>
-        </w:rPr>
-        <w:t>9</w:t>
-      </w:r>
-    </w:p>
-    <w:p>
-      <w:pPr>
-        <w:pStyle w:val="Default"/>
-        <w:ind w:left="1728"/>
-        <w:jc w:val="both"/>
-        <w:rPr>
-          <w:sz w:val="22"/>
-          <w:szCs w:val="22"/>
-        </w:rPr>
-      </w:pPr>
-      <w:r>
-        <w:rPr>
-          <w:sz w:val="23"/>
-          <w:szCs w:val="23"/>
-        </w:rPr>
-        <w:t xml:space="preserve">4.5 Rooms Reservation Management </w:t>
-      </w:r>
-      <w:r>
-        <w:rPr>
-          <w:sz w:val="22"/>
-          <w:szCs w:val="22"/>
-        </w:rPr>
-        <w:t>...........................................................................9</w:t>
-      </w:r>
-    </w:p>
-    <w:p>
-      <w:pPr>
-        <w:pStyle w:val="Default"/>
-        <w:ind w:left="1728"/>
-        <w:jc w:val="both"/>
-        <w:rPr>
-          <w:sz w:val="22"/>
-          <w:szCs w:val="22"/>
-        </w:rPr>
-      </w:pPr>
-      <w:r>
-        <w:rPr>
-          <w:sz w:val="23"/>
-          <w:szCs w:val="23"/>
-        </w:rPr>
-        <w:t xml:space="preserve">4.6 Salary Management </w:t>
-      </w:r>
-      <w:r>
-        <w:rPr>
-          <w:sz w:val="22"/>
-          <w:szCs w:val="22"/>
-        </w:rPr>
-        <w:t>..................................................................................................9</w:t>
-      </w:r>
-    </w:p>
-    <w:p>
-      <w:pPr>
-        <w:pStyle w:val="Default"/>
-        <w:ind w:left="1728"/>
-        <w:jc w:val="both"/>
-        <w:rPr>
-          <w:sz w:val="23"/>
-          <w:szCs w:val="23"/>
-        </w:rPr>
-      </w:pPr>
-      <w:r>
-        <w:rPr>
-          <w:sz w:val="23"/>
-          <w:szCs w:val="23"/>
-        </w:rPr>
-        <w:t>4.7 Booking and Payment Management ...................................................................</w:t>
-      </w:r>
-      <w:r>
-        <w:rPr>
-          <w:sz w:val="23"/>
-          <w:szCs w:val="23"/>
-        </w:rPr>
-        <w:t>.</w:t>
-      </w:r>
-      <w:r>
-        <w:rPr>
-          <w:sz w:val="23"/>
-          <w:szCs w:val="23"/>
-        </w:rPr>
-        <w:t>10</w:t>
-      </w:r>
-    </w:p>
-    <w:p>
-      <w:pPr>
-        <w:pStyle w:val="Default"/>
-        <w:ind w:left="1728"/>
-        <w:jc w:val="both"/>
-        <w:rPr>
-          <w:sz w:val="23"/>
-          <w:szCs w:val="23"/>
-        </w:rPr>
-      </w:pPr>
-      <w:r>
-        <w:rPr>
-          <w:sz w:val="23"/>
-          <w:szCs w:val="23"/>
-        </w:rPr>
-        <w:t>4.8 Customer Management .......................................................................................10</w:t>
-      </w:r>
-    </w:p>
-    <w:p>
-      <w:pPr>
-        <w:pStyle w:val="Default"/>
-        <w:spacing w:after="157"/>
-        <w:jc w:val="both"/>
-        <w:rPr>
-          <w:sz w:val="28"/>
-          <w:szCs w:val="28"/>
-        </w:rPr>
-      </w:pPr>
-      <w:r>
-        <w:rPr>
-          <w:b/>
-          <w:bCs/>
-          <w:sz w:val="28"/>
-          <w:szCs w:val="28"/>
-        </w:rPr>
-        <w:t xml:space="preserve">5. Tools &amp; Technology ............................................................................................ 11 </w:t>
-      </w:r>
-    </w:p>
-    <w:p>
-      <w:pPr>
-        <w:pStyle w:val="Default"/>
-        <w:spacing w:after="157"/>
-        <w:jc w:val="both"/>
-        <w:rPr>
-          <w:sz w:val="28"/>
-          <w:szCs w:val="28"/>
-        </w:rPr>
-      </w:pPr>
-      <w:r>
-        <w:rPr>
-          <w:b/>
-          <w:bCs/>
-          <w:sz w:val="28"/>
-          <w:szCs w:val="28"/>
-        </w:rPr>
-        <w:t>6. Gantt Chart ........................................................................................................</w:t>
-      </w:r>
-      <w:r>
-        <w:rPr>
-          <w:b/>
-          <w:bCs/>
-          <w:sz w:val="28"/>
-          <w:szCs w:val="28"/>
-        </w:rPr>
-        <w:t>.</w:t>
-      </w:r>
-      <w:r>
-        <w:rPr>
-          <w:b/>
-          <w:bCs/>
-          <w:sz w:val="28"/>
-          <w:szCs w:val="28"/>
-        </w:rPr>
-        <w:t xml:space="preserve"> 12 </w:t>
-      </w:r>
-    </w:p>
-    <w:p>
-      <w:pPr>
-        <w:pStyle w:val="Default"/>
-        <w:spacing w:after="157"/>
-        <w:jc w:val="both"/>
-        <w:rPr>
-          <w:sz w:val="28"/>
-          <w:szCs w:val="28"/>
-        </w:rPr>
-      </w:pPr>
-      <w:r>
-        <w:rPr>
-          <w:b/>
-          <w:bCs/>
-          <w:sz w:val="28"/>
-          <w:szCs w:val="28"/>
-        </w:rPr>
-        <w:t>7. Work Distribution ..............................................................................................</w:t>
-      </w:r>
-      <w:r>
-        <w:rPr>
-          <w:b/>
-          <w:bCs/>
-          <w:sz w:val="28"/>
-          <w:szCs w:val="28"/>
-        </w:rPr>
-        <w:t>.</w:t>
-      </w:r>
-      <w:r>
-        <w:rPr>
-          <w:b/>
-          <w:bCs/>
-          <w:sz w:val="28"/>
-          <w:szCs w:val="28"/>
-        </w:rPr>
-        <w:t xml:space="preserve"> 13 </w:t>
-      </w:r>
-    </w:p>
-    <w:p>
-      <w:pPr>
-        <w:pStyle w:val="Default"/>
-        <w:spacing w:after="157"/>
-        <w:jc w:val="both"/>
-        <w:rPr>
-          <w:sz w:val="28"/>
-          <w:szCs w:val="28"/>
-        </w:rPr>
-      </w:pPr>
-      <w:r>
-        <w:rPr>
-          <w:b/>
-          <w:bCs/>
-          <w:sz w:val="28"/>
-          <w:szCs w:val="28"/>
-        </w:rPr>
-        <w:t>8. References ........................................................................................................</w:t>
-      </w:r>
-      <w:r>
-        <w:rPr>
-          <w:b/>
-          <w:bCs/>
-          <w:sz w:val="28"/>
-          <w:szCs w:val="28"/>
-        </w:rPr>
-        <w:t>..</w:t>
-      </w:r>
-      <w:r>
-        <w:rPr>
-          <w:b/>
-          <w:bCs/>
-          <w:sz w:val="28"/>
-          <w:szCs w:val="28"/>
-        </w:rPr>
-        <w:t xml:space="preserve"> 15 </w:t>
-      </w:r>
-    </w:p>
-    <w:p>
-      <w:pPr>
-        <w:pStyle w:val="Default"/>
-        <w:jc w:val="both"/>
-        <w:rPr>
-          <w:sz w:val="28"/>
-          <w:szCs w:val="28"/>
-        </w:rPr>
-      </w:pPr>
-      <w:r>
-        <w:rPr>
-          <w:b/>
-          <w:bCs/>
-          <w:sz w:val="28"/>
-          <w:szCs w:val="28"/>
-        </w:rPr>
-        <w:t>9. Appendix ..........................................................................................................</w:t>
-      </w:r>
-      <w:r>
-        <w:rPr>
-          <w:b/>
-          <w:bCs/>
-          <w:sz w:val="28"/>
-          <w:szCs w:val="28"/>
-        </w:rPr>
-        <w:t>...</w:t>
-      </w:r>
-      <w:r>
-        <w:rPr>
-          <w:b/>
-          <w:bCs/>
-          <w:sz w:val="28"/>
-          <w:szCs w:val="28"/>
-        </w:rPr>
-        <w:t xml:space="preserve"> 16 </w:t>
+        <w:t>Repairing</w:t>
+      </w:r>
+      <w:r>
+        <w:t>, Workload &amp; Maintenance…</w:t>
+      </w:r>
+    </w:p>
+    <w:p>
+      <w:pPr>
+        <w:pStyle w:val="ListParagraph"/>
+        <w:numPr>
+          <w:ilvl w:val="1"/>
+          <w:numId w:val="9"/>
+        </w:numPr>
+        <w:spacing w:line="480" w:lineRule="auto"/>
+        <w:jc w:val="both"/>
+      </w:pPr>
+      <w:r>
+        <w:t>Loader</w:t>
+      </w:r>
+      <w:r>
+        <w:t xml:space="preserve"> Machines </w:t>
+      </w:r>
+      <w:r>
+        <w:t>Repairing</w:t>
+      </w:r>
+      <w:r>
+        <w:t>, Workload &amp; Maintenance…</w:t>
+      </w:r>
+    </w:p>
+    <w:p>
+      <w:pPr>
+        <w:pStyle w:val="ListParagraph"/>
+        <w:numPr>
+          <w:ilvl w:val="1"/>
+          <w:numId w:val="9"/>
+        </w:numPr>
+        <w:spacing w:line="480" w:lineRule="auto"/>
+        <w:jc w:val="both"/>
+      </w:pPr>
+      <w:r>
+        <w:t>Generator</w:t>
+      </w:r>
+      <w:r>
+        <w:t xml:space="preserve"> Machines </w:t>
+      </w:r>
+      <w:r>
+        <w:t>Repairing</w:t>
+      </w:r>
+      <w:r>
+        <w:t>, Workload &amp; Maintenance</w:t>
+      </w:r>
+      <w:r>
+        <w:t xml:space="preserve"> &amp; Sales</w:t>
+      </w:r>
+      <w:r>
+        <w:tab/>
+        <w:t xml:space="preserve"> Management…</w:t>
+      </w:r>
+    </w:p>
+    <w:p>
+      <w:pPr>
+        <w:pStyle w:val="ListParagraph"/>
+        <w:numPr>
+          <w:ilvl w:val="1"/>
+          <w:numId w:val="9"/>
+        </w:numPr>
+        <w:spacing w:line="480" w:lineRule="auto"/>
+        <w:jc w:val="both"/>
+      </w:pPr>
+      <w:r>
+        <w:t>Employee Attendanc</w:t>
+      </w:r>
+      <w:r>
+        <w:t>e &amp; Administrative Tasks Management…</w:t>
+      </w:r>
+    </w:p>
+    <w:p>
+      <w:pPr>
+        <w:pStyle w:val="ListParagraph"/>
+        <w:numPr>
+          <w:ilvl w:val="1"/>
+          <w:numId w:val="9"/>
+        </w:numPr>
+        <w:spacing w:line="480" w:lineRule="auto"/>
+        <w:jc w:val="both"/>
+      </w:pPr>
+      <w:r>
+        <w:t>Hammer &amp; Compressor</w:t>
+      </w:r>
+      <w:r>
+        <w:t xml:space="preserve"> Machines </w:t>
+      </w:r>
+      <w:r>
+        <w:t>Repairing</w:t>
+      </w:r>
+      <w:r>
+        <w:t>, Workload &amp; Maintenance…</w:t>
+      </w:r>
+    </w:p>
+    <w:p>
+      <w:pPr>
+        <w:pStyle w:val="ListParagraph"/>
+        <w:numPr>
+          <w:ilvl w:val="1"/>
+          <w:numId w:val="9"/>
+        </w:numPr>
+        <w:spacing w:line="480" w:lineRule="auto"/>
+        <w:jc w:val="both"/>
+      </w:pPr>
+      <w:r>
+        <w:t>Excavator</w:t>
+      </w:r>
+      <w:r>
+        <w:t xml:space="preserve"> Machines </w:t>
+      </w:r>
+      <w:r>
+        <w:t>Repairing</w:t>
+      </w:r>
+      <w:r>
+        <w:t>, Workload &amp; Maintenance</w:t>
+      </w:r>
+      <w:r>
+        <w:tab/>
+        <w:t>…</w:t>
+      </w:r>
+    </w:p>
+    <w:p>
+      <w:pPr>
+        <w:pStyle w:val="ListParagraph"/>
+        <w:numPr>
+          <w:ilvl w:val="1"/>
+          <w:numId w:val="9"/>
+        </w:numPr>
+        <w:spacing w:line="480" w:lineRule="auto"/>
+        <w:jc w:val="both"/>
+      </w:pPr>
+      <w:r>
+        <w:t>Other Stock</w:t>
+      </w:r>
+      <w:r>
+        <w:t xml:space="preserve"> Management…</w:t>
+      </w:r>
+    </w:p>
+    <w:p>
+      <w:pPr>
+        <w:pStyle w:val="ListParagraph"/>
+        <w:numPr>
+          <w:ilvl w:val="0"/>
+          <w:numId w:val="9"/>
+        </w:numPr>
+        <w:spacing w:line="480" w:lineRule="auto"/>
+        <w:rPr>
+          <w:b/>
+          <w:sz w:val="28"/>
+          <w:szCs w:val="28"/>
+        </w:rPr>
+      </w:pPr>
+      <w:r>
+        <w:rPr>
+          <w:b/>
+          <w:sz w:val="28"/>
+          <w:szCs w:val="28"/>
+        </w:rPr>
+        <w:t>Tools &amp; Technologies</w:t>
+      </w:r>
+      <w:r>
+        <w:rPr>
+          <w:b/>
+          <w:sz w:val="28"/>
+          <w:szCs w:val="28"/>
+        </w:rPr>
+        <w:t>…</w:t>
+      </w:r>
+    </w:p>
+    <w:p>
+      <w:pPr>
+        <w:pStyle w:val="ListParagraph"/>
+        <w:numPr>
+          <w:ilvl w:val="0"/>
+          <w:numId w:val="9"/>
+        </w:numPr>
+        <w:spacing w:line="480" w:lineRule="auto"/>
+        <w:rPr>
+          <w:b/>
+          <w:sz w:val="28"/>
+          <w:szCs w:val="28"/>
+        </w:rPr>
+      </w:pPr>
+      <w:r>
+        <w:rPr>
+          <w:b/>
+          <w:sz w:val="28"/>
+          <w:szCs w:val="28"/>
+        </w:rPr>
+        <w:t>Gantt Chart</w:t>
+      </w:r>
+      <w:r>
+        <w:rPr>
+          <w:b/>
+          <w:sz w:val="28"/>
+          <w:szCs w:val="28"/>
+        </w:rPr>
+        <w:t>…</w:t>
+      </w:r>
+    </w:p>
+    <w:p>
+      <w:pPr>
+        <w:pStyle w:val="ListParagraph"/>
+        <w:numPr>
+          <w:ilvl w:val="0"/>
+          <w:numId w:val="9"/>
+        </w:numPr>
+        <w:spacing w:line="480" w:lineRule="auto"/>
+        <w:rPr>
+          <w:b/>
+          <w:sz w:val="28"/>
+          <w:szCs w:val="28"/>
+        </w:rPr>
+      </w:pPr>
+      <w:r>
+        <w:rPr>
+          <w:b/>
+          <w:sz w:val="28"/>
+          <w:szCs w:val="28"/>
+        </w:rPr>
+        <w:t>Work Distribution</w:t>
+      </w:r>
+      <w:r>
+        <w:rPr>
+          <w:b/>
+          <w:sz w:val="28"/>
+          <w:szCs w:val="28"/>
+        </w:rPr>
+        <w:t>…</w:t>
+      </w:r>
+    </w:p>
+    <w:p>
+      <w:pPr>
+        <w:pStyle w:val="ListParagraph"/>
+        <w:numPr>
+          <w:ilvl w:val="0"/>
+          <w:numId w:val="9"/>
+        </w:numPr>
+        <w:spacing w:line="480" w:lineRule="auto"/>
+        <w:rPr>
+          <w:b/>
+          <w:sz w:val="28"/>
+          <w:szCs w:val="28"/>
+        </w:rPr>
+      </w:pPr>
+      <w:r>
+        <w:rPr>
+          <w:b/>
+          <w:sz w:val="28"/>
+          <w:szCs w:val="28"/>
+        </w:rPr>
+        <w:t>References</w:t>
+      </w:r>
+      <w:r>
+        <w:rPr>
+          <w:b/>
+          <w:sz w:val="28"/>
+          <w:szCs w:val="28"/>
+        </w:rPr>
+        <w:t>…</w:t>
+      </w:r>
+    </w:p>
+    <w:p>
+      <w:pPr>
+        <w:pStyle w:val="ListParagraph"/>
+        <w:numPr>
+          <w:ilvl w:val="0"/>
+          <w:numId w:val="9"/>
+        </w:numPr>
+        <w:spacing w:line="480" w:lineRule="auto"/>
+        <w:rPr>
+          <w:b/>
+          <w:sz w:val="28"/>
+          <w:szCs w:val="28"/>
+        </w:rPr>
+      </w:pPr>
+      <w:r>
+        <w:rPr>
+          <w:b/>
+          <w:sz w:val="28"/>
+          <w:szCs w:val="28"/>
+        </w:rPr>
+        <w:t>Appendix</w:t>
+      </w:r>
+      <w:r>
+        <w:rPr>
+          <w:b/>
+          <w:sz w:val="28"/>
+          <w:szCs w:val="28"/>
+        </w:rPr>
+        <w:t>…</w:t>
       </w:r>
     </w:p>
     <w:p>
@@ -3946,8 +3946,6 @@
           <w:szCs w:val="40"/>
         </w:rPr>
       </w:pPr>
-      <w:bookmarkStart w:id="1" w:name="_GoBack"/>
-      <w:bookmarkEnd w:id="1"/>
       <w:r>
         <w:rPr>
           <w:rFonts w:eastAsiaTheme="minorHAnsi"/>
@@ -4273,7 +4271,7 @@
           <w:szCs w:val="28"/>
         </w:rPr>
       </w:pPr>
-      <w:bookmarkStart w:id="2" w:name="_Hlk78871124"/>
+      <w:bookmarkStart w:id="1" w:name="_Hlk78871124"/>
       <w:r>
         <w:rPr>
           <w:rFonts w:eastAsiaTheme="minorHAnsi"/>
@@ -4285,7 +4283,7 @@
         </w:rPr>
         <w:t xml:space="preserve">4.2. </w:t>
       </w:r>
-      <w:bookmarkEnd w:id="2"/>
+      <w:bookmarkEnd w:id="1"/>
       <w:r>
         <w:rPr>
           <w:rFonts w:eastAsiaTheme="minorHAnsi"/>
@@ -4881,11 +4879,9 @@
       <w:r>
         <w:t xml:space="preserve">Eclipse – for IDE </w:t>
       </w:r>
-      <w:proofErr w:type="gramStart"/>
-      <w:r>
-        <w:t>to  code</w:t>
-      </w:r>
-      <w:proofErr w:type="gramEnd"/>
+      <w:r>
+        <w:t>to code</w:t>
+      </w:r>
       <w:r>
         <w:t xml:space="preserve"> implementation</w:t>
       </w:r>
@@ -4922,11 +4918,9 @@
         </w:numPr>
         <w:jc w:val="both"/>
       </w:pPr>
-      <w:proofErr w:type="gramStart"/>
-      <w:r>
-        <w:t>MongoDB ,</w:t>
-      </w:r>
-      <w:proofErr w:type="gramEnd"/>
+      <w:r>
+        <w:t>MongoDB,</w:t>
+      </w:r>
       <w:r>
         <w:t xml:space="preserve"> MYSQL – to create the database</w:t>
       </w:r>
@@ -4944,7 +4938,12 @@
       </w:r>
       <w:proofErr w:type="spellStart"/>
       <w:r>
-        <w:t>JavaFx</w:t>
+        <w:t>Jav</w:t>
+      </w:r>
+      <w:bookmarkStart w:id="2" w:name="_GoBack"/>
+      <w:bookmarkEnd w:id="2"/>
+      <w:r>
+        <w:t>aFx</w:t>
       </w:r>
       <w:proofErr w:type="spellEnd"/>
       <w:r>
@@ -4974,6 +4973,135 @@
       <w:r>
         <w:t>Other necessary libraries will be used to create quality UI and UX</w:t>
       </w:r>
+    </w:p>
+    <w:p>
+      <w:pPr>
+        <w:jc w:val="both"/>
+      </w:pPr>
+    </w:p>
+    <w:p>
+      <w:pPr>
+        <w:jc w:val="both"/>
+      </w:pPr>
+    </w:p>
+    <w:p>
+      <w:pPr>
+        <w:rPr>
+          <w:rFonts w:eastAsiaTheme="minorHAnsi"/>
+          <w:b/>
+          <w:bCs/>
+          <w:color w:val="000000"/>
+          <w:sz w:val="40"/>
+          <w:szCs w:val="40"/>
+        </w:rPr>
+      </w:pPr>
+      <w:r>
+        <w:rPr>
+          <w:rFonts w:eastAsiaTheme="minorHAnsi"/>
+          <w:b/>
+          <w:bCs/>
+          <w:color w:val="000000"/>
+          <w:sz w:val="40"/>
+          <w:szCs w:val="40"/>
+        </w:rPr>
+        <w:t>6</w:t>
+      </w:r>
+      <w:r>
+        <w:rPr>
+          <w:rFonts w:eastAsiaTheme="minorHAnsi"/>
+          <w:b/>
+          <w:bCs/>
+          <w:color w:val="000000"/>
+          <w:sz w:val="40"/>
+          <w:szCs w:val="40"/>
+        </w:rPr>
+        <w:t>.</w:t>
+      </w:r>
+      <w:r>
+        <w:rPr>
+          <w:rFonts w:eastAsiaTheme="minorHAnsi"/>
+          <w:b/>
+          <w:bCs/>
+          <w:color w:val="000000"/>
+          <w:sz w:val="40"/>
+          <w:szCs w:val="40"/>
+        </w:rPr>
+        <w:t>Gantt Chart</w:t>
+      </w:r>
+    </w:p>
+    <w:p>
+      <w:pPr>
+        <w:rPr>
+          <w:rFonts w:eastAsiaTheme="minorHAnsi"/>
+          <w:b/>
+          <w:bCs/>
+          <w:color w:val="000000"/>
+          <w:sz w:val="40"/>
+          <w:szCs w:val="40"/>
+        </w:rPr>
+      </w:pPr>
+      <w:r>
+        <w:rPr>
+          <w:rFonts w:eastAsiaTheme="minorHAnsi"/>
+          <w:b/>
+          <w:bCs/>
+          <w:color w:val="000000"/>
+          <w:sz w:val="40"/>
+          <w:szCs w:val="40"/>
+        </w:rPr>
+        <w:t>7.Work Distribution</w:t>
+      </w:r>
+    </w:p>
+    <w:p>
+      <w:pPr>
+        <w:rPr>
+          <w:rFonts w:eastAsiaTheme="minorHAnsi"/>
+          <w:b/>
+          <w:bCs/>
+          <w:color w:val="000000"/>
+          <w:sz w:val="40"/>
+          <w:szCs w:val="40"/>
+        </w:rPr>
+      </w:pPr>
+      <w:r>
+        <w:rPr>
+          <w:rFonts w:eastAsiaTheme="minorHAnsi"/>
+          <w:b/>
+          <w:bCs/>
+          <w:color w:val="000000"/>
+          <w:sz w:val="40"/>
+          <w:szCs w:val="40"/>
+        </w:rPr>
+        <w:t>8.References</w:t>
+      </w:r>
+    </w:p>
+    <w:p>
+      <w:pPr>
+        <w:rPr>
+          <w:rFonts w:eastAsiaTheme="minorHAnsi"/>
+          <w:b/>
+          <w:bCs/>
+          <w:color w:val="000000"/>
+          <w:sz w:val="40"/>
+          <w:szCs w:val="40"/>
+        </w:rPr>
+      </w:pPr>
+      <w:r>
+        <w:rPr>
+          <w:rFonts w:eastAsiaTheme="minorHAnsi"/>
+          <w:b/>
+          <w:bCs/>
+          <w:color w:val="000000"/>
+          <w:sz w:val="40"/>
+          <w:szCs w:val="40"/>
+        </w:rPr>
+        <w:t>9.Appendix</w:t>
+      </w:r>
+    </w:p>
+    <w:p>
+      <w:pPr>
+        <w:jc w:val="both"/>
+      </w:pPr>
     </w:p>
     <w:p>
       <w:pPr>
@@ -6272,6 +6400,92 @@
       <w:rPr>
         <w:rFonts w:ascii="Wingdings" w:hAnsi="Wingdings" w:hint="default"/>
       </w:rPr>
+    </w:lvl>
+  </w:abstractNum>
+  <w:abstractNum w:abstractNumId="8" w15:restartNumberingAfterBreak="0">
+    <w:nsid w:val="7C6A4521"/>
+    <w:multiLevelType w:val="multilevel"/>
+    <w:tmpl w:val="0409001F"/>
+    <w:lvl w:ilvl="0">
+      <w:start w:val="1"/>
+      <w:numFmt w:val="decimal"/>
+      <w:lvlText w:val="%1."/>
+      <w:lvlJc w:val="left"/>
+      <w:pPr>
+        <w:ind w:left="360" w:hanging="360"/>
+      </w:pPr>
+    </w:lvl>
+    <w:lvl w:ilvl="1">
+      <w:start w:val="1"/>
+      <w:numFmt w:val="decimal"/>
+      <w:lvlText w:val="%1.%2."/>
+      <w:lvlJc w:val="left"/>
+      <w:pPr>
+        <w:ind w:left="792" w:hanging="432"/>
+      </w:pPr>
+    </w:lvl>
+    <w:lvl w:ilvl="2">
+      <w:start w:val="1"/>
+      <w:numFmt w:val="decimal"/>
+      <w:lvlText w:val="%1.%2.%3."/>
+      <w:lvlJc w:val="left"/>
+      <w:pPr>
+        <w:ind w:left="1224" w:hanging="504"/>
+      </w:pPr>
+    </w:lvl>
+    <w:lvl w:ilvl="3">
+      <w:start w:val="1"/>
+      <w:numFmt w:val="decimal"/>
+      <w:lvlText w:val="%1.%2.%3.%4."/>
+      <w:lvlJc w:val="left"/>
+      <w:pPr>
+        <w:ind w:left="1728" w:hanging="648"/>
+      </w:pPr>
+    </w:lvl>
+    <w:lvl w:ilvl="4">
+      <w:start w:val="1"/>
+      <w:numFmt w:val="decimal"/>
+      <w:lvlText w:val="%1.%2.%3.%4.%5."/>
+      <w:lvlJc w:val="left"/>
+      <w:pPr>
+        <w:ind w:left="2232" w:hanging="792"/>
+      </w:pPr>
+    </w:lvl>
+    <w:lvl w:ilvl="5">
+      <w:start w:val="1"/>
+      <w:numFmt w:val="decimal"/>
+      <w:lvlText w:val="%1.%2.%3.%4.%5.%6."/>
+      <w:lvlJc w:val="left"/>
+      <w:pPr>
+        <w:ind w:left="2736" w:hanging="936"/>
+      </w:pPr>
+    </w:lvl>
+    <w:lvl w:ilvl="6">
+      <w:start w:val="1"/>
+      <w:numFmt w:val="decimal"/>
+      <w:lvlText w:val="%1.%2.%3.%4.%5.%6.%7."/>
+      <w:lvlJc w:val="left"/>
+      <w:pPr>
+        <w:ind w:left="3240" w:hanging="1080"/>
+      </w:pPr>
+    </w:lvl>
+    <w:lvl w:ilvl="7">
+      <w:start w:val="1"/>
+      <w:numFmt w:val="decimal"/>
+      <w:lvlText w:val="%1.%2.%3.%4.%5.%6.%7.%8."/>
+      <w:lvlJc w:val="left"/>
+      <w:pPr>
+        <w:ind w:left="3744" w:hanging="1224"/>
+      </w:pPr>
+    </w:lvl>
+    <w:lvl w:ilvl="8">
+      <w:start w:val="1"/>
+      <w:numFmt w:val="decimal"/>
+      <w:lvlText w:val="%1.%2.%3.%4.%5.%6.%7.%8.%9."/>
+      <w:lvlJc w:val="left"/>
+      <w:pPr>
+        <w:ind w:left="4320" w:hanging="1440"/>
+      </w:pPr>
     </w:lvl>
   </w:abstractNum>
   <w:num w:numId="1">
@@ -6297,6 +6511,9 @@
   </w:num>
   <w:num w:numId="8">
     <w:abstractNumId w:val="6"/>
+  </w:num>
+  <w:num w:numId="9">
+    <w:abstractNumId w:val="8"/>
   </w:num>
 </w:numbering>
 </file>

</xml_diff>

<commit_message>
add sales and generator section
</commit_message>
<xml_diff>
--- a/Project_Proposal Continued.docx
+++ b/Project_Proposal Continued.docx
@@ -1,6 +1,6 @@
 
 <file path=word/document.xml><?xml version="1.0" encoding="utf-8"?>
-<w:document xmlns:wpc="http://schemas.microsoft.com/office/word/2010/wordprocessingCanvas" xmlns:cx="http://schemas.microsoft.com/office/drawing/2014/chartex" xmlns:cx1="http://schemas.microsoft.com/office/drawing/2015/9/8/chartex" xmlns:cx2="http://schemas.microsoft.com/office/drawing/2015/10/21/chartex" xmlns:cx3="http://schemas.microsoft.com/office/drawing/2016/5/9/chartex" xmlns:cx4="http://schemas.microsoft.com/office/drawing/2016/5/10/chartex" xmlns:cx5="http://schemas.microsoft.com/office/drawing/2016/5/11/chartex" xmlns:cx6="http://schemas.microsoft.com/office/drawing/2016/5/12/chartex" xmlns:cx7="http://schemas.microsoft.com/office/drawing/2016/5/13/chartex" xmlns:cx8="http://schemas.microsoft.com/office/drawing/2016/5/14/chartex" xmlns:mc="http://schemas.openxmlformats.org/markup-compatibility/2006" xmlns:aink="http://schemas.microsoft.com/office/drawing/2016/ink" xmlns:am3d="http://schemas.microsoft.com/office/drawing/2017/model3d" xmlns:o="urn:schemas-microsoft-com:office:office" xmlns:r="http://schemas.openxmlformats.org/officeDocument/2006/relationships" xmlns:m="http://schemas.openxmlformats.org/officeDocument/2006/math" xmlns:v="urn:schemas-microsoft-com:vml" xmlns:wp14="http://schemas.microsoft.com/office/word/2010/wordprocessingDrawing" xmlns:wp="http://schemas.openxmlformats.org/drawingml/2006/wordprocessingDrawing" xmlns:w10="urn:schemas-microsoft-com:office:word" xmlns:w="http://schemas.openxmlformats.org/wordprocessingml/2006/main" xmlns:w14="http://schemas.microsoft.com/office/word/2010/wordml" xmlns:w15="http://schemas.microsoft.com/office/word/2012/wordml" xmlns:w16cid="http://schemas.microsoft.com/office/word/2016/wordml/cid" xmlns:w16se="http://schemas.microsoft.com/office/word/2015/wordml/symex" xmlns:wpg="http://schemas.microsoft.com/office/word/2010/wordprocessingGroup" xmlns:wpi="http://schemas.microsoft.com/office/word/2010/wordprocessingInk" xmlns:wne="http://schemas.microsoft.com/office/word/2006/wordml" xmlns:wps="http://schemas.microsoft.com/office/word/2010/wordprocessingShape" mc:Ignorable="w14 w15 w16se w16cid wp14">
+<w:document xmlns:wpc="http://schemas.microsoft.com/office/word/2010/wordprocessingCanvas" xmlns:cx="http://schemas.microsoft.com/office/drawing/2014/chartex" xmlns:cx1="http://schemas.microsoft.com/office/drawing/2015/9/8/chartex" xmlns:cx2="http://schemas.microsoft.com/office/drawing/2015/10/21/chartex" xmlns:cx3="http://schemas.microsoft.com/office/drawing/2016/5/9/chartex" xmlns:cx4="http://schemas.microsoft.com/office/drawing/2016/5/10/chartex" xmlns:cx5="http://schemas.microsoft.com/office/drawing/2016/5/11/chartex" xmlns:cx6="http://schemas.microsoft.com/office/drawing/2016/5/12/chartex" xmlns:cx7="http://schemas.microsoft.com/office/drawing/2016/5/13/chartex" xmlns:cx8="http://schemas.microsoft.com/office/drawing/2016/5/14/chartex" xmlns:mc="http://schemas.openxmlformats.org/markup-compatibility/2006" xmlns:aink="http://schemas.microsoft.com/office/drawing/2016/ink" xmlns:am3d="http://schemas.microsoft.com/office/drawing/2017/model3d" xmlns:o="urn:schemas-microsoft-com:office:office" xmlns:r="http://schemas.openxmlformats.org/officeDocument/2006/relationships" xmlns:m="http://schemas.openxmlformats.org/officeDocument/2006/math" xmlns:v="urn:schemas-microsoft-com:vml" xmlns:wp14="http://schemas.microsoft.com/office/word/2010/wordprocessingDrawing" xmlns:wp="http://schemas.openxmlformats.org/drawingml/2006/wordprocessingDrawing" xmlns:w10="urn:schemas-microsoft-com:office:word" xmlns:w="http://schemas.openxmlformats.org/wordprocessingml/2006/main" xmlns:w14="http://schemas.microsoft.com/office/word/2010/wordml" xmlns:w15="http://schemas.microsoft.com/office/word/2012/wordml" xmlns:w16cex="http://schemas.microsoft.com/office/word/2018/wordml/cex" xmlns:w16cid="http://schemas.microsoft.com/office/word/2016/wordml/cid" xmlns:w16="http://schemas.microsoft.com/office/word/2018/wordml" xmlns:w16sdtdh="http://schemas.microsoft.com/office/word/2020/wordml/sdtdatahash" xmlns:w16se="http://schemas.microsoft.com/office/word/2015/wordml/symex" xmlns:wpg="http://schemas.microsoft.com/office/word/2010/wordprocessingGroup" xmlns:wpi="http://schemas.microsoft.com/office/word/2010/wordprocessingInk" xmlns:wne="http://schemas.microsoft.com/office/word/2006/wordml" xmlns:wps="http://schemas.microsoft.com/office/word/2010/wordprocessingShape" mc:Ignorable="w14 w15 w16se w16cid w16 w16cex w16sdtdh wp14">
   <w:body>
     <w:p>
       <w:pPr>
@@ -35,7 +35,7 @@
           <v:shape id="_x0000_s1026" type="#_x0000_t75" style="position:absolute;left:0;text-align:left;margin-left:0;margin-top:0;width:66.6pt;height:78.3pt;z-index:251659264;mso-position-horizontal:center">
             <v:imagedata r:id="rId5" o:title=""/>
           </v:shape>
-          <o:OLEObject Type="Embed" ProgID="PBrush" ShapeID="_x0000_s1026" DrawAspect="Content" ObjectID="_1689614212" r:id="rId6"/>
+          <o:OLEObject Type="Embed" ProgID="PBrush" ShapeID="_x0000_s1026" DrawAspect="Content" ObjectID="_1689625998" r:id="rId6"/>
         </w:object>
       </w:r>
     </w:p>
@@ -546,7 +546,6 @@
         </w:rPr>
         <w:t>– (</w:t>
       </w:r>
-      <w:proofErr w:type="spellStart"/>
       <w:r>
         <w:rPr>
           <w:rFonts w:ascii="Times New Roman" w:hAnsi="Times New Roman" w:cs="Times New Roman"/>
@@ -554,17 +553,7 @@
           <w:sz w:val="24"/>
           <w:szCs w:val="24"/>
         </w:rPr>
-        <w:t>Bandara</w:t>
-      </w:r>
-      <w:proofErr w:type="spellEnd"/>
-      <w:r>
-        <w:rPr>
-          <w:rFonts w:ascii="Times New Roman" w:hAnsi="Times New Roman" w:cs="Times New Roman"/>
-          <w:color w:val="4BACC6"/>
-          <w:sz w:val="24"/>
-          <w:szCs w:val="24"/>
-        </w:rPr>
-        <w:t xml:space="preserve"> S.A.C.J.W</w:t>
+        <w:t>Bandara S.A.C.J.W</w:t>
       </w:r>
       <w:r>
         <w:rPr>
@@ -1212,15 +1201,7 @@
         <w:t>Overview</w:t>
       </w:r>
       <w:r>
-        <w:t xml:space="preserve"> ……………………….…</w:t>
-      </w:r>
-      <w:proofErr w:type="gramStart"/>
-      <w:r>
-        <w:t>.....</w:t>
-      </w:r>
-      <w:proofErr w:type="gramEnd"/>
-      <w:r>
-        <w:t>……………………………………………………………01</w:t>
+        <w:t xml:space="preserve"> ……………………….….....……………………………………………………………01</w:t>
       </w:r>
     </w:p>
     <w:p>
@@ -1639,8 +1620,6 @@
           <w:szCs w:val="28"/>
         </w:rPr>
       </w:pPr>
-      <w:bookmarkStart w:id="0" w:name="_GoBack"/>
-      <w:bookmarkEnd w:id="0"/>
       <w:r>
         <w:rPr>
           <w:b/>
@@ -1864,13 +1843,8 @@
         </w:rPr>
         <w:t xml:space="preserve">As the conclusion we can agree that our client </w:t>
       </w:r>
-      <w:proofErr w:type="spellStart"/>
-      <w:r>
-        <w:t>Herath</w:t>
-      </w:r>
-      <w:proofErr w:type="spellEnd"/>
-      <w:r>
-        <w:t xml:space="preserve"> metal crusher can move from books and manual registers to modern and updated version which increase the accuracy of the functionalities as well as the speed of accurate decision making. With the digitize management system as well as the experience more than 15years the company have the ability to increase their profits and can stay in the competitive business world for a long time.</w:t>
+      <w:r>
+        <w:t>Herath metal crusher can move from books and manual registers to modern and updated version which increase the accuracy of the functionalities as well as the speed of accurate decision making. With the digitize management system as well as the experience more than 15years the company have the ability to increase their profits and can stay in the competitive business world for a long time.</w:t>
       </w:r>
     </w:p>
     <w:p>
@@ -1923,8 +1897,7 @@
           <w:szCs w:val="23"/>
         </w:rPr>
       </w:pPr>
-      <w:bookmarkStart w:id="1" w:name="_Hlk78842093"/>
-      <w:proofErr w:type="spellStart"/>
+      <w:bookmarkStart w:id="0" w:name="_Hlk78842093"/>
       <w:r>
         <w:rPr>
           <w:rFonts w:eastAsiaTheme="minorHAnsi"/>
@@ -1934,65 +1907,183 @@
           <w:sz w:val="23"/>
           <w:szCs w:val="23"/>
         </w:rPr>
-        <w:t>Herath</w:t>
+        <w:t xml:space="preserve">Herath Metal Crusher </w:t>
+      </w:r>
+      <w:bookmarkEnd w:id="0"/>
+      <w:r>
+        <w:rPr>
+          <w:rFonts w:eastAsiaTheme="minorHAnsi"/>
+          <w:color w:val="000000"/>
+          <w:sz w:val="23"/>
+          <w:szCs w:val="23"/>
+        </w:rPr>
+        <w:t>is our chosen</w:t>
+      </w:r>
+      <w:r>
+        <w:rPr>
+          <w:rFonts w:eastAsiaTheme="minorHAnsi"/>
+          <w:color w:val="000000"/>
+          <w:sz w:val="23"/>
+          <w:szCs w:val="23"/>
+        </w:rPr>
+        <w:t xml:space="preserve"> client </w:t>
+      </w:r>
+      <w:r>
+        <w:rPr>
+          <w:rFonts w:eastAsiaTheme="minorHAnsi"/>
+          <w:color w:val="000000"/>
+          <w:sz w:val="23"/>
+          <w:szCs w:val="23"/>
+        </w:rPr>
+        <w:t xml:space="preserve">for </w:t>
+      </w:r>
+      <w:r>
+        <w:rPr>
+          <w:rFonts w:eastAsiaTheme="minorHAnsi"/>
+          <w:color w:val="000000"/>
+          <w:sz w:val="23"/>
+          <w:szCs w:val="23"/>
+        </w:rPr>
+        <w:t xml:space="preserve">the </w:t>
+      </w:r>
+      <w:r>
+        <w:rPr>
+          <w:rFonts w:eastAsiaTheme="minorHAnsi"/>
+          <w:color w:val="000000"/>
+          <w:sz w:val="23"/>
+          <w:szCs w:val="23"/>
+        </w:rPr>
+        <w:t>project of</w:t>
+      </w:r>
+      <w:r>
+        <w:rPr>
+          <w:rFonts w:eastAsiaTheme="minorHAnsi"/>
+          <w:color w:val="000000"/>
+          <w:sz w:val="23"/>
+          <w:szCs w:val="23"/>
+        </w:rPr>
+        <w:t xml:space="preserve"> </w:t>
+      </w:r>
+      <w:r>
+        <w:rPr>
+          <w:rFonts w:eastAsiaTheme="minorHAnsi"/>
+          <w:color w:val="000000"/>
+          <w:sz w:val="23"/>
+          <w:szCs w:val="23"/>
+        </w:rPr>
+        <w:t>Metal Crusher</w:t>
+      </w:r>
+      <w:r>
+        <w:rPr>
+          <w:rFonts w:eastAsiaTheme="minorHAnsi"/>
+          <w:color w:val="000000"/>
+          <w:sz w:val="23"/>
+          <w:szCs w:val="23"/>
+        </w:rPr>
+        <w:t xml:space="preserve"> </w:t>
+      </w:r>
+      <w:r>
+        <w:rPr>
+          <w:rFonts w:eastAsiaTheme="minorHAnsi"/>
+          <w:color w:val="000000"/>
+          <w:sz w:val="23"/>
+          <w:szCs w:val="23"/>
+        </w:rPr>
+        <w:t>Management System. It was built up in 20</w:t>
+      </w:r>
+      <w:r>
+        <w:rPr>
+          <w:rFonts w:eastAsiaTheme="minorHAnsi"/>
+          <w:color w:val="000000"/>
+          <w:sz w:val="23"/>
+          <w:szCs w:val="23"/>
+        </w:rPr>
+        <w:t>06</w:t>
+      </w:r>
+      <w:r>
+        <w:rPr>
+          <w:rFonts w:eastAsiaTheme="minorHAnsi"/>
+          <w:color w:val="000000"/>
+          <w:sz w:val="23"/>
+          <w:szCs w:val="23"/>
+        </w:rPr>
+        <w:t xml:space="preserve"> and is situated</w:t>
+      </w:r>
+      <w:r>
+        <w:rPr>
+          <w:rFonts w:eastAsiaTheme="minorHAnsi"/>
+          <w:color w:val="000000"/>
+          <w:sz w:val="23"/>
+          <w:szCs w:val="23"/>
+        </w:rPr>
+        <w:t xml:space="preserve"> in </w:t>
+      </w:r>
+      <w:proofErr w:type="spellStart"/>
+      <w:r>
+        <w:rPr>
+          <w:rFonts w:eastAsiaTheme="minorHAnsi"/>
+          <w:color w:val="000000"/>
+          <w:sz w:val="23"/>
+          <w:szCs w:val="23"/>
+        </w:rPr>
+        <w:t>Madawachchiya</w:t>
       </w:r>
       <w:proofErr w:type="spellEnd"/>
       <w:r>
         <w:rPr>
           <w:rFonts w:eastAsiaTheme="minorHAnsi"/>
-          <w:b/>
-          <w:bCs/>
-          <w:color w:val="000000"/>
-          <w:sz w:val="23"/>
-          <w:szCs w:val="23"/>
-        </w:rPr>
-        <w:t xml:space="preserve"> Metal Crusher </w:t>
-      </w:r>
-      <w:bookmarkEnd w:id="1"/>
-      <w:r>
-        <w:rPr>
-          <w:rFonts w:eastAsiaTheme="minorHAnsi"/>
-          <w:color w:val="000000"/>
-          <w:sz w:val="23"/>
-          <w:szCs w:val="23"/>
-        </w:rPr>
-        <w:t>is our chosen</w:t>
-      </w:r>
-      <w:r>
-        <w:rPr>
-          <w:rFonts w:eastAsiaTheme="minorHAnsi"/>
-          <w:color w:val="000000"/>
-          <w:sz w:val="23"/>
-          <w:szCs w:val="23"/>
-        </w:rPr>
-        <w:t xml:space="preserve"> client </w:t>
-      </w:r>
-      <w:r>
-        <w:rPr>
-          <w:rFonts w:eastAsiaTheme="minorHAnsi"/>
-          <w:color w:val="000000"/>
-          <w:sz w:val="23"/>
-          <w:szCs w:val="23"/>
-        </w:rPr>
-        <w:t xml:space="preserve">for </w:t>
-      </w:r>
-      <w:r>
-        <w:rPr>
-          <w:rFonts w:eastAsiaTheme="minorHAnsi"/>
-          <w:color w:val="000000"/>
-          <w:sz w:val="23"/>
-          <w:szCs w:val="23"/>
-        </w:rPr>
-        <w:t xml:space="preserve">the </w:t>
-      </w:r>
-      <w:r>
-        <w:rPr>
-          <w:rFonts w:eastAsiaTheme="minorHAnsi"/>
-          <w:color w:val="000000"/>
-          <w:sz w:val="23"/>
-          <w:szCs w:val="23"/>
-        </w:rPr>
-        <w:t>project of</w:t>
+          <w:color w:val="000000"/>
+          <w:sz w:val="23"/>
+          <w:szCs w:val="23"/>
+        </w:rPr>
+        <w:t xml:space="preserve">, </w:t>
+      </w:r>
+      <w:proofErr w:type="spellStart"/>
+      <w:r>
+        <w:rPr>
+          <w:rFonts w:eastAsiaTheme="minorHAnsi"/>
+          <w:color w:val="000000"/>
+          <w:sz w:val="23"/>
+          <w:szCs w:val="23"/>
+        </w:rPr>
+        <w:t>Anuradapura</w:t>
+      </w:r>
+      <w:proofErr w:type="spellEnd"/>
+      <w:r>
+        <w:rPr>
+          <w:rFonts w:eastAsiaTheme="minorHAnsi"/>
+          <w:color w:val="000000"/>
+          <w:sz w:val="23"/>
+          <w:szCs w:val="23"/>
+        </w:rPr>
+        <w:t xml:space="preserve">. Currently, a manual system is being used for the usage of handling the </w:t>
+      </w:r>
+      <w:r>
+        <w:rPr>
+          <w:rFonts w:eastAsiaTheme="minorHAnsi"/>
+          <w:color w:val="000000"/>
+          <w:sz w:val="23"/>
+          <w:szCs w:val="23"/>
+        </w:rPr>
+        <w:t>metal crusher</w:t>
+      </w:r>
+      <w:r>
+        <w:rPr>
+          <w:rFonts w:eastAsiaTheme="minorHAnsi"/>
+          <w:color w:val="000000"/>
+          <w:sz w:val="23"/>
+          <w:szCs w:val="23"/>
+        </w:rPr>
+        <w:t xml:space="preserve"> process</w:t>
+      </w:r>
+      <w:r>
+        <w:rPr>
+          <w:rFonts w:eastAsiaTheme="minorHAnsi"/>
+          <w:color w:val="000000"/>
+          <w:sz w:val="23"/>
+          <w:szCs w:val="23"/>
+        </w:rPr>
+        <w:t>.</w:t>
       </w:r>
       <w:r>
         <w:rPr>
@@ -2010,136 +2101,6 @@
           <w:sz w:val="23"/>
           <w:szCs w:val="23"/>
         </w:rPr>
-        <w:t>Metal Crusher</w:t>
-      </w:r>
-      <w:r>
-        <w:rPr>
-          <w:rFonts w:eastAsiaTheme="minorHAnsi"/>
-          <w:color w:val="000000"/>
-          <w:sz w:val="23"/>
-          <w:szCs w:val="23"/>
-        </w:rPr>
-        <w:t xml:space="preserve"> </w:t>
-      </w:r>
-      <w:r>
-        <w:rPr>
-          <w:rFonts w:eastAsiaTheme="minorHAnsi"/>
-          <w:color w:val="000000"/>
-          <w:sz w:val="23"/>
-          <w:szCs w:val="23"/>
-        </w:rPr>
-        <w:t>Management System. It was built up in 20</w:t>
-      </w:r>
-      <w:r>
-        <w:rPr>
-          <w:rFonts w:eastAsiaTheme="minorHAnsi"/>
-          <w:color w:val="000000"/>
-          <w:sz w:val="23"/>
-          <w:szCs w:val="23"/>
-        </w:rPr>
-        <w:t>06</w:t>
-      </w:r>
-      <w:r>
-        <w:rPr>
-          <w:rFonts w:eastAsiaTheme="minorHAnsi"/>
-          <w:color w:val="000000"/>
-          <w:sz w:val="23"/>
-          <w:szCs w:val="23"/>
-        </w:rPr>
-        <w:t xml:space="preserve"> and is situated</w:t>
-      </w:r>
-      <w:r>
-        <w:rPr>
-          <w:rFonts w:eastAsiaTheme="minorHAnsi"/>
-          <w:color w:val="000000"/>
-          <w:sz w:val="23"/>
-          <w:szCs w:val="23"/>
-        </w:rPr>
-        <w:t xml:space="preserve"> in </w:t>
-      </w:r>
-      <w:proofErr w:type="spellStart"/>
-      <w:r>
-        <w:rPr>
-          <w:rFonts w:eastAsiaTheme="minorHAnsi"/>
-          <w:color w:val="000000"/>
-          <w:sz w:val="23"/>
-          <w:szCs w:val="23"/>
-        </w:rPr>
-        <w:t>Madawachchiya</w:t>
-      </w:r>
-      <w:proofErr w:type="spellEnd"/>
-      <w:r>
-        <w:rPr>
-          <w:rFonts w:eastAsiaTheme="minorHAnsi"/>
-          <w:color w:val="000000"/>
-          <w:sz w:val="23"/>
-          <w:szCs w:val="23"/>
-        </w:rPr>
-        <w:t xml:space="preserve">, </w:t>
-      </w:r>
-      <w:proofErr w:type="spellStart"/>
-      <w:r>
-        <w:rPr>
-          <w:rFonts w:eastAsiaTheme="minorHAnsi"/>
-          <w:color w:val="000000"/>
-          <w:sz w:val="23"/>
-          <w:szCs w:val="23"/>
-        </w:rPr>
-        <w:t>Anuradapura</w:t>
-      </w:r>
-      <w:proofErr w:type="spellEnd"/>
-      <w:r>
-        <w:rPr>
-          <w:rFonts w:eastAsiaTheme="minorHAnsi"/>
-          <w:color w:val="000000"/>
-          <w:sz w:val="23"/>
-          <w:szCs w:val="23"/>
-        </w:rPr>
-        <w:t xml:space="preserve">. Currently, a manual system is being used for the usage of handling the </w:t>
-      </w:r>
-      <w:r>
-        <w:rPr>
-          <w:rFonts w:eastAsiaTheme="minorHAnsi"/>
-          <w:color w:val="000000"/>
-          <w:sz w:val="23"/>
-          <w:szCs w:val="23"/>
-        </w:rPr>
-        <w:t>metal crusher</w:t>
-      </w:r>
-      <w:r>
-        <w:rPr>
-          <w:rFonts w:eastAsiaTheme="minorHAnsi"/>
-          <w:color w:val="000000"/>
-          <w:sz w:val="23"/>
-          <w:szCs w:val="23"/>
-        </w:rPr>
-        <w:t xml:space="preserve"> process</w:t>
-      </w:r>
-      <w:r>
-        <w:rPr>
-          <w:rFonts w:eastAsiaTheme="minorHAnsi"/>
-          <w:color w:val="000000"/>
-          <w:sz w:val="23"/>
-          <w:szCs w:val="23"/>
-        </w:rPr>
-        <w:t>.</w:t>
-      </w:r>
-      <w:r>
-        <w:rPr>
-          <w:rFonts w:eastAsiaTheme="minorHAnsi"/>
-          <w:color w:val="000000"/>
-          <w:sz w:val="23"/>
-          <w:szCs w:val="23"/>
-        </w:rPr>
-        <w:t xml:space="preserve"> </w:t>
-      </w:r>
-      <w:r>
-        <w:rPr>
-          <w:rFonts w:eastAsiaTheme="minorHAnsi"/>
-          <w:color w:val="000000"/>
-          <w:sz w:val="23"/>
-          <w:szCs w:val="23"/>
-        </w:rPr>
         <w:t>O</w:t>
       </w:r>
       <w:r>
@@ -2149,27 +2110,7 @@
           <w:sz w:val="23"/>
           <w:szCs w:val="23"/>
         </w:rPr>
-        <w:t xml:space="preserve">ur aim and plan </w:t>
-      </w:r>
-      <w:proofErr w:type="gramStart"/>
-      <w:r>
-        <w:rPr>
-          <w:rFonts w:eastAsiaTheme="minorHAnsi"/>
-          <w:color w:val="000000"/>
-          <w:sz w:val="23"/>
-          <w:szCs w:val="23"/>
-        </w:rPr>
-        <w:t>is</w:t>
-      </w:r>
-      <w:proofErr w:type="gramEnd"/>
-      <w:r>
-        <w:rPr>
-          <w:rFonts w:eastAsiaTheme="minorHAnsi"/>
-          <w:color w:val="000000"/>
-          <w:sz w:val="23"/>
-          <w:szCs w:val="23"/>
-        </w:rPr>
-        <w:t xml:space="preserve"> to build up a new automated system for the </w:t>
+        <w:t xml:space="preserve">ur aim and plan is to build up a new automated system for the </w:t>
       </w:r>
       <w:r>
         <w:rPr>
@@ -2293,25 +2234,14 @@
         </w:rPr>
         <w:t xml:space="preserve">. He has a big plan to build up within this system. His plan is to continue this project with the help of us, until a complete system is been created. Even after the ITP project, we thought of continuing to give our hands on him to make this system a success. </w:t>
       </w:r>
-      <w:proofErr w:type="spellStart"/>
-      <w:r>
-        <w:rPr>
-          <w:rFonts w:eastAsiaTheme="minorHAnsi"/>
-          <w:color w:val="000000"/>
-          <w:sz w:val="23"/>
-          <w:szCs w:val="23"/>
-        </w:rPr>
-        <w:t>Herath</w:t>
-      </w:r>
-      <w:proofErr w:type="spellEnd"/>
-      <w:r>
-        <w:rPr>
-          <w:rFonts w:eastAsiaTheme="minorHAnsi"/>
-          <w:color w:val="000000"/>
-          <w:sz w:val="23"/>
-          <w:szCs w:val="23"/>
-        </w:rPr>
-        <w:t xml:space="preserve">   Metal Crusher has 35 employees working under them</w:t>
+      <w:r>
+        <w:rPr>
+          <w:rFonts w:eastAsiaTheme="minorHAnsi"/>
+          <w:color w:val="000000"/>
+          <w:sz w:val="23"/>
+          <w:szCs w:val="23"/>
+        </w:rPr>
+        <w:t>Herath   Metal Crusher has 35 employees working under them</w:t>
       </w:r>
       <w:r>
         <w:rPr>
@@ -2433,25 +2363,14 @@
         </w:rPr>
         <w:t xml:space="preserve"> Management System to </w:t>
       </w:r>
-      <w:proofErr w:type="spellStart"/>
-      <w:r>
-        <w:rPr>
-          <w:rFonts w:eastAsiaTheme="minorHAnsi"/>
-          <w:color w:val="000000"/>
-          <w:sz w:val="23"/>
-          <w:szCs w:val="23"/>
-        </w:rPr>
-        <w:t>Herath</w:t>
-      </w:r>
-      <w:proofErr w:type="spellEnd"/>
-      <w:r>
-        <w:rPr>
-          <w:rFonts w:eastAsiaTheme="minorHAnsi"/>
-          <w:color w:val="000000"/>
-          <w:sz w:val="23"/>
-          <w:szCs w:val="23"/>
-        </w:rPr>
-        <w:t xml:space="preserve"> Metal Crusher </w:t>
+      <w:r>
+        <w:rPr>
+          <w:rFonts w:eastAsiaTheme="minorHAnsi"/>
+          <w:color w:val="000000"/>
+          <w:sz w:val="23"/>
+          <w:szCs w:val="23"/>
+        </w:rPr>
+        <w:t xml:space="preserve">Herath Metal Crusher </w:t>
       </w:r>
       <w:r>
         <w:rPr>
@@ -4151,7 +4070,7 @@
           <w:szCs w:val="28"/>
         </w:rPr>
       </w:pPr>
-      <w:bookmarkStart w:id="2" w:name="_Hlk78871124"/>
+      <w:bookmarkStart w:id="1" w:name="_Hlk78871124"/>
       <w:r>
         <w:rPr>
           <w:rFonts w:eastAsiaTheme="minorHAnsi"/>
@@ -4163,7 +4082,7 @@
         </w:rPr>
         <w:t xml:space="preserve">4.2. </w:t>
       </w:r>
-      <w:bookmarkEnd w:id="2"/>
+      <w:bookmarkEnd w:id="1"/>
       <w:r>
         <w:rPr>
           <w:rFonts w:eastAsiaTheme="minorHAnsi"/>
@@ -4426,7 +4345,187 @@
           <w:sz w:val="28"/>
           <w:szCs w:val="28"/>
         </w:rPr>
-        <w:t>4.4. Generator Machines Repairing, Workload and Maintenance Management and Sales Management</w:t>
+        <w:t xml:space="preserve">4.4. </w:t>
+      </w:r>
+      <w:r>
+        <w:rPr>
+          <w:rFonts w:eastAsiaTheme="minorHAnsi"/>
+          <w:b/>
+          <w:bCs/>
+          <w:color w:val="000000"/>
+          <w:sz w:val="28"/>
+          <w:szCs w:val="28"/>
+        </w:rPr>
+        <w:t>Sales Management</w:t>
+      </w:r>
+      <w:r>
+        <w:rPr>
+          <w:rFonts w:eastAsiaTheme="minorHAnsi"/>
+          <w:b/>
+          <w:bCs/>
+          <w:color w:val="000000"/>
+          <w:sz w:val="28"/>
+          <w:szCs w:val="28"/>
+        </w:rPr>
+        <w:t xml:space="preserve"> and </w:t>
+      </w:r>
+      <w:r>
+        <w:rPr>
+          <w:rFonts w:eastAsiaTheme="minorHAnsi"/>
+          <w:b/>
+          <w:bCs/>
+          <w:color w:val="000000"/>
+          <w:sz w:val="28"/>
+          <w:szCs w:val="28"/>
+        </w:rPr>
+        <w:t>Generator Machines Repairing, Workload and Maintenance Management</w:t>
+      </w:r>
+    </w:p>
+    <w:p>
+      <w:pPr>
+        <w:autoSpaceDE w:val="0"/>
+        <w:autoSpaceDN w:val="0"/>
+        <w:adjustRightInd w:val="0"/>
+        <w:rPr>
+          <w:rFonts w:eastAsiaTheme="minorHAnsi"/>
+          <w:bCs/>
+          <w:color w:val="000000"/>
+        </w:rPr>
+      </w:pPr>
+      <w:r>
+        <w:rPr>
+          <w:rFonts w:eastAsiaTheme="minorHAnsi"/>
+          <w:bCs/>
+          <w:color w:val="000000"/>
+        </w:rPr>
+        <w:t xml:space="preserve">In the sales function the main focus is to record the details of the customers and the sales associated with them. The sales managers can enter, update and delete the data associated with the customers. The sales assistants and other sales department employees can view and enter the sales associated with the particular customer. The system generates a </w:t>
+      </w:r>
+      <w:r>
+        <w:rPr>
+          <w:rFonts w:eastAsiaTheme="minorHAnsi"/>
+          <w:bCs/>
+          <w:color w:val="000000"/>
+        </w:rPr>
+        <w:t xml:space="preserve">sales document in graphical notation which represent the rate of the sales associated with a particular customer. At the end of the month the system generates a graph which display the sales done in the month relative to the previous months. </w:t>
+      </w:r>
+    </w:p>
+    <w:p>
+      <w:pPr>
+        <w:autoSpaceDE w:val="0"/>
+        <w:autoSpaceDN w:val="0"/>
+        <w:adjustRightInd w:val="0"/>
+        <w:rPr>
+          <w:rFonts w:eastAsiaTheme="minorHAnsi"/>
+          <w:b/>
+          <w:bCs/>
+          <w:color w:val="000000"/>
+          <w:sz w:val="28"/>
+          <w:szCs w:val="28"/>
+        </w:rPr>
+      </w:pPr>
+      <w:r>
+        <w:rPr>
+          <w:rFonts w:eastAsiaTheme="minorHAnsi"/>
+          <w:bCs/>
+          <w:color w:val="000000"/>
+        </w:rPr>
+        <w:t xml:space="preserve">Since the generator is the power source of the metal </w:t>
+      </w:r>
+      <w:r>
+        <w:rPr>
+          <w:rFonts w:eastAsiaTheme="minorHAnsi"/>
+          <w:bCs/>
+          <w:color w:val="000000"/>
+        </w:rPr>
+        <w:t>crusher,</w:t>
+      </w:r>
+      <w:r>
+        <w:rPr>
+          <w:rFonts w:eastAsiaTheme="minorHAnsi"/>
+          <w:bCs/>
+          <w:color w:val="000000"/>
+        </w:rPr>
+        <w:t xml:space="preserve"> we have to maintain a system to store the parts associated with the generator</w:t>
+      </w:r>
+      <w:r>
+        <w:rPr>
+          <w:rFonts w:eastAsiaTheme="minorHAnsi"/>
+          <w:bCs/>
+          <w:color w:val="000000"/>
+        </w:rPr>
+        <w:t xml:space="preserve">. The system </w:t>
+      </w:r>
+      <w:r>
+        <w:rPr>
+          <w:rFonts w:eastAsiaTheme="minorHAnsi"/>
+          <w:bCs/>
+          <w:color w:val="000000"/>
+        </w:rPr>
+        <w:t>has</w:t>
+      </w:r>
+      <w:r>
+        <w:rPr>
+          <w:rFonts w:eastAsiaTheme="minorHAnsi"/>
+          <w:bCs/>
+          <w:color w:val="000000"/>
+        </w:rPr>
+        <w:t xml:space="preserve"> a section to enter the provided amount o</w:t>
+      </w:r>
+      <w:r>
+        <w:rPr>
+          <w:rFonts w:eastAsiaTheme="minorHAnsi"/>
+          <w:bCs/>
+          <w:color w:val="000000"/>
+        </w:rPr>
+        <w:t>f desal for the day and to enter the remaining amount of desal at the end of the day. These details are used</w:t>
+      </w:r>
+      <w:r>
+        <w:rPr>
+          <w:rFonts w:eastAsiaTheme="minorHAnsi"/>
+          <w:bCs/>
+          <w:color w:val="000000"/>
+        </w:rPr>
+        <w:t xml:space="preserve"> to create a graph which represent the consumption of the desal daily to </w:t>
+      </w:r>
+      <w:r>
+        <w:rPr>
+          <w:rFonts w:eastAsiaTheme="minorHAnsi"/>
+          <w:bCs/>
+          <w:color w:val="000000"/>
+        </w:rPr>
+        <w:t xml:space="preserve">predict the repairing dates of the generator. It is very important to maintain this chart and the stock amount to increase efficiency and to run the operations of the site on time. The desal </w:t>
+      </w:r>
+      <w:r>
+        <w:rPr>
+          <w:rFonts w:eastAsiaTheme="minorHAnsi"/>
+          <w:bCs/>
+          <w:color w:val="000000"/>
+        </w:rPr>
+        <w:t>distributor</w:t>
+      </w:r>
+      <w:r>
+        <w:rPr>
+          <w:rFonts w:eastAsiaTheme="minorHAnsi"/>
+          <w:bCs/>
+          <w:color w:val="000000"/>
+        </w:rPr>
+        <w:t xml:space="preserve"> can enter the amount of desal and the generator operator can enter the amount of desal remaining. The graph can be viewed by any employee with basic data enter </w:t>
+      </w:r>
+      <w:r>
+        <w:rPr>
+          <w:rFonts w:eastAsiaTheme="minorHAnsi"/>
+          <w:bCs/>
+          <w:color w:val="000000"/>
+        </w:rPr>
+        <w:t>level</w:t>
+      </w:r>
+      <w:r>
+        <w:rPr>
+          <w:rFonts w:eastAsiaTheme="minorHAnsi"/>
+          <w:bCs/>
+          <w:color w:val="000000"/>
+        </w:rPr>
+        <w:t xml:space="preserve"> access.</w:t>
       </w:r>
     </w:p>
     <w:p>
@@ -4655,23 +4754,7 @@
           <w:rFonts w:eastAsiaTheme="minorHAnsi"/>
           <w:color w:val="000000"/>
         </w:rPr>
-        <w:t xml:space="preserve">of this function is to record the expenses in maintaining the excavator, the expenses spent on the spare </w:t>
-      </w:r>
-      <w:proofErr w:type="spellStart"/>
-      <w:r>
-        <w:rPr>
-          <w:rFonts w:eastAsiaTheme="minorHAnsi"/>
-          <w:color w:val="000000"/>
-        </w:rPr>
-        <w:t>sparts</w:t>
-      </w:r>
-      <w:proofErr w:type="spellEnd"/>
-      <w:r>
-        <w:rPr>
-          <w:rFonts w:eastAsiaTheme="minorHAnsi"/>
-          <w:color w:val="000000"/>
-        </w:rPr>
-        <w:t xml:space="preserve"> of this machine and details about each excavator separately.</w:t>
+        <w:t>of this function is to record the expenses in maintaining the excavator, the expenses spent on the spare sparts of this machine and details about each excavator separately.</w:t>
       </w:r>
       <w:r>
         <w:rPr>
@@ -4866,7 +4949,11 @@
         <w:t xml:space="preserve"> </w:t>
       </w:r>
       <w:r>
-        <w:t xml:space="preserve">at the end of each month, users of the software will be able to identify the remaining stock balances and the reports can be converted into softcopies or hardcopies through the software as well. </w:t>
+        <w:t xml:space="preserve">at the end of each month, users of the software will be able to identify </w:t>
+      </w:r>
+      <w:r>
+        <w:lastRenderedPageBreak/>
+        <w:t xml:space="preserve">the remaining stock balances and the reports can be converted into softcopies or hardcopies through the software as well. </w:t>
       </w:r>
     </w:p>
     <w:p>
@@ -5665,7 +5752,6 @@
                 <w:sz w:val="22"/>
                 <w:szCs w:val="22"/>
               </w:rPr>
-              <w:lastRenderedPageBreak/>
               <w:t>Delete existing spare parts</w:t>
             </w:r>
             <w:r>
@@ -6146,23 +6232,13 @@
                 <w:szCs w:val="22"/>
               </w:rPr>
             </w:pPr>
-            <w:proofErr w:type="spellStart"/>
             <w:r>
               <w:rPr>
                 <w:bCs/>
                 <w:sz w:val="22"/>
                 <w:szCs w:val="22"/>
               </w:rPr>
-              <w:t>Bandara</w:t>
-            </w:r>
-            <w:proofErr w:type="spellEnd"/>
-            <w:r>
-              <w:rPr>
-                <w:bCs/>
-                <w:sz w:val="22"/>
-                <w:szCs w:val="22"/>
-              </w:rPr>
-              <w:t xml:space="preserve"> S.A.C.J. W</w:t>
+              <w:t>Bandara S.A.C.J. W</w:t>
             </w:r>
           </w:p>
         </w:tc>
@@ -6406,6 +6482,7 @@
                 <w:sz w:val="22"/>
                 <w:szCs w:val="22"/>
               </w:rPr>
+              <w:lastRenderedPageBreak/>
               <w:t>Delete existing spare parts</w:t>
             </w:r>
             <w:r>
@@ -6688,7 +6765,6 @@
                 <w:sz w:val="22"/>
                 <w:szCs w:val="22"/>
               </w:rPr>
-              <w:lastRenderedPageBreak/>
               <w:t xml:space="preserve">Add Existing Spare parts, Service details: </w:t>
             </w:r>
             <w:r>
@@ -7321,6 +7397,7 @@
                 <w:sz w:val="22"/>
                 <w:szCs w:val="22"/>
               </w:rPr>
+              <w:lastRenderedPageBreak/>
               <w:t>Update existing spare parts</w:t>
             </w:r>
             <w:r>
@@ -7634,7 +7711,6 @@
                 <w:sz w:val="22"/>
                 <w:szCs w:val="22"/>
               </w:rPr>
-              <w:lastRenderedPageBreak/>
               <w:t xml:space="preserve">Injector </w:t>
             </w:r>
           </w:p>
@@ -8585,7 +8661,7 @@
 </file>
 
 <file path=word/numbering.xml><?xml version="1.0" encoding="utf-8"?>
-<w:numbering xmlns:wpc="http://schemas.microsoft.com/office/word/2010/wordprocessingCanvas" xmlns:cx="http://schemas.microsoft.com/office/drawing/2014/chartex" xmlns:cx1="http://schemas.microsoft.com/office/drawing/2015/9/8/chartex" xmlns:cx2="http://schemas.microsoft.com/office/drawing/2015/10/21/chartex" xmlns:cx3="http://schemas.microsoft.com/office/drawing/2016/5/9/chartex" xmlns:cx4="http://schemas.microsoft.com/office/drawing/2016/5/10/chartex" xmlns:cx5="http://schemas.microsoft.com/office/drawing/2016/5/11/chartex" xmlns:cx6="http://schemas.microsoft.com/office/drawing/2016/5/12/chartex" xmlns:cx7="http://schemas.microsoft.com/office/drawing/2016/5/13/chartex" xmlns:cx8="http://schemas.microsoft.com/office/drawing/2016/5/14/chartex" xmlns:mc="http://schemas.openxmlformats.org/markup-compatibility/2006" xmlns:aink="http://schemas.microsoft.com/office/drawing/2016/ink" xmlns:am3d="http://schemas.microsoft.com/office/drawing/2017/model3d" xmlns:o="urn:schemas-microsoft-com:office:office" xmlns:r="http://schemas.openxmlformats.org/officeDocument/2006/relationships" xmlns:m="http://schemas.openxmlformats.org/officeDocument/2006/math" xmlns:v="urn:schemas-microsoft-com:vml" xmlns:wp14="http://schemas.microsoft.com/office/word/2010/wordprocessingDrawing" xmlns:wp="http://schemas.openxmlformats.org/drawingml/2006/wordprocessingDrawing" xmlns:w10="urn:schemas-microsoft-com:office:word" xmlns:w="http://schemas.openxmlformats.org/wordprocessingml/2006/main" xmlns:w14="http://schemas.microsoft.com/office/word/2010/wordml" xmlns:w15="http://schemas.microsoft.com/office/word/2012/wordml" xmlns:w16cid="http://schemas.microsoft.com/office/word/2016/wordml/cid" xmlns:w16se="http://schemas.microsoft.com/office/word/2015/wordml/symex" xmlns:wpg="http://schemas.microsoft.com/office/word/2010/wordprocessingGroup" xmlns:wpi="http://schemas.microsoft.com/office/word/2010/wordprocessingInk" xmlns:wne="http://schemas.microsoft.com/office/word/2006/wordml" xmlns:wps="http://schemas.microsoft.com/office/word/2010/wordprocessingShape" mc:Ignorable="w14 w15 w16se w16cid wp14">
+<w:numbering xmlns:wpc="http://schemas.microsoft.com/office/word/2010/wordprocessingCanvas" xmlns:cx="http://schemas.microsoft.com/office/drawing/2014/chartex" xmlns:cx1="http://schemas.microsoft.com/office/drawing/2015/9/8/chartex" xmlns:cx2="http://schemas.microsoft.com/office/drawing/2015/10/21/chartex" xmlns:cx3="http://schemas.microsoft.com/office/drawing/2016/5/9/chartex" xmlns:cx4="http://schemas.microsoft.com/office/drawing/2016/5/10/chartex" xmlns:cx5="http://schemas.microsoft.com/office/drawing/2016/5/11/chartex" xmlns:cx6="http://schemas.microsoft.com/office/drawing/2016/5/12/chartex" xmlns:cx7="http://schemas.microsoft.com/office/drawing/2016/5/13/chartex" xmlns:cx8="http://schemas.microsoft.com/office/drawing/2016/5/14/chartex" xmlns:mc="http://schemas.openxmlformats.org/markup-compatibility/2006" xmlns:aink="http://schemas.microsoft.com/office/drawing/2016/ink" xmlns:am3d="http://schemas.microsoft.com/office/drawing/2017/model3d" xmlns:o="urn:schemas-microsoft-com:office:office" xmlns:r="http://schemas.openxmlformats.org/officeDocument/2006/relationships" xmlns:m="http://schemas.openxmlformats.org/officeDocument/2006/math" xmlns:v="urn:schemas-microsoft-com:vml" xmlns:wp14="http://schemas.microsoft.com/office/word/2010/wordprocessingDrawing" xmlns:wp="http://schemas.openxmlformats.org/drawingml/2006/wordprocessingDrawing" xmlns:w10="urn:schemas-microsoft-com:office:word" xmlns:w="http://schemas.openxmlformats.org/wordprocessingml/2006/main" xmlns:w14="http://schemas.microsoft.com/office/word/2010/wordml" xmlns:w15="http://schemas.microsoft.com/office/word/2012/wordml" xmlns:w16cex="http://schemas.microsoft.com/office/word/2018/wordml/cex" xmlns:w16cid="http://schemas.microsoft.com/office/word/2016/wordml/cid" xmlns:w16="http://schemas.microsoft.com/office/word/2018/wordml" xmlns:w16sdtdh="http://schemas.microsoft.com/office/word/2020/wordml/sdtdatahash" xmlns:w16se="http://schemas.microsoft.com/office/word/2015/wordml/symex" xmlns:wpg="http://schemas.microsoft.com/office/word/2010/wordprocessingGroup" xmlns:wpi="http://schemas.microsoft.com/office/word/2010/wordprocessingInk" xmlns:wne="http://schemas.microsoft.com/office/word/2006/wordml" xmlns:wps="http://schemas.microsoft.com/office/word/2010/wordprocessingShape" mc:Ignorable="w14 w15 w16se w16cid w16 w16cex w16sdtdh wp14">
   <w:abstractNum w:abstractNumId="0" w15:restartNumberingAfterBreak="0">
     <w:nsid w:val="05930A74"/>
     <w:multiLevelType w:val="hybridMultilevel"/>
@@ -11560,7 +11636,7 @@
 </file>
 
 <file path=word/styles.xml><?xml version="1.0" encoding="utf-8"?>
-<w:styles xmlns:mc="http://schemas.openxmlformats.org/markup-compatibility/2006" xmlns:r="http://schemas.openxmlformats.org/officeDocument/2006/relationships" xmlns:w="http://schemas.openxmlformats.org/wordprocessingml/2006/main" xmlns:w14="http://schemas.microsoft.com/office/word/2010/wordml" xmlns:w15="http://schemas.microsoft.com/office/word/2012/wordml" xmlns:w16cid="http://schemas.microsoft.com/office/word/2016/wordml/cid" xmlns:w16se="http://schemas.microsoft.com/office/word/2015/wordml/symex" mc:Ignorable="w14 w15 w16se w16cid">
+<w:styles xmlns:mc="http://schemas.openxmlformats.org/markup-compatibility/2006" xmlns:r="http://schemas.openxmlformats.org/officeDocument/2006/relationships" xmlns:w="http://schemas.openxmlformats.org/wordprocessingml/2006/main" xmlns:w14="http://schemas.microsoft.com/office/word/2010/wordml" xmlns:w15="http://schemas.microsoft.com/office/word/2012/wordml" xmlns:w16cex="http://schemas.microsoft.com/office/word/2018/wordml/cex" xmlns:w16cid="http://schemas.microsoft.com/office/word/2016/wordml/cid" xmlns:w16="http://schemas.microsoft.com/office/word/2018/wordml" xmlns:w16sdtdh="http://schemas.microsoft.com/office/word/2020/wordml/sdtdatahash" xmlns:w16se="http://schemas.microsoft.com/office/word/2015/wordml/symex" mc:Ignorable="w14 w15 w16se w16cid w16 w16cex w16sdtdh">
   <w:docDefaults>
     <w:rPrDefault>
       <w:rPr>

</xml_diff>

<commit_message>
update hammer and compressor
</commit_message>
<xml_diff>
--- a/Project_Proposal Continued.docx
+++ b/Project_Proposal Continued.docx
@@ -1,6 +1,6 @@
 
 <file path=word/document.xml><?xml version="1.0" encoding="utf-8"?>
-<w:document xmlns:wpc="http://schemas.microsoft.com/office/word/2010/wordprocessingCanvas" xmlns:cx="http://schemas.microsoft.com/office/drawing/2014/chartex" xmlns:cx1="http://schemas.microsoft.com/office/drawing/2015/9/8/chartex" xmlns:cx2="http://schemas.microsoft.com/office/drawing/2015/10/21/chartex" xmlns:cx3="http://schemas.microsoft.com/office/drawing/2016/5/9/chartex" xmlns:cx4="http://schemas.microsoft.com/office/drawing/2016/5/10/chartex" xmlns:cx5="http://schemas.microsoft.com/office/drawing/2016/5/11/chartex" xmlns:cx6="http://schemas.microsoft.com/office/drawing/2016/5/12/chartex" xmlns:cx7="http://schemas.microsoft.com/office/drawing/2016/5/13/chartex" xmlns:cx8="http://schemas.microsoft.com/office/drawing/2016/5/14/chartex" xmlns:mc="http://schemas.openxmlformats.org/markup-compatibility/2006" xmlns:aink="http://schemas.microsoft.com/office/drawing/2016/ink" xmlns:am3d="http://schemas.microsoft.com/office/drawing/2017/model3d" xmlns:o="urn:schemas-microsoft-com:office:office" xmlns:r="http://schemas.openxmlformats.org/officeDocument/2006/relationships" xmlns:m="http://schemas.openxmlformats.org/officeDocument/2006/math" xmlns:v="urn:schemas-microsoft-com:vml" xmlns:wp14="http://schemas.microsoft.com/office/word/2010/wordprocessingDrawing" xmlns:wp="http://schemas.openxmlformats.org/drawingml/2006/wordprocessingDrawing" xmlns:w10="urn:schemas-microsoft-com:office:word" xmlns:w="http://schemas.openxmlformats.org/wordprocessingml/2006/main" xmlns:w14="http://schemas.microsoft.com/office/word/2010/wordml" xmlns:w15="http://schemas.microsoft.com/office/word/2012/wordml" xmlns:w16cid="http://schemas.microsoft.com/office/word/2016/wordml/cid" xmlns:w16se="http://schemas.microsoft.com/office/word/2015/wordml/symex" xmlns:wpg="http://schemas.microsoft.com/office/word/2010/wordprocessingGroup" xmlns:wpi="http://schemas.microsoft.com/office/word/2010/wordprocessingInk" xmlns:wne="http://schemas.microsoft.com/office/word/2006/wordml" xmlns:wps="http://schemas.microsoft.com/office/word/2010/wordprocessingShape" mc:Ignorable="w14 w15 w16se w16cid wp14">
+<w:document xmlns:ve="http://schemas.openxmlformats.org/markup-compatibility/2006" xmlns:o="urn:schemas-microsoft-com:office:office" xmlns:r="http://schemas.openxmlformats.org/officeDocument/2006/relationships" xmlns:m="http://schemas.openxmlformats.org/officeDocument/2006/math" xmlns:v="urn:schemas-microsoft-com:vml" xmlns:wp="http://schemas.openxmlformats.org/drawingml/2006/wordprocessingDrawing" xmlns:w10="urn:schemas-microsoft-com:office:word" xmlns:w="http://schemas.openxmlformats.org/wordprocessingml/2006/main" xmlns:wne="http://schemas.microsoft.com/office/word/2006/wordml">
   <w:body>
     <w:p>
       <w:pPr>
@@ -12,7 +12,7 @@
         <w:rPr>
           <w:noProof/>
         </w:rPr>
-        <w:object w:dxaOrig="1440" w:dyaOrig="1440" w14:anchorId="4A028C7B">
+        <w:pict>
           <v:shapetype id="_x0000_t75" coordsize="21600,21600" o:spt="75" o:preferrelative="t" path="m@4@5l@4@11@9@11@9@5xe" filled="f" stroked="f">
             <v:stroke joinstyle="miter"/>
             <v:formulas>
@@ -35,8 +35,8 @@
           <v:shape id="_x0000_s1026" type="#_x0000_t75" style="position:absolute;left:0;text-align:left;margin-left:0;margin-top:0;width:66.6pt;height:78.3pt;z-index:251659264;mso-position-horizontal:center">
             <v:imagedata r:id="rId5" o:title=""/>
           </v:shape>
-          <o:OLEObject Type="Embed" ProgID="PBrush" ShapeID="_x0000_s1026" DrawAspect="Content" ObjectID="_1689669714" r:id="rId6"/>
-        </w:object>
+          <o:OLEObject Type="Embed" ProgID="PBrush" ShapeID="_x0000_s1026" DrawAspect="Content" ObjectID="_1689672769" r:id="rId6"/>
+        </w:pict>
       </w:r>
     </w:p>
     <w:p>
@@ -416,7 +416,27 @@
           <w:sz w:val="24"/>
           <w:szCs w:val="24"/>
         </w:rPr>
-        <w:t xml:space="preserve"> Anjana S.A.D</w:t>
+        <w:t xml:space="preserve"> </w:t>
+      </w:r>
+      <w:proofErr w:type="spellStart"/>
+      <w:r>
+        <w:rPr>
+          <w:rFonts w:ascii="Times New Roman" w:hAnsi="Times New Roman" w:cs="Times New Roman"/>
+          <w:color w:val="4BACC6"/>
+          <w:sz w:val="24"/>
+          <w:szCs w:val="24"/>
+        </w:rPr>
+        <w:t>Anjana</w:t>
+      </w:r>
+      <w:proofErr w:type="spellEnd"/>
+      <w:r>
+        <w:rPr>
+          <w:rFonts w:ascii="Times New Roman" w:hAnsi="Times New Roman" w:cs="Times New Roman"/>
+          <w:color w:val="4BACC6"/>
+          <w:sz w:val="24"/>
+          <w:szCs w:val="24"/>
+        </w:rPr>
+        <w:t xml:space="preserve"> S.A.D</w:t>
       </w:r>
       <w:r>
         <w:rPr>
@@ -1098,7 +1118,7 @@
         <w:rPr>
           <w:rFonts w:ascii="Times New Roman" w:hAnsi="Times New Roman" w:cs="Times New Roman"/>
           <w:color w:val="4BACC6"/>
-          <w:lang w:val="en"/>
+          <w:lang/>
         </w:rPr>
         <w:sectPr>
           <w:pgSz w:w="12240" w:h="15840"/>
@@ -1201,15 +1221,7 @@
         <w:t>Overview</w:t>
       </w:r>
       <w:r>
-        <w:t xml:space="preserve"> ……………………….…</w:t>
-      </w:r>
-      <w:proofErr w:type="gramStart"/>
-      <w:r>
-        <w:t>.....</w:t>
-      </w:r>
-      <w:proofErr w:type="gramEnd"/>
-      <w:r>
-        <w:t>……………………………………………………………01</w:t>
+        <w:t xml:space="preserve"> ……………………….….....……………………………………………………………01</w:t>
       </w:r>
     </w:p>
     <w:p>
@@ -1458,13 +1470,8 @@
         <w:t xml:space="preserve"> Management…</w:t>
       </w:r>
       <w:r>
-        <w:t>…………</w:t>
-      </w:r>
-      <w:proofErr w:type="gramStart"/>
-      <w:r>
-        <w:t>…..</w:t>
-      </w:r>
-      <w:proofErr w:type="gramEnd"/>
+        <w:t>……………..</w:t>
+      </w:r>
     </w:p>
     <w:p>
       <w:pPr>
@@ -1483,13 +1490,8 @@
         <w:t>e &amp; Administrative Tasks Management…</w:t>
       </w:r>
       <w:r>
-        <w:t>………………………………</w:t>
-      </w:r>
-      <w:proofErr w:type="gramStart"/>
-      <w:r>
-        <w:t>…..</w:t>
-      </w:r>
-      <w:proofErr w:type="gramEnd"/>
+        <w:t>…………………………………..</w:t>
+      </w:r>
     </w:p>
     <w:p>
       <w:pPr>
@@ -2194,27 +2196,7 @@
           <w:sz w:val="23"/>
           <w:szCs w:val="23"/>
         </w:rPr>
-        <w:t xml:space="preserve">ur aim and plan </w:t>
-      </w:r>
-      <w:proofErr w:type="gramStart"/>
-      <w:r>
-        <w:rPr>
-          <w:rFonts w:eastAsiaTheme="minorHAnsi"/>
-          <w:color w:val="000000"/>
-          <w:sz w:val="23"/>
-          <w:szCs w:val="23"/>
-        </w:rPr>
-        <w:t>is</w:t>
-      </w:r>
-      <w:proofErr w:type="gramEnd"/>
-      <w:r>
-        <w:rPr>
-          <w:rFonts w:eastAsiaTheme="minorHAnsi"/>
-          <w:color w:val="000000"/>
-          <w:sz w:val="23"/>
-          <w:szCs w:val="23"/>
-        </w:rPr>
-        <w:t xml:space="preserve"> to build up a new automated system for the </w:t>
+        <w:t xml:space="preserve">ur aim and plan is to build up a new automated system for the </w:t>
       </w:r>
       <w:r>
         <w:rPr>
@@ -3858,7 +3840,6 @@
           <w:sz w:val="40"/>
           <w:szCs w:val="40"/>
         </w:rPr>
-        <w:lastRenderedPageBreak/>
         <w:t>3.System Overview</w:t>
       </w:r>
     </w:p>
@@ -3871,7 +3852,7 @@
           <w:noProof/>
         </w:rPr>
         <w:drawing>
-          <wp:anchor distT="0" distB="0" distL="114300" distR="114300" simplePos="0" relativeHeight="251660288" behindDoc="0" locked="0" layoutInCell="1" allowOverlap="1" wp14:anchorId="0C97537D" wp14:editId="44A713BC">
+          <wp:anchor distT="0" distB="0" distL="114300" distR="114300" simplePos="0" relativeHeight="251660288" behindDoc="0" locked="0" layoutInCell="1" allowOverlap="1">
             <wp:simplePos x="0" y="0"/>
             <wp:positionH relativeFrom="column">
               <wp:posOffset>4445</wp:posOffset>
@@ -3894,10 +3875,10 @@
                     <pic:cNvPicPr/>
                   </pic:nvPicPr>
                   <pic:blipFill>
-                    <a:blip r:embed="rId7">
+                    <a:blip r:embed="rId7" cstate="print">
                       <a:extLst>
                         <a:ext uri="{28A0092B-C50C-407E-A947-70E740481C1C}">
-                          <a14:useLocalDpi xmlns:a14="http://schemas.microsoft.com/office/drawing/2010/main" val="0"/>
+                          <a14:useLocalDpi xmlns:a14="http://schemas.microsoft.com/office/drawing/2010/main" xmlns:wps="http://schemas.microsoft.com/office/word/2010/wordprocessingShape" xmlns:wpi="http://schemas.microsoft.com/office/word/2010/wordprocessingInk" xmlns:wpg="http://schemas.microsoft.com/office/word/2010/wordprocessingGroup" xmlns:w16se="http://schemas.microsoft.com/office/word/2015/wordml/symex" xmlns:w16cid="http://schemas.microsoft.com/office/word/2016/wordml/cid" xmlns:w15="http://schemas.microsoft.com/office/word/2012/wordml" xmlns:w14="http://schemas.microsoft.com/office/word/2010/wordml" xmlns:w="http://schemas.openxmlformats.org/wordprocessingml/2006/main" xmlns:w10="urn:schemas-microsoft-com:office:word" xmlns:wp14="http://schemas.microsoft.com/office/word/2010/wordprocessingDrawing" xmlns:v="urn:schemas-microsoft-com:vml" xmlns:o="urn:schemas-microsoft-com:office:office" xmlns:am3d="http://schemas.microsoft.com/office/drawing/2017/model3d" xmlns:aink="http://schemas.microsoft.com/office/drawing/2016/ink" xmlns:mc="http://schemas.openxmlformats.org/markup-compatibility/2006" xmlns:cx8="http://schemas.microsoft.com/office/drawing/2016/5/14/chartex" xmlns:cx7="http://schemas.microsoft.com/office/drawing/2016/5/13/chartex" xmlns:cx6="http://schemas.microsoft.com/office/drawing/2016/5/12/chartex" xmlns:cx5="http://schemas.microsoft.com/office/drawing/2016/5/11/chartex" xmlns:cx4="http://schemas.microsoft.com/office/drawing/2016/5/10/chartex" xmlns:cx3="http://schemas.microsoft.com/office/drawing/2016/5/9/chartex" xmlns:cx2="http://schemas.microsoft.com/office/drawing/2015/10/21/chartex" xmlns:cx1="http://schemas.microsoft.com/office/drawing/2015/9/8/chartex" xmlns:cx="http://schemas.microsoft.com/office/drawing/2014/chartex" xmlns:wpc="http://schemas.microsoft.com/office/word/2010/wordprocessingCanvas" xmlns="" val="0"/>
                         </a:ext>
                       </a:extLst>
                     </a:blip>
@@ -3917,12 +3898,6 @@
                 </pic:pic>
               </a:graphicData>
             </a:graphic>
-            <wp14:sizeRelH relativeFrom="page">
-              <wp14:pctWidth>0</wp14:pctWidth>
-            </wp14:sizeRelH>
-            <wp14:sizeRelV relativeFrom="page">
-              <wp14:pctHeight>0</wp14:pctHeight>
-            </wp14:sizeRelV>
           </wp:anchor>
         </w:drawing>
       </w:r>
@@ -4356,6 +4331,7 @@
           <w:rFonts w:eastAsiaTheme="minorHAnsi"/>
           <w:color w:val="000000"/>
         </w:rPr>
+        <w:lastRenderedPageBreak/>
         <w:t xml:space="preserve">Users want to delete spare parts if they will not import that </w:t>
       </w:r>
       <w:r>
@@ -4422,7 +4398,6 @@
           <w:sz w:val="28"/>
           <w:szCs w:val="28"/>
         </w:rPr>
-        <w:lastRenderedPageBreak/>
         <w:t>4.3. Loader Machines Repairing, Workload and Maintenance Management</w:t>
       </w:r>
     </w:p>
@@ -5155,6 +5130,223 @@
         </w:rPr>
         <w:t>4.6. Hammer, Compressor Machines Repairing, Workload and Maintenance Management</w:t>
       </w:r>
+    </w:p>
+    <w:p>
+      <w:pPr>
+        <w:autoSpaceDE w:val="0"/>
+        <w:autoSpaceDN w:val="0"/>
+        <w:adjustRightInd w:val="0"/>
+        <w:rPr>
+          <w:rFonts w:eastAsiaTheme="minorHAnsi"/>
+          <w:bCs/>
+          <w:color w:val="000000"/>
+        </w:rPr>
+      </w:pPr>
+      <w:r>
+        <w:rPr>
+          <w:rFonts w:eastAsiaTheme="minorHAnsi"/>
+          <w:bCs/>
+          <w:color w:val="000000"/>
+        </w:rPr>
+        <w:t xml:space="preserve">By using this hammer and compressor function we can </w:t>
+      </w:r>
+      <w:r>
+        <w:rPr>
+          <w:rFonts w:eastAsiaTheme="minorHAnsi"/>
+          <w:bCs/>
+          <w:color w:val="000000"/>
+        </w:rPr>
+        <w:t xml:space="preserve">identify </w:t>
+      </w:r>
+      <w:r>
+        <w:rPr>
+          <w:rFonts w:eastAsiaTheme="minorHAnsi"/>
+          <w:bCs/>
+          <w:color w:val="000000"/>
+        </w:rPr>
+        <w:t>the</w:t>
+      </w:r>
+      <w:r>
+        <w:rPr>
+          <w:rFonts w:eastAsiaTheme="minorHAnsi"/>
+          <w:bCs/>
+          <w:color w:val="000000"/>
+        </w:rPr>
+        <w:t xml:space="preserve"> hammers, Air Compressors differently by </w:t>
+      </w:r>
+      <w:r>
+        <w:rPr>
+          <w:rFonts w:eastAsiaTheme="minorHAnsi"/>
+          <w:bCs/>
+          <w:color w:val="000000"/>
+        </w:rPr>
+        <w:t xml:space="preserve">dividing according </w:t>
+      </w:r>
+      <w:r>
+        <w:rPr>
+          <w:rFonts w:eastAsiaTheme="minorHAnsi"/>
+          <w:bCs/>
+          <w:color w:val="000000"/>
+        </w:rPr>
+        <w:t>to their given id number</w:t>
+      </w:r>
+      <w:r>
+        <w:rPr>
+          <w:rFonts w:eastAsiaTheme="minorHAnsi"/>
+          <w:bCs/>
+          <w:color w:val="000000"/>
+        </w:rPr>
+        <w:t>.</w:t>
+      </w:r>
+      <w:r>
+        <w:rPr>
+          <w:rFonts w:eastAsiaTheme="minorHAnsi"/>
+          <w:bCs/>
+          <w:color w:val="000000"/>
+        </w:rPr>
+        <w:t xml:space="preserve"> After each repair and services we provide and entry to the system to keep and accurate record of the hammers and air compressors. Using these details will help us to estimate next dates of the normal services of the machines.</w:t>
+      </w:r>
+      <w:r>
+        <w:t xml:space="preserve"> </w:t>
+      </w:r>
+      <w:r>
+        <w:rPr>
+          <w:rFonts w:eastAsiaTheme="minorHAnsi"/>
+          <w:bCs/>
+          <w:color w:val="000000"/>
+        </w:rPr>
+        <w:t>C</w:t>
+      </w:r>
+      <w:r>
+        <w:rPr>
+          <w:rFonts w:eastAsiaTheme="minorHAnsi"/>
+          <w:bCs/>
+          <w:color w:val="000000"/>
+        </w:rPr>
+        <w:t xml:space="preserve">hisels of the hammer drill needs to be </w:t>
+      </w:r>
+      <w:r>
+        <w:rPr>
+          <w:rFonts w:eastAsiaTheme="minorHAnsi"/>
+          <w:bCs/>
+          <w:color w:val="000000"/>
+        </w:rPr>
+        <w:t>replacing</w:t>
+      </w:r>
+      <w:r>
+        <w:rPr>
+          <w:rFonts w:eastAsiaTheme="minorHAnsi"/>
+          <w:bCs/>
+          <w:color w:val="000000"/>
+        </w:rPr>
+        <w:t xml:space="preserve"> twice a month</w:t>
+      </w:r>
+      <w:r>
+        <w:rPr>
+          <w:rFonts w:eastAsiaTheme="minorHAnsi"/>
+          <w:bCs/>
+          <w:color w:val="000000"/>
+        </w:rPr>
+        <w:t xml:space="preserve"> </w:t>
+      </w:r>
+      <w:r>
+        <w:rPr>
+          <w:rFonts w:eastAsiaTheme="minorHAnsi"/>
+          <w:bCs/>
+          <w:color w:val="000000"/>
+        </w:rPr>
+        <w:t>and notify the next replace date to the user after two weeks</w:t>
+      </w:r>
+      <w:r>
+        <w:rPr>
+          <w:rFonts w:eastAsiaTheme="minorHAnsi"/>
+          <w:bCs/>
+          <w:color w:val="000000"/>
+        </w:rPr>
+        <w:t xml:space="preserve">. </w:t>
+      </w:r>
+      <w:r>
+        <w:rPr>
+          <w:rFonts w:eastAsiaTheme="minorHAnsi"/>
+          <w:bCs/>
+          <w:color w:val="000000"/>
+        </w:rPr>
+        <w:t xml:space="preserve">Generate reports according to </w:t>
+      </w:r>
+      <w:r>
+        <w:rPr>
+          <w:rFonts w:eastAsiaTheme="minorHAnsi"/>
+          <w:bCs/>
+          <w:color w:val="000000"/>
+        </w:rPr>
+        <w:t xml:space="preserve">the </w:t>
+      </w:r>
+      <w:r>
+        <w:rPr>
+          <w:rFonts w:eastAsiaTheme="minorHAnsi"/>
+          <w:bCs/>
+          <w:color w:val="000000"/>
+        </w:rPr>
+        <w:t xml:space="preserve">hammers and air compressors </w:t>
+      </w:r>
+      <w:r>
+        <w:rPr>
+          <w:rFonts w:eastAsiaTheme="minorHAnsi"/>
+          <w:bCs/>
+          <w:color w:val="000000"/>
+        </w:rPr>
+        <w:lastRenderedPageBreak/>
+        <w:t>expenses regarding the machine repairs and spare parts.</w:t>
+      </w:r>
+      <w:r>
+        <w:rPr>
+          <w:rFonts w:eastAsiaTheme="minorHAnsi"/>
+          <w:bCs/>
+          <w:color w:val="000000"/>
+        </w:rPr>
+        <w:t xml:space="preserve"> </w:t>
+      </w:r>
+      <w:r>
+        <w:rPr>
+          <w:rFonts w:eastAsiaTheme="minorHAnsi"/>
+          <w:bCs/>
+          <w:color w:val="000000"/>
+        </w:rPr>
+        <w:t xml:space="preserve">System will generate </w:t>
+      </w:r>
+      <w:proofErr w:type="gramStart"/>
+      <w:r>
+        <w:rPr>
+          <w:rFonts w:eastAsiaTheme="minorHAnsi"/>
+          <w:bCs/>
+          <w:color w:val="000000"/>
+        </w:rPr>
+        <w:t>a report which include</w:t>
+      </w:r>
+      <w:proofErr w:type="gramEnd"/>
+      <w:r>
+        <w:rPr>
+          <w:rFonts w:eastAsiaTheme="minorHAnsi"/>
+          <w:bCs/>
+          <w:color w:val="000000"/>
+        </w:rPr>
+        <w:t xml:space="preserve"> service details and expenses spend to hammers and air compressors daily monthly. </w:t>
+      </w:r>
+    </w:p>
+    <w:p>
+      <w:pPr>
+        <w:autoSpaceDE w:val="0"/>
+        <w:autoSpaceDN w:val="0"/>
+        <w:adjustRightInd w:val="0"/>
+        <w:rPr>
+          <w:rFonts w:eastAsiaTheme="minorHAnsi"/>
+          <w:b/>
+          <w:bCs/>
+          <w:color w:val="000000"/>
+          <w:sz w:val="28"/>
+          <w:szCs w:val="28"/>
+        </w:rPr>
+      </w:pPr>
     </w:p>
     <w:p>
       <w:pPr>
@@ -5283,15 +5475,7 @@
           <w:rFonts w:eastAsiaTheme="minorHAnsi"/>
           <w:color w:val="000000"/>
         </w:rPr>
-        <w:t xml:space="preserve">User can check the availability of spare parts in the storage, if the desired spare parts are available the system will notify the user and if they are not available the system will give an alert message saying that the storage is empty for the specified spare part. Every time a spare part is taken from the storage, the count of the specified spare part will be </w:t>
-      </w:r>
-      <w:r>
-        <w:rPr>
-          <w:rFonts w:eastAsiaTheme="minorHAnsi"/>
-          <w:color w:val="000000"/>
-        </w:rPr>
-        <w:lastRenderedPageBreak/>
-        <w:t>reduced.</w:t>
+        <w:t>User can check the availability of spare parts in the storage, if the desired spare parts are available the system will notify the user and if they are not available the system will give an alert message saying that the storage is empty for the specified spare part. Every time a spare part is taken from the storage, the count of the specified spare part will be reduced.</w:t>
       </w:r>
       <w:r>
         <w:rPr>
@@ -5661,7 +5845,7 @@
         </w:rPr>
         <w:lastRenderedPageBreak/>
         <w:drawing>
-          <wp:anchor distT="0" distB="0" distL="114300" distR="114300" simplePos="0" relativeHeight="251661312" behindDoc="1" locked="0" layoutInCell="1" allowOverlap="1" wp14:anchorId="730A2AD0" wp14:editId="5E9690AD">
+          <wp:anchor distT="0" distB="0" distL="114300" distR="114300" simplePos="0" relativeHeight="251661312" behindDoc="1" locked="0" layoutInCell="1" allowOverlap="1">
             <wp:simplePos x="0" y="0"/>
             <wp:positionH relativeFrom="column">
               <wp:posOffset>4445</wp:posOffset>
@@ -5684,10 +5868,10 @@
                     <pic:cNvPicPr/>
                   </pic:nvPicPr>
                   <pic:blipFill>
-                    <a:blip r:embed="rId8">
+                    <a:blip r:embed="rId8" cstate="print">
                       <a:extLst>
                         <a:ext uri="{28A0092B-C50C-407E-A947-70E740481C1C}">
-                          <a14:useLocalDpi xmlns:a14="http://schemas.microsoft.com/office/drawing/2010/main" val="0"/>
+                          <a14:useLocalDpi xmlns:a14="http://schemas.microsoft.com/office/drawing/2010/main" xmlns:wps="http://schemas.microsoft.com/office/word/2010/wordprocessingShape" xmlns:wpi="http://schemas.microsoft.com/office/word/2010/wordprocessingInk" xmlns:wpg="http://schemas.microsoft.com/office/word/2010/wordprocessingGroup" xmlns:w16se="http://schemas.microsoft.com/office/word/2015/wordml/symex" xmlns:w16cid="http://schemas.microsoft.com/office/word/2016/wordml/cid" xmlns:w15="http://schemas.microsoft.com/office/word/2012/wordml" xmlns:w14="http://schemas.microsoft.com/office/word/2010/wordml" xmlns:w="http://schemas.openxmlformats.org/wordprocessingml/2006/main" xmlns:w10="urn:schemas-microsoft-com:office:word" xmlns:wp14="http://schemas.microsoft.com/office/word/2010/wordprocessingDrawing" xmlns:v="urn:schemas-microsoft-com:vml" xmlns:o="urn:schemas-microsoft-com:office:office" xmlns:am3d="http://schemas.microsoft.com/office/drawing/2017/model3d" xmlns:aink="http://schemas.microsoft.com/office/drawing/2016/ink" xmlns:mc="http://schemas.openxmlformats.org/markup-compatibility/2006" xmlns:cx8="http://schemas.microsoft.com/office/drawing/2016/5/14/chartex" xmlns:cx7="http://schemas.microsoft.com/office/drawing/2016/5/13/chartex" xmlns:cx6="http://schemas.microsoft.com/office/drawing/2016/5/12/chartex" xmlns:cx5="http://schemas.microsoft.com/office/drawing/2016/5/11/chartex" xmlns:cx4="http://schemas.microsoft.com/office/drawing/2016/5/10/chartex" xmlns:cx3="http://schemas.microsoft.com/office/drawing/2016/5/9/chartex" xmlns:cx2="http://schemas.microsoft.com/office/drawing/2015/10/21/chartex" xmlns:cx1="http://schemas.microsoft.com/office/drawing/2015/9/8/chartex" xmlns:cx="http://schemas.microsoft.com/office/drawing/2014/chartex" xmlns:wpc="http://schemas.microsoft.com/office/word/2010/wordprocessingCanvas" xmlns="" val="0"/>
                         </a:ext>
                       </a:extLst>
                     </a:blip>
@@ -5707,12 +5891,6 @@
                 </pic:pic>
               </a:graphicData>
             </a:graphic>
-            <wp14:sizeRelH relativeFrom="page">
-              <wp14:pctWidth>0</wp14:pctWidth>
-            </wp14:sizeRelH>
-            <wp14:sizeRelV relativeFrom="page">
-              <wp14:pctHeight>0</wp14:pctHeight>
-            </wp14:sizeRelV>
           </wp:anchor>
         </w:drawing>
       </w:r>
@@ -5775,7 +5953,7 @@
           <w:insideH w:val="single" w:sz="4" w:space="0" w:color="auto"/>
           <w:insideV w:val="single" w:sz="4" w:space="0" w:color="auto"/>
         </w:tblBorders>
-        <w:tblLook w:val="04A0" w:firstRow="1" w:lastRow="0" w:firstColumn="1" w:lastColumn="0" w:noHBand="0" w:noVBand="1"/>
+        <w:tblLook w:val="04A0"/>
       </w:tblPr>
       <w:tblGrid>
         <w:gridCol w:w="378"/>
@@ -5792,8 +5970,6 @@
               <w:rPr>
                 <w:b/>
                 <w:bCs/>
-                <w:sz w:val="22"/>
-                <w:szCs w:val="22"/>
               </w:rPr>
             </w:pPr>
           </w:p>
@@ -5807,8 +5983,6 @@
               <w:rPr>
                 <w:b/>
                 <w:bCs/>
-                <w:sz w:val="22"/>
-                <w:szCs w:val="22"/>
               </w:rPr>
             </w:pPr>
             <w:r>
@@ -5831,8 +6005,6 @@
               <w:rPr>
                 <w:b/>
                 <w:bCs/>
-                <w:sz w:val="22"/>
-                <w:szCs w:val="22"/>
               </w:rPr>
             </w:pPr>
             <w:r>
@@ -5885,10 +6057,6 @@
                 <w:ilvl w:val="0"/>
                 <w:numId w:val="16"/>
               </w:numPr>
-              <w:rPr>
-                <w:sz w:val="22"/>
-                <w:szCs w:val="22"/>
-              </w:rPr>
             </w:pPr>
           </w:p>
         </w:tc>
@@ -5899,10 +6067,6 @@
           <w:p>
             <w:pPr>
               <w:spacing w:before="60" w:after="60"/>
-              <w:rPr>
-                <w:sz w:val="22"/>
-                <w:szCs w:val="22"/>
-              </w:rPr>
             </w:pPr>
             <w:proofErr w:type="spellStart"/>
             <w:r>
@@ -5918,7 +6082,23 @@
                 <w:sz w:val="22"/>
                 <w:szCs w:val="22"/>
               </w:rPr>
-              <w:t xml:space="preserve"> Anjana S.A. D</w:t>
+              <w:t xml:space="preserve"> </w:t>
+            </w:r>
+            <w:proofErr w:type="spellStart"/>
+            <w:r>
+              <w:rPr>
+                <w:sz w:val="22"/>
+                <w:szCs w:val="22"/>
+              </w:rPr>
+              <w:t>Anjana</w:t>
+            </w:r>
+            <w:proofErr w:type="spellEnd"/>
+            <w:r>
+              <w:rPr>
+                <w:sz w:val="22"/>
+                <w:szCs w:val="22"/>
+              </w:rPr>
+              <w:t xml:space="preserve"> S.A. D</w:t>
             </w:r>
           </w:p>
         </w:tc>
@@ -5931,8 +6111,6 @@
               <w:spacing w:before="60" w:after="60"/>
               <w:rPr>
                 <w:b/>
-                <w:sz w:val="22"/>
-                <w:szCs w:val="22"/>
               </w:rPr>
             </w:pPr>
             <w:r>
@@ -5971,10 +6149,6 @@
           <w:p>
             <w:pPr>
               <w:spacing w:before="60" w:after="60"/>
-              <w:rPr>
-                <w:sz w:val="22"/>
-                <w:szCs w:val="22"/>
-              </w:rPr>
             </w:pPr>
             <w:r>
               <w:rPr>
@@ -6031,10 +6205,6 @@
           <w:p>
             <w:pPr>
               <w:spacing w:before="60" w:after="60"/>
-              <w:rPr>
-                <w:sz w:val="22"/>
-                <w:szCs w:val="22"/>
-              </w:rPr>
             </w:pPr>
             <w:r>
               <w:rPr>
@@ -6059,10 +6229,6 @@
                 <w:numId w:val="24"/>
               </w:numPr>
               <w:spacing w:before="60" w:after="60"/>
-              <w:rPr>
-                <w:sz w:val="22"/>
-                <w:szCs w:val="22"/>
-              </w:rPr>
             </w:pPr>
             <w:r>
               <w:rPr>
@@ -6086,10 +6252,6 @@
                 <w:numId w:val="24"/>
               </w:numPr>
               <w:spacing w:before="60" w:after="60"/>
-              <w:rPr>
-                <w:sz w:val="22"/>
-                <w:szCs w:val="22"/>
-              </w:rPr>
             </w:pPr>
             <w:r>
               <w:rPr>
@@ -6106,10 +6268,6 @@
                 <w:numId w:val="24"/>
               </w:numPr>
               <w:spacing w:before="60" w:after="60"/>
-              <w:rPr>
-                <w:sz w:val="22"/>
-                <w:szCs w:val="22"/>
-              </w:rPr>
             </w:pPr>
             <w:r>
               <w:rPr>
@@ -6126,10 +6284,6 @@
                 <w:numId w:val="24"/>
               </w:numPr>
               <w:spacing w:before="60" w:after="60"/>
-              <w:rPr>
-                <w:sz w:val="22"/>
-                <w:szCs w:val="22"/>
-              </w:rPr>
             </w:pPr>
             <w:r>
               <w:rPr>
@@ -6146,10 +6300,6 @@
                 <w:numId w:val="24"/>
               </w:numPr>
               <w:spacing w:before="60" w:after="60"/>
-              <w:rPr>
-                <w:sz w:val="22"/>
-                <w:szCs w:val="22"/>
-              </w:rPr>
             </w:pPr>
             <w:r>
               <w:rPr>
@@ -6176,10 +6326,6 @@
           <w:p>
             <w:pPr>
               <w:spacing w:before="60" w:after="60"/>
-              <w:rPr>
-                <w:sz w:val="22"/>
-                <w:szCs w:val="22"/>
-              </w:rPr>
             </w:pPr>
             <w:r>
               <w:rPr>
@@ -6216,10 +6362,6 @@
           <w:p>
             <w:pPr>
               <w:spacing w:before="60" w:after="60"/>
-              <w:rPr>
-                <w:sz w:val="22"/>
-                <w:szCs w:val="22"/>
-              </w:rPr>
             </w:pPr>
             <w:r>
               <w:rPr>
@@ -6250,8 +6392,6 @@
               <w:spacing w:before="60" w:after="60"/>
               <w:rPr>
                 <w:b/>
-                <w:sz w:val="22"/>
-                <w:szCs w:val="22"/>
               </w:rPr>
             </w:pPr>
             <w:r>
@@ -6273,10 +6413,6 @@
           <w:p>
             <w:pPr>
               <w:spacing w:before="60" w:after="60"/>
-              <w:rPr>
-                <w:sz w:val="22"/>
-                <w:szCs w:val="22"/>
-              </w:rPr>
             </w:pPr>
           </w:p>
         </w:tc>
@@ -6292,10 +6428,6 @@
                 <w:ilvl w:val="0"/>
                 <w:numId w:val="16"/>
               </w:numPr>
-              <w:rPr>
-                <w:sz w:val="22"/>
-                <w:szCs w:val="22"/>
-              </w:rPr>
             </w:pPr>
           </w:p>
         </w:tc>
@@ -6306,10 +6438,6 @@
           <w:p>
             <w:pPr>
               <w:spacing w:before="60" w:after="60"/>
-              <w:rPr>
-                <w:sz w:val="22"/>
-                <w:szCs w:val="22"/>
-              </w:rPr>
             </w:pPr>
             <w:proofErr w:type="spellStart"/>
             <w:r>
@@ -6348,8 +6476,6 @@
               <w:spacing w:before="60" w:after="60"/>
               <w:rPr>
                 <w:b/>
-                <w:sz w:val="22"/>
-                <w:szCs w:val="22"/>
               </w:rPr>
             </w:pPr>
             <w:r>
@@ -6388,10 +6514,6 @@
           <w:p>
             <w:pPr>
               <w:spacing w:before="60" w:after="60"/>
-              <w:rPr>
-                <w:sz w:val="22"/>
-                <w:szCs w:val="22"/>
-              </w:rPr>
             </w:pPr>
             <w:r>
               <w:rPr>
@@ -6448,10 +6570,6 @@
           <w:p>
             <w:pPr>
               <w:spacing w:before="60" w:after="60"/>
-              <w:rPr>
-                <w:sz w:val="22"/>
-                <w:szCs w:val="22"/>
-              </w:rPr>
             </w:pPr>
             <w:r>
               <w:rPr>
@@ -6476,10 +6594,6 @@
                 <w:numId w:val="17"/>
               </w:numPr>
               <w:spacing w:before="60" w:after="60"/>
-              <w:rPr>
-                <w:sz w:val="22"/>
-                <w:szCs w:val="22"/>
-              </w:rPr>
             </w:pPr>
             <w:r>
               <w:rPr>
@@ -6503,10 +6617,6 @@
                 <w:numId w:val="17"/>
               </w:numPr>
               <w:spacing w:before="60" w:after="60"/>
-              <w:rPr>
-                <w:sz w:val="22"/>
-                <w:szCs w:val="22"/>
-              </w:rPr>
             </w:pPr>
             <w:proofErr w:type="spellStart"/>
             <w:r>
@@ -6532,10 +6642,6 @@
                 <w:numId w:val="17"/>
               </w:numPr>
               <w:spacing w:before="60" w:after="60"/>
-              <w:rPr>
-                <w:sz w:val="22"/>
-                <w:szCs w:val="22"/>
-              </w:rPr>
             </w:pPr>
             <w:r>
               <w:rPr>
@@ -6566,10 +6672,6 @@
                 <w:numId w:val="17"/>
               </w:numPr>
               <w:spacing w:before="60" w:after="60"/>
-              <w:rPr>
-                <w:sz w:val="22"/>
-                <w:szCs w:val="22"/>
-              </w:rPr>
             </w:pPr>
             <w:r>
               <w:rPr>
@@ -6582,10 +6684,6 @@
           <w:p>
             <w:pPr>
               <w:spacing w:before="60" w:after="60"/>
-              <w:rPr>
-                <w:sz w:val="22"/>
-                <w:szCs w:val="22"/>
-              </w:rPr>
             </w:pPr>
             <w:r>
               <w:rPr>
@@ -6622,10 +6720,6 @@
           <w:p>
             <w:pPr>
               <w:spacing w:before="60" w:after="60"/>
-              <w:rPr>
-                <w:sz w:val="22"/>
-                <w:szCs w:val="22"/>
-              </w:rPr>
             </w:pPr>
             <w:r>
               <w:rPr>
@@ -6654,10 +6748,6 @@
           <w:p>
             <w:pPr>
               <w:spacing w:before="60" w:after="60"/>
-              <w:rPr>
-                <w:sz w:val="22"/>
-                <w:szCs w:val="22"/>
-              </w:rPr>
             </w:pPr>
             <w:r>
               <w:rPr>
@@ -6688,10 +6778,6 @@
                 <w:ilvl w:val="0"/>
                 <w:numId w:val="16"/>
               </w:numPr>
-              <w:rPr>
-                <w:sz w:val="22"/>
-                <w:szCs w:val="22"/>
-              </w:rPr>
             </w:pPr>
           </w:p>
         </w:tc>
@@ -6702,10 +6788,6 @@
           <w:p>
             <w:pPr>
               <w:spacing w:before="60" w:after="60"/>
-              <w:rPr>
-                <w:sz w:val="22"/>
-                <w:szCs w:val="22"/>
-              </w:rPr>
             </w:pPr>
             <w:r>
               <w:rPr>
@@ -6726,8 +6808,6 @@
               <w:spacing w:before="60" w:after="60"/>
               <w:rPr>
                 <w:b/>
-                <w:sz w:val="22"/>
-                <w:szCs w:val="22"/>
               </w:rPr>
             </w:pPr>
             <w:r>
@@ -6742,10 +6822,6 @@
           <w:p>
             <w:pPr>
               <w:spacing w:before="60" w:after="60"/>
-              <w:rPr>
-                <w:sz w:val="22"/>
-                <w:szCs w:val="22"/>
-              </w:rPr>
             </w:pPr>
             <w:r>
               <w:rPr>
@@ -6802,10 +6878,6 @@
           <w:p>
             <w:pPr>
               <w:spacing w:before="60" w:after="60"/>
-              <w:rPr>
-                <w:sz w:val="22"/>
-                <w:szCs w:val="22"/>
-              </w:rPr>
             </w:pPr>
             <w:r>
               <w:rPr>
@@ -6830,10 +6902,6 @@
                 <w:numId w:val="18"/>
               </w:numPr>
               <w:spacing w:before="60" w:after="60"/>
-              <w:rPr>
-                <w:sz w:val="22"/>
-                <w:szCs w:val="22"/>
-              </w:rPr>
             </w:pPr>
             <w:r>
               <w:rPr>
@@ -6850,10 +6918,6 @@
                 <w:numId w:val="18"/>
               </w:numPr>
               <w:spacing w:before="60" w:after="60"/>
-              <w:rPr>
-                <w:sz w:val="22"/>
-                <w:szCs w:val="22"/>
-              </w:rPr>
             </w:pPr>
             <w:r>
               <w:rPr>
@@ -6870,10 +6934,6 @@
                 <w:numId w:val="18"/>
               </w:numPr>
               <w:spacing w:before="60" w:after="60"/>
-              <w:rPr>
-                <w:sz w:val="22"/>
-                <w:szCs w:val="22"/>
-              </w:rPr>
             </w:pPr>
             <w:r>
               <w:rPr>
@@ -6890,10 +6950,6 @@
                 <w:numId w:val="18"/>
               </w:numPr>
               <w:spacing w:before="60" w:after="60"/>
-              <w:rPr>
-                <w:sz w:val="22"/>
-                <w:szCs w:val="22"/>
-              </w:rPr>
             </w:pPr>
             <w:r>
               <w:rPr>
@@ -6906,10 +6962,6 @@
           <w:p>
             <w:pPr>
               <w:spacing w:before="60" w:after="60"/>
-              <w:rPr>
-                <w:sz w:val="22"/>
-                <w:szCs w:val="22"/>
-              </w:rPr>
             </w:pPr>
             <w:r>
               <w:rPr>
@@ -6946,10 +6998,6 @@
           <w:p>
             <w:pPr>
               <w:spacing w:before="60" w:after="60"/>
-              <w:rPr>
-                <w:sz w:val="22"/>
-                <w:szCs w:val="22"/>
-              </w:rPr>
             </w:pPr>
             <w:r>
               <w:rPr>
@@ -6980,8 +7028,6 @@
               <w:spacing w:before="60" w:after="60"/>
               <w:rPr>
                 <w:b/>
-                <w:sz w:val="22"/>
-                <w:szCs w:val="22"/>
               </w:rPr>
             </w:pPr>
             <w:r>
@@ -7003,10 +7049,6 @@
           <w:p>
             <w:pPr>
               <w:spacing w:before="60" w:after="60"/>
-              <w:rPr>
-                <w:sz w:val="22"/>
-                <w:szCs w:val="22"/>
-              </w:rPr>
             </w:pPr>
           </w:p>
         </w:tc>
@@ -7022,10 +7064,6 @@
                 <w:ilvl w:val="0"/>
                 <w:numId w:val="16"/>
               </w:numPr>
-              <w:rPr>
-                <w:sz w:val="22"/>
-                <w:szCs w:val="22"/>
-              </w:rPr>
             </w:pPr>
           </w:p>
         </w:tc>
@@ -7036,10 +7074,6 @@
           <w:p>
             <w:pPr>
               <w:spacing w:before="60" w:after="60"/>
-              <w:rPr>
-                <w:sz w:val="22"/>
-                <w:szCs w:val="22"/>
-              </w:rPr>
             </w:pPr>
             <w:r>
               <w:rPr>
@@ -7060,8 +7094,6 @@
               <w:spacing w:before="60" w:after="60"/>
               <w:rPr>
                 <w:b/>
-                <w:sz w:val="22"/>
-                <w:szCs w:val="22"/>
               </w:rPr>
             </w:pPr>
             <w:r>
@@ -7102,18 +7134,12 @@
               <w:spacing w:before="60" w:after="60"/>
               <w:rPr>
                 <w:b/>
-                <w:sz w:val="22"/>
-                <w:szCs w:val="22"/>
               </w:rPr>
             </w:pPr>
           </w:p>
           <w:p>
             <w:pPr>
               <w:spacing w:before="60" w:after="60"/>
-              <w:rPr>
-                <w:sz w:val="22"/>
-                <w:szCs w:val="22"/>
-              </w:rPr>
             </w:pPr>
             <w:r>
               <w:rPr>
@@ -7127,10 +7153,6 @@
           <w:p>
             <w:pPr>
               <w:spacing w:before="60" w:after="60"/>
-              <w:rPr>
-                <w:sz w:val="22"/>
-                <w:szCs w:val="22"/>
-              </w:rPr>
             </w:pPr>
             <w:r>
               <w:rPr>
@@ -7161,8 +7183,6 @@
               <w:spacing w:before="60" w:after="60"/>
               <w:rPr>
                 <w:b/>
-                <w:sz w:val="22"/>
-                <w:szCs w:val="22"/>
               </w:rPr>
             </w:pPr>
             <w:r>
@@ -7195,8 +7215,6 @@
               <w:spacing w:before="60" w:after="60"/>
               <w:rPr>
                 <w:b/>
-                <w:sz w:val="22"/>
-                <w:szCs w:val="22"/>
               </w:rPr>
             </w:pPr>
             <w:r>
@@ -7220,18 +7238,12 @@
               <w:spacing w:before="60" w:after="60"/>
               <w:rPr>
                 <w:b/>
-                <w:sz w:val="22"/>
-                <w:szCs w:val="22"/>
               </w:rPr>
             </w:pPr>
           </w:p>
           <w:p>
             <w:pPr>
               <w:spacing w:before="60" w:after="60"/>
-              <w:rPr>
-                <w:sz w:val="22"/>
-                <w:szCs w:val="22"/>
-              </w:rPr>
             </w:pPr>
             <w:r>
               <w:rPr>
@@ -7256,10 +7268,6 @@
                 <w:numId w:val="19"/>
               </w:numPr>
               <w:spacing w:before="60" w:after="60"/>
-              <w:rPr>
-                <w:sz w:val="22"/>
-                <w:szCs w:val="22"/>
-              </w:rPr>
             </w:pPr>
             <w:r>
               <w:rPr>
@@ -7276,10 +7284,6 @@
                 <w:numId w:val="19"/>
               </w:numPr>
               <w:spacing w:before="60" w:after="60"/>
-              <w:rPr>
-                <w:sz w:val="22"/>
-                <w:szCs w:val="22"/>
-              </w:rPr>
             </w:pPr>
             <w:r>
               <w:rPr>
@@ -7296,26 +7300,19 @@
                 <w:numId w:val="19"/>
               </w:numPr>
               <w:spacing w:before="60" w:after="60"/>
-              <w:rPr>
-                <w:sz w:val="22"/>
-                <w:szCs w:val="22"/>
-              </w:rPr>
             </w:pPr>
             <w:r>
               <w:rPr>
                 <w:sz w:val="22"/>
                 <w:szCs w:val="22"/>
               </w:rPr>
+              <w:lastRenderedPageBreak/>
               <w:t>Nanonet FF Cartridge</w:t>
             </w:r>
           </w:p>
           <w:p>
             <w:pPr>
               <w:spacing w:before="60" w:after="60"/>
-              <w:rPr>
-                <w:sz w:val="22"/>
-                <w:szCs w:val="22"/>
-              </w:rPr>
             </w:pPr>
             <w:r>
               <w:rPr>
@@ -7323,7 +7320,6 @@
                 <w:sz w:val="22"/>
                 <w:szCs w:val="22"/>
               </w:rPr>
-              <w:lastRenderedPageBreak/>
               <w:t>Update existing spare parts</w:t>
             </w:r>
             <w:r>
@@ -7353,10 +7349,6 @@
           <w:p>
             <w:pPr>
               <w:spacing w:before="60" w:after="60"/>
-              <w:rPr>
-                <w:sz w:val="22"/>
-                <w:szCs w:val="22"/>
-              </w:rPr>
             </w:pPr>
             <w:r>
               <w:rPr>
@@ -7387,8 +7379,6 @@
               <w:spacing w:before="60" w:after="60"/>
               <w:rPr>
                 <w:b/>
-                <w:sz w:val="22"/>
-                <w:szCs w:val="22"/>
               </w:rPr>
             </w:pPr>
             <w:r>
@@ -7410,10 +7400,6 @@
           <w:p>
             <w:pPr>
               <w:spacing w:before="60" w:after="60"/>
-              <w:rPr>
-                <w:sz w:val="22"/>
-                <w:szCs w:val="22"/>
-              </w:rPr>
             </w:pPr>
           </w:p>
         </w:tc>
@@ -7429,10 +7415,6 @@
                 <w:ilvl w:val="0"/>
                 <w:numId w:val="16"/>
               </w:numPr>
-              <w:rPr>
-                <w:sz w:val="22"/>
-                <w:szCs w:val="22"/>
-              </w:rPr>
             </w:pPr>
           </w:p>
         </w:tc>
@@ -7443,10 +7425,6 @@
           <w:p>
             <w:pPr>
               <w:spacing w:before="60" w:after="60"/>
-              <w:rPr>
-                <w:sz w:val="22"/>
-                <w:szCs w:val="22"/>
-              </w:rPr>
             </w:pPr>
             <w:proofErr w:type="spellStart"/>
             <w:r>
@@ -7475,8 +7453,6 @@
               <w:spacing w:before="60" w:after="60"/>
               <w:rPr>
                 <w:b/>
-                <w:sz w:val="22"/>
-                <w:szCs w:val="22"/>
               </w:rPr>
             </w:pPr>
             <w:r>
@@ -7495,10 +7471,6 @@
                 <w:numId w:val="23"/>
               </w:numPr>
               <w:spacing w:before="60" w:after="60"/>
-              <w:rPr>
-                <w:sz w:val="22"/>
-                <w:szCs w:val="22"/>
-              </w:rPr>
             </w:pPr>
             <w:r>
               <w:rPr>
@@ -7523,10 +7495,6 @@
                 <w:numId w:val="23"/>
               </w:numPr>
               <w:spacing w:before="60" w:after="60"/>
-              <w:rPr>
-                <w:sz w:val="22"/>
-                <w:szCs w:val="22"/>
-              </w:rPr>
             </w:pPr>
             <w:r>
               <w:rPr>
@@ -7551,10 +7519,6 @@
                 <w:numId w:val="23"/>
               </w:numPr>
               <w:spacing w:before="60" w:after="60"/>
-              <w:rPr>
-                <w:sz w:val="22"/>
-                <w:szCs w:val="22"/>
-              </w:rPr>
             </w:pPr>
             <w:r>
               <w:rPr>
@@ -7575,10 +7539,6 @@
           <w:p>
             <w:pPr>
               <w:spacing w:before="60" w:after="60"/>
-              <w:rPr>
-                <w:sz w:val="22"/>
-                <w:szCs w:val="22"/>
-              </w:rPr>
             </w:pPr>
           </w:p>
         </w:tc>
@@ -7594,10 +7554,6 @@
                 <w:ilvl w:val="0"/>
                 <w:numId w:val="16"/>
               </w:numPr>
-              <w:rPr>
-                <w:sz w:val="22"/>
-                <w:szCs w:val="22"/>
-              </w:rPr>
             </w:pPr>
           </w:p>
         </w:tc>
@@ -7608,10 +7564,6 @@
           <w:p>
             <w:pPr>
               <w:spacing w:before="60" w:after="60"/>
-              <w:rPr>
-                <w:sz w:val="22"/>
-                <w:szCs w:val="22"/>
-              </w:rPr>
             </w:pPr>
             <w:proofErr w:type="spellStart"/>
             <w:r>
@@ -7640,8 +7592,6 @@
               <w:spacing w:before="60" w:after="60"/>
               <w:rPr>
                 <w:b/>
-                <w:sz w:val="22"/>
-                <w:szCs w:val="22"/>
               </w:rPr>
             </w:pPr>
             <w:r>
@@ -7688,10 +7638,6 @@
           <w:p>
             <w:pPr>
               <w:spacing w:before="60" w:after="60"/>
-              <w:rPr>
-                <w:sz w:val="22"/>
-                <w:szCs w:val="22"/>
-              </w:rPr>
             </w:pPr>
             <w:r>
               <w:rPr>
@@ -7748,10 +7694,6 @@
           <w:p>
             <w:pPr>
               <w:spacing w:before="60" w:after="60"/>
-              <w:rPr>
-                <w:sz w:val="22"/>
-                <w:szCs w:val="22"/>
-              </w:rPr>
             </w:pPr>
             <w:r>
               <w:rPr>
@@ -7776,10 +7718,6 @@
                 <w:numId w:val="20"/>
               </w:numPr>
               <w:spacing w:before="60" w:after="60"/>
-              <w:rPr>
-                <w:sz w:val="22"/>
-                <w:szCs w:val="22"/>
-              </w:rPr>
             </w:pPr>
             <w:r>
               <w:rPr>
@@ -7796,10 +7734,6 @@
                 <w:numId w:val="20"/>
               </w:numPr>
               <w:spacing w:before="60" w:after="60"/>
-              <w:rPr>
-                <w:sz w:val="22"/>
-                <w:szCs w:val="22"/>
-              </w:rPr>
             </w:pPr>
             <w:r>
               <w:rPr>
@@ -7816,10 +7750,6 @@
                 <w:numId w:val="20"/>
               </w:numPr>
               <w:spacing w:before="60" w:after="60"/>
-              <w:rPr>
-                <w:sz w:val="22"/>
-                <w:szCs w:val="22"/>
-              </w:rPr>
             </w:pPr>
             <w:r>
               <w:rPr>
@@ -7838,8 +7768,6 @@
               <w:spacing w:before="60" w:after="60"/>
               <w:rPr>
                 <w:b/>
-                <w:sz w:val="22"/>
-                <w:szCs w:val="22"/>
               </w:rPr>
             </w:pPr>
             <w:r>
@@ -7861,10 +7789,6 @@
           <w:p>
             <w:pPr>
               <w:spacing w:before="60" w:after="60"/>
-              <w:rPr>
-                <w:sz w:val="22"/>
-                <w:szCs w:val="22"/>
-              </w:rPr>
             </w:pPr>
             <w:r>
               <w:rPr>
@@ -7901,10 +7825,6 @@
           <w:p>
             <w:pPr>
               <w:spacing w:before="60" w:after="60"/>
-              <w:rPr>
-                <w:sz w:val="22"/>
-                <w:szCs w:val="22"/>
-              </w:rPr>
             </w:pPr>
             <w:r>
               <w:rPr>
@@ -7935,8 +7855,6 @@
               <w:spacing w:before="60" w:after="60"/>
               <w:rPr>
                 <w:b/>
-                <w:sz w:val="22"/>
-                <w:szCs w:val="22"/>
               </w:rPr>
             </w:pPr>
             <w:r>
@@ -7958,10 +7876,6 @@
           <w:p>
             <w:pPr>
               <w:spacing w:before="60" w:after="60"/>
-              <w:rPr>
-                <w:sz w:val="22"/>
-                <w:szCs w:val="22"/>
-              </w:rPr>
             </w:pPr>
           </w:p>
         </w:tc>
@@ -7977,10 +7891,6 @@
                 <w:ilvl w:val="0"/>
                 <w:numId w:val="16"/>
               </w:numPr>
-              <w:rPr>
-                <w:sz w:val="22"/>
-                <w:szCs w:val="22"/>
-              </w:rPr>
             </w:pPr>
           </w:p>
         </w:tc>
@@ -7991,10 +7901,6 @@
           <w:p>
             <w:pPr>
               <w:spacing w:before="60" w:after="60"/>
-              <w:rPr>
-                <w:sz w:val="22"/>
-                <w:szCs w:val="22"/>
-              </w:rPr>
             </w:pPr>
             <w:proofErr w:type="spellStart"/>
             <w:r>
@@ -8023,8 +7929,6 @@
               <w:spacing w:before="60" w:after="60"/>
               <w:rPr>
                 <w:b/>
-                <w:sz w:val="22"/>
-                <w:szCs w:val="22"/>
               </w:rPr>
             </w:pPr>
             <w:r>
@@ -8047,10 +7951,6 @@
           <w:p>
             <w:pPr>
               <w:spacing w:before="60" w:after="60"/>
-              <w:rPr>
-                <w:sz w:val="22"/>
-                <w:szCs w:val="22"/>
-              </w:rPr>
             </w:pPr>
             <w:r>
               <w:rPr>
@@ -8107,10 +8007,6 @@
           <w:p>
             <w:pPr>
               <w:spacing w:before="60" w:after="60"/>
-              <w:rPr>
-                <w:sz w:val="22"/>
-                <w:szCs w:val="22"/>
-              </w:rPr>
             </w:pPr>
             <w:r>
               <w:rPr>
@@ -8135,10 +8031,6 @@
                 <w:numId w:val="21"/>
               </w:numPr>
               <w:spacing w:before="60" w:after="60"/>
-              <w:rPr>
-                <w:sz w:val="22"/>
-                <w:szCs w:val="22"/>
-              </w:rPr>
             </w:pPr>
             <w:r>
               <w:rPr>
@@ -8155,10 +8047,6 @@
                 <w:numId w:val="21"/>
               </w:numPr>
               <w:spacing w:before="60" w:after="60"/>
-              <w:rPr>
-                <w:sz w:val="22"/>
-                <w:szCs w:val="22"/>
-              </w:rPr>
             </w:pPr>
             <w:r>
               <w:rPr>
@@ -8175,10 +8063,6 @@
                 <w:numId w:val="21"/>
               </w:numPr>
               <w:spacing w:before="60" w:after="60"/>
-              <w:rPr>
-                <w:sz w:val="22"/>
-                <w:szCs w:val="22"/>
-              </w:rPr>
             </w:pPr>
             <w:r>
               <w:rPr>
@@ -8195,10 +8079,6 @@
                 <w:numId w:val="21"/>
               </w:numPr>
               <w:spacing w:before="60" w:after="60"/>
-              <w:rPr>
-                <w:sz w:val="22"/>
-                <w:szCs w:val="22"/>
-              </w:rPr>
             </w:pPr>
             <w:r>
               <w:rPr>
@@ -8215,16 +8095,13 @@
                 <w:numId w:val="21"/>
               </w:numPr>
               <w:spacing w:before="60" w:after="60"/>
-              <w:rPr>
-                <w:sz w:val="22"/>
-                <w:szCs w:val="22"/>
-              </w:rPr>
             </w:pPr>
             <w:r>
               <w:rPr>
                 <w:sz w:val="22"/>
                 <w:szCs w:val="22"/>
               </w:rPr>
+              <w:lastRenderedPageBreak/>
               <w:t>Track Line</w:t>
             </w:r>
           </w:p>
@@ -8235,10 +8112,6 @@
                 <w:numId w:val="21"/>
               </w:numPr>
               <w:spacing w:before="60" w:after="60"/>
-              <w:rPr>
-                <w:sz w:val="22"/>
-                <w:szCs w:val="22"/>
-              </w:rPr>
             </w:pPr>
             <w:r>
               <w:rPr>
@@ -8255,27 +8128,18 @@
                 <w:numId w:val="21"/>
               </w:numPr>
               <w:spacing w:before="60" w:after="60"/>
-              <w:rPr>
-                <w:sz w:val="22"/>
-                <w:szCs w:val="22"/>
-              </w:rPr>
             </w:pPr>
             <w:r>
               <w:rPr>
                 <w:sz w:val="22"/>
                 <w:szCs w:val="22"/>
               </w:rPr>
-              <w:lastRenderedPageBreak/>
               <w:t>Bucket Tools</w:t>
             </w:r>
           </w:p>
           <w:p>
             <w:pPr>
               <w:spacing w:before="60" w:after="60"/>
-              <w:rPr>
-                <w:sz w:val="22"/>
-                <w:szCs w:val="22"/>
-              </w:rPr>
             </w:pPr>
             <w:r>
               <w:rPr>
@@ -8312,10 +8176,6 @@
           <w:p>
             <w:pPr>
               <w:spacing w:before="60" w:after="60"/>
-              <w:rPr>
-                <w:sz w:val="22"/>
-                <w:szCs w:val="22"/>
-              </w:rPr>
             </w:pPr>
             <w:r>
               <w:rPr>
@@ -8346,8 +8206,6 @@
               <w:spacing w:before="60" w:after="60"/>
               <w:rPr>
                 <w:b/>
-                <w:sz w:val="22"/>
-                <w:szCs w:val="22"/>
               </w:rPr>
             </w:pPr>
             <w:r>
@@ -8371,18 +8229,12 @@
               <w:spacing w:before="60" w:after="60"/>
               <w:rPr>
                 <w:b/>
-                <w:sz w:val="22"/>
-                <w:szCs w:val="22"/>
               </w:rPr>
             </w:pPr>
           </w:p>
           <w:p>
             <w:pPr>
               <w:spacing w:before="60" w:after="60"/>
-              <w:rPr>
-                <w:sz w:val="22"/>
-                <w:szCs w:val="22"/>
-              </w:rPr>
             </w:pPr>
           </w:p>
         </w:tc>
@@ -8398,10 +8250,6 @@
                 <w:ilvl w:val="0"/>
                 <w:numId w:val="16"/>
               </w:numPr>
-              <w:rPr>
-                <w:sz w:val="22"/>
-                <w:szCs w:val="22"/>
-              </w:rPr>
             </w:pPr>
           </w:p>
         </w:tc>
@@ -8412,10 +8260,6 @@
           <w:p>
             <w:pPr>
               <w:spacing w:before="60" w:after="60"/>
-              <w:rPr>
-                <w:sz w:val="22"/>
-                <w:szCs w:val="22"/>
-              </w:rPr>
             </w:pPr>
             <w:proofErr w:type="spellStart"/>
             <w:r>
@@ -8444,8 +8288,6 @@
               <w:spacing w:before="60" w:after="60"/>
               <w:rPr>
                 <w:b/>
-                <w:sz w:val="22"/>
-                <w:szCs w:val="22"/>
               </w:rPr>
             </w:pPr>
             <w:r>
@@ -8462,18 +8304,12 @@
               <w:spacing w:before="60" w:after="60"/>
               <w:rPr>
                 <w:b/>
-                <w:sz w:val="22"/>
-                <w:szCs w:val="22"/>
               </w:rPr>
             </w:pPr>
           </w:p>
           <w:p>
             <w:pPr>
               <w:spacing w:before="60" w:after="60"/>
-              <w:rPr>
-                <w:sz w:val="22"/>
-                <w:szCs w:val="22"/>
-              </w:rPr>
             </w:pPr>
             <w:r>
               <w:rPr>
@@ -8530,10 +8366,6 @@
           <w:p>
             <w:pPr>
               <w:spacing w:before="60" w:after="60"/>
-              <w:rPr>
-                <w:sz w:val="22"/>
-                <w:szCs w:val="22"/>
-              </w:rPr>
             </w:pPr>
             <w:r>
               <w:rPr>
@@ -8558,10 +8390,6 @@
                 <w:numId w:val="22"/>
               </w:numPr>
               <w:spacing w:before="60" w:after="60"/>
-              <w:rPr>
-                <w:sz w:val="22"/>
-                <w:szCs w:val="22"/>
-              </w:rPr>
             </w:pPr>
             <w:r>
               <w:rPr>
@@ -8578,10 +8406,6 @@
                 <w:numId w:val="22"/>
               </w:numPr>
               <w:spacing w:before="60" w:after="60"/>
-              <w:rPr>
-                <w:sz w:val="22"/>
-                <w:szCs w:val="22"/>
-              </w:rPr>
             </w:pPr>
             <w:r>
               <w:rPr>
@@ -8598,10 +8422,6 @@
                 <w:numId w:val="22"/>
               </w:numPr>
               <w:spacing w:before="60" w:after="60"/>
-              <w:rPr>
-                <w:sz w:val="22"/>
-                <w:szCs w:val="22"/>
-              </w:rPr>
             </w:pPr>
             <w:r>
               <w:rPr>
@@ -8618,10 +8438,6 @@
                 <w:numId w:val="22"/>
               </w:numPr>
               <w:spacing w:before="60" w:after="60"/>
-              <w:rPr>
-                <w:sz w:val="22"/>
-                <w:szCs w:val="22"/>
-              </w:rPr>
             </w:pPr>
             <w:r>
               <w:rPr>
@@ -8638,10 +8454,6 @@
                 <w:numId w:val="22"/>
               </w:numPr>
               <w:spacing w:before="60" w:after="60"/>
-              <w:rPr>
-                <w:sz w:val="22"/>
-                <w:szCs w:val="22"/>
-              </w:rPr>
             </w:pPr>
             <w:r>
               <w:rPr>
@@ -8658,10 +8470,6 @@
                 <w:numId w:val="22"/>
               </w:numPr>
               <w:spacing w:before="60" w:after="60"/>
-              <w:rPr>
-                <w:sz w:val="22"/>
-                <w:szCs w:val="22"/>
-              </w:rPr>
             </w:pPr>
             <w:r>
               <w:rPr>
@@ -8674,10 +8482,6 @@
           <w:p>
             <w:pPr>
               <w:spacing w:before="60" w:after="60"/>
-              <w:rPr>
-                <w:sz w:val="22"/>
-                <w:szCs w:val="22"/>
-              </w:rPr>
             </w:pPr>
             <w:r>
               <w:rPr>
@@ -8714,10 +8518,6 @@
           <w:p>
             <w:pPr>
               <w:spacing w:before="60" w:after="60"/>
-              <w:rPr>
-                <w:sz w:val="22"/>
-                <w:szCs w:val="22"/>
-              </w:rPr>
             </w:pPr>
             <w:r>
               <w:rPr>
@@ -8748,8 +8548,6 @@
               <w:spacing w:before="60" w:after="60"/>
               <w:rPr>
                 <w:b/>
-                <w:sz w:val="22"/>
-                <w:szCs w:val="22"/>
               </w:rPr>
             </w:pPr>
             <w:r>
@@ -8771,10 +8569,6 @@
           <w:p>
             <w:pPr>
               <w:spacing w:before="60" w:after="60"/>
-              <w:rPr>
-                <w:sz w:val="22"/>
-                <w:szCs w:val="22"/>
-              </w:rPr>
             </w:pPr>
           </w:p>
         </w:tc>
@@ -9136,8 +8930,8 @@
 </file>
 
 <file path=word/numbering.xml><?xml version="1.0" encoding="utf-8"?>
-<w:numbering xmlns:wpc="http://schemas.microsoft.com/office/word/2010/wordprocessingCanvas" xmlns:cx="http://schemas.microsoft.com/office/drawing/2014/chartex" xmlns:cx1="http://schemas.microsoft.com/office/drawing/2015/9/8/chartex" xmlns:cx2="http://schemas.microsoft.com/office/drawing/2015/10/21/chartex" xmlns:cx3="http://schemas.microsoft.com/office/drawing/2016/5/9/chartex" xmlns:cx4="http://schemas.microsoft.com/office/drawing/2016/5/10/chartex" xmlns:cx5="http://schemas.microsoft.com/office/drawing/2016/5/11/chartex" xmlns:cx6="http://schemas.microsoft.com/office/drawing/2016/5/12/chartex" xmlns:cx7="http://schemas.microsoft.com/office/drawing/2016/5/13/chartex" xmlns:cx8="http://schemas.microsoft.com/office/drawing/2016/5/14/chartex" xmlns:mc="http://schemas.openxmlformats.org/markup-compatibility/2006" xmlns:aink="http://schemas.microsoft.com/office/drawing/2016/ink" xmlns:am3d="http://schemas.microsoft.com/office/drawing/2017/model3d" xmlns:o="urn:schemas-microsoft-com:office:office" xmlns:r="http://schemas.openxmlformats.org/officeDocument/2006/relationships" xmlns:m="http://schemas.openxmlformats.org/officeDocument/2006/math" xmlns:v="urn:schemas-microsoft-com:vml" xmlns:wp14="http://schemas.microsoft.com/office/word/2010/wordprocessingDrawing" xmlns:wp="http://schemas.openxmlformats.org/drawingml/2006/wordprocessingDrawing" xmlns:w10="urn:schemas-microsoft-com:office:word" xmlns:w="http://schemas.openxmlformats.org/wordprocessingml/2006/main" xmlns:w14="http://schemas.microsoft.com/office/word/2010/wordml" xmlns:w15="http://schemas.microsoft.com/office/word/2012/wordml" xmlns:w16cid="http://schemas.microsoft.com/office/word/2016/wordml/cid" xmlns:w16se="http://schemas.microsoft.com/office/word/2015/wordml/symex" xmlns:wpg="http://schemas.microsoft.com/office/word/2010/wordprocessingGroup" xmlns:wpi="http://schemas.microsoft.com/office/word/2010/wordprocessingInk" xmlns:wne="http://schemas.microsoft.com/office/word/2006/wordml" xmlns:wps="http://schemas.microsoft.com/office/word/2010/wordprocessingShape" mc:Ignorable="w14 w15 w16se w16cid wp14">
-  <w:abstractNum w:abstractNumId="0" w15:restartNumberingAfterBreak="0">
+<w:numbering xmlns:ve="http://schemas.openxmlformats.org/markup-compatibility/2006" xmlns:o="urn:schemas-microsoft-com:office:office" xmlns:r="http://schemas.openxmlformats.org/officeDocument/2006/relationships" xmlns:m="http://schemas.openxmlformats.org/officeDocument/2006/math" xmlns:v="urn:schemas-microsoft-com:vml" xmlns:wp="http://schemas.openxmlformats.org/drawingml/2006/wordprocessingDrawing" xmlns:w10="urn:schemas-microsoft-com:office:word" xmlns:w="http://schemas.openxmlformats.org/wordprocessingml/2006/main" xmlns:wne="http://schemas.microsoft.com/office/word/2006/wordml">
+  <w:abstractNum w:abstractNumId="0">
     <w:nsid w:val="05930A74"/>
     <w:multiLevelType w:val="hybridMultilevel"/>
     <w:tmpl w:val="8AD0E240"/>
@@ -9277,7 +9071,7 @@
       </w:rPr>
     </w:lvl>
   </w:abstractNum>
-  <w:abstractNum w:abstractNumId="1" w15:restartNumberingAfterBreak="0">
+  <w:abstractNum w:abstractNumId="1">
     <w:nsid w:val="10D611CC"/>
     <w:multiLevelType w:val="hybridMultilevel"/>
     <w:tmpl w:val="0994BD6E"/>
@@ -9417,7 +9211,7 @@
       </w:rPr>
     </w:lvl>
   </w:abstractNum>
-  <w:abstractNum w:abstractNumId="2" w15:restartNumberingAfterBreak="0">
+  <w:abstractNum w:abstractNumId="2">
     <w:nsid w:val="13316FF8"/>
     <w:multiLevelType w:val="hybridMultilevel"/>
     <w:tmpl w:val="8FEA85CC"/>
@@ -9530,7 +9324,7 @@
       </w:rPr>
     </w:lvl>
   </w:abstractNum>
-  <w:abstractNum w:abstractNumId="3" w15:restartNumberingAfterBreak="0">
+  <w:abstractNum w:abstractNumId="3">
     <w:nsid w:val="19D654B8"/>
     <w:multiLevelType w:val="hybridMultilevel"/>
     <w:tmpl w:val="BEB6BB62"/>
@@ -9670,7 +9464,7 @@
       </w:rPr>
     </w:lvl>
   </w:abstractNum>
-  <w:abstractNum w:abstractNumId="4" w15:restartNumberingAfterBreak="0">
+  <w:abstractNum w:abstractNumId="4">
     <w:nsid w:val="2CA1456B"/>
     <w:multiLevelType w:val="hybridMultilevel"/>
     <w:tmpl w:val="CD721D92"/>
@@ -9807,7 +9601,7 @@
       </w:rPr>
     </w:lvl>
   </w:abstractNum>
-  <w:abstractNum w:abstractNumId="5" w15:restartNumberingAfterBreak="0">
+  <w:abstractNum w:abstractNumId="5">
     <w:nsid w:val="2EC27F30"/>
     <w:multiLevelType w:val="hybridMultilevel"/>
     <w:tmpl w:val="38F8F6C2"/>
@@ -9947,7 +9741,7 @@
       </w:rPr>
     </w:lvl>
   </w:abstractNum>
-  <w:abstractNum w:abstractNumId="6" w15:restartNumberingAfterBreak="0">
+  <w:abstractNum w:abstractNumId="6">
     <w:nsid w:val="308F26E0"/>
     <w:multiLevelType w:val="hybridMultilevel"/>
     <w:tmpl w:val="2A86BBAE"/>
@@ -10087,7 +9881,7 @@
       </w:rPr>
     </w:lvl>
   </w:abstractNum>
-  <w:abstractNum w:abstractNumId="7" w15:restartNumberingAfterBreak="0">
+  <w:abstractNum w:abstractNumId="7">
     <w:nsid w:val="355A6F38"/>
     <w:multiLevelType w:val="hybridMultilevel"/>
     <w:tmpl w:val="EFC86D24"/>
@@ -10173,7 +9967,7 @@
       </w:pPr>
     </w:lvl>
   </w:abstractNum>
-  <w:abstractNum w:abstractNumId="8" w15:restartNumberingAfterBreak="0">
+  <w:abstractNum w:abstractNumId="8">
     <w:nsid w:val="39B50D15"/>
     <w:multiLevelType w:val="hybridMultilevel"/>
     <w:tmpl w:val="91087F1E"/>
@@ -10286,7 +10080,7 @@
       </w:rPr>
     </w:lvl>
   </w:abstractNum>
-  <w:abstractNum w:abstractNumId="9" w15:restartNumberingAfterBreak="0">
+  <w:abstractNum w:abstractNumId="9">
     <w:nsid w:val="422E336D"/>
     <w:multiLevelType w:val="hybridMultilevel"/>
     <w:tmpl w:val="10725314"/>
@@ -10399,7 +10193,7 @@
       </w:rPr>
     </w:lvl>
   </w:abstractNum>
-  <w:abstractNum w:abstractNumId="10" w15:restartNumberingAfterBreak="0">
+  <w:abstractNum w:abstractNumId="10">
     <w:nsid w:val="460D24EA"/>
     <w:multiLevelType w:val="hybridMultilevel"/>
     <w:tmpl w:val="DC6CC2C4"/>
@@ -10539,7 +10333,7 @@
       </w:rPr>
     </w:lvl>
   </w:abstractNum>
-  <w:abstractNum w:abstractNumId="11" w15:restartNumberingAfterBreak="0">
+  <w:abstractNum w:abstractNumId="11">
     <w:nsid w:val="4A2E0D4A"/>
     <w:multiLevelType w:val="hybridMultilevel"/>
     <w:tmpl w:val="29C85D5A"/>
@@ -10652,7 +10446,7 @@
       </w:rPr>
     </w:lvl>
   </w:abstractNum>
-  <w:abstractNum w:abstractNumId="12" w15:restartNumberingAfterBreak="0">
+  <w:abstractNum w:abstractNumId="12">
     <w:nsid w:val="52555FF7"/>
     <w:multiLevelType w:val="hybridMultilevel"/>
     <w:tmpl w:val="91282B54"/>
@@ -10765,7 +10559,7 @@
       </w:rPr>
     </w:lvl>
   </w:abstractNum>
-  <w:abstractNum w:abstractNumId="13" w15:restartNumberingAfterBreak="0">
+  <w:abstractNum w:abstractNumId="13">
     <w:nsid w:val="532E4B62"/>
     <w:multiLevelType w:val="hybridMultilevel"/>
     <w:tmpl w:val="6790962C"/>
@@ -10878,7 +10672,7 @@
       </w:rPr>
     </w:lvl>
   </w:abstractNum>
-  <w:abstractNum w:abstractNumId="14" w15:restartNumberingAfterBreak="0">
+  <w:abstractNum w:abstractNumId="14">
     <w:nsid w:val="56B22D6D"/>
     <w:multiLevelType w:val="hybridMultilevel"/>
     <w:tmpl w:val="D51E95A2"/>
@@ -11018,7 +10812,147 @@
       </w:rPr>
     </w:lvl>
   </w:abstractNum>
-  <w:abstractNum w:abstractNumId="15" w15:restartNumberingAfterBreak="0">
+  <w:abstractNum w:abstractNumId="15">
+    <w:nsid w:val="61FE0ECA"/>
+    <w:multiLevelType w:val="hybridMultilevel"/>
+    <w:tmpl w:val="2EFA92DA"/>
+    <w:lvl w:ilvl="0" w:tplc="1E1A30A0">
+      <w:start w:val="1"/>
+      <w:numFmt w:val="bullet"/>
+      <w:lvlText w:val="•"/>
+      <w:lvlJc w:val="left"/>
+      <w:pPr>
+        <w:tabs>
+          <w:tab w:val="num" w:pos="720"/>
+        </w:tabs>
+        <w:ind w:left="720" w:hanging="360"/>
+      </w:pPr>
+      <w:rPr>
+        <w:rFonts w:ascii="Arial" w:hAnsi="Arial" w:hint="default"/>
+      </w:rPr>
+    </w:lvl>
+    <w:lvl w:ilvl="1" w:tplc="D2908812" w:tentative="1">
+      <w:start w:val="1"/>
+      <w:numFmt w:val="bullet"/>
+      <w:lvlText w:val="•"/>
+      <w:lvlJc w:val="left"/>
+      <w:pPr>
+        <w:tabs>
+          <w:tab w:val="num" w:pos="1440"/>
+        </w:tabs>
+        <w:ind w:left="1440" w:hanging="360"/>
+      </w:pPr>
+      <w:rPr>
+        <w:rFonts w:ascii="Arial" w:hAnsi="Arial" w:hint="default"/>
+      </w:rPr>
+    </w:lvl>
+    <w:lvl w:ilvl="2" w:tplc="BDD2AF62" w:tentative="1">
+      <w:start w:val="1"/>
+      <w:numFmt w:val="bullet"/>
+      <w:lvlText w:val="•"/>
+      <w:lvlJc w:val="left"/>
+      <w:pPr>
+        <w:tabs>
+          <w:tab w:val="num" w:pos="2160"/>
+        </w:tabs>
+        <w:ind w:left="2160" w:hanging="360"/>
+      </w:pPr>
+      <w:rPr>
+        <w:rFonts w:ascii="Arial" w:hAnsi="Arial" w:hint="default"/>
+      </w:rPr>
+    </w:lvl>
+    <w:lvl w:ilvl="3" w:tplc="F35A60DE" w:tentative="1">
+      <w:start w:val="1"/>
+      <w:numFmt w:val="bullet"/>
+      <w:lvlText w:val="•"/>
+      <w:lvlJc w:val="left"/>
+      <w:pPr>
+        <w:tabs>
+          <w:tab w:val="num" w:pos="2880"/>
+        </w:tabs>
+        <w:ind w:left="2880" w:hanging="360"/>
+      </w:pPr>
+      <w:rPr>
+        <w:rFonts w:ascii="Arial" w:hAnsi="Arial" w:hint="default"/>
+      </w:rPr>
+    </w:lvl>
+    <w:lvl w:ilvl="4" w:tplc="78F4ABAA" w:tentative="1">
+      <w:start w:val="1"/>
+      <w:numFmt w:val="bullet"/>
+      <w:lvlText w:val="•"/>
+      <w:lvlJc w:val="left"/>
+      <w:pPr>
+        <w:tabs>
+          <w:tab w:val="num" w:pos="3600"/>
+        </w:tabs>
+        <w:ind w:left="3600" w:hanging="360"/>
+      </w:pPr>
+      <w:rPr>
+        <w:rFonts w:ascii="Arial" w:hAnsi="Arial" w:hint="default"/>
+      </w:rPr>
+    </w:lvl>
+    <w:lvl w:ilvl="5" w:tplc="29BA4AC0" w:tentative="1">
+      <w:start w:val="1"/>
+      <w:numFmt w:val="bullet"/>
+      <w:lvlText w:val="•"/>
+      <w:lvlJc w:val="left"/>
+      <w:pPr>
+        <w:tabs>
+          <w:tab w:val="num" w:pos="4320"/>
+        </w:tabs>
+        <w:ind w:left="4320" w:hanging="360"/>
+      </w:pPr>
+      <w:rPr>
+        <w:rFonts w:ascii="Arial" w:hAnsi="Arial" w:hint="default"/>
+      </w:rPr>
+    </w:lvl>
+    <w:lvl w:ilvl="6" w:tplc="04F80682" w:tentative="1">
+      <w:start w:val="1"/>
+      <w:numFmt w:val="bullet"/>
+      <w:lvlText w:val="•"/>
+      <w:lvlJc w:val="left"/>
+      <w:pPr>
+        <w:tabs>
+          <w:tab w:val="num" w:pos="5040"/>
+        </w:tabs>
+        <w:ind w:left="5040" w:hanging="360"/>
+      </w:pPr>
+      <w:rPr>
+        <w:rFonts w:ascii="Arial" w:hAnsi="Arial" w:hint="default"/>
+      </w:rPr>
+    </w:lvl>
+    <w:lvl w:ilvl="7" w:tplc="2618D548" w:tentative="1">
+      <w:start w:val="1"/>
+      <w:numFmt w:val="bullet"/>
+      <w:lvlText w:val="•"/>
+      <w:lvlJc w:val="left"/>
+      <w:pPr>
+        <w:tabs>
+          <w:tab w:val="num" w:pos="5760"/>
+        </w:tabs>
+        <w:ind w:left="5760" w:hanging="360"/>
+      </w:pPr>
+      <w:rPr>
+        <w:rFonts w:ascii="Arial" w:hAnsi="Arial" w:hint="default"/>
+      </w:rPr>
+    </w:lvl>
+    <w:lvl w:ilvl="8" w:tplc="DD4C4C2A" w:tentative="1">
+      <w:start w:val="1"/>
+      <w:numFmt w:val="bullet"/>
+      <w:lvlText w:val="•"/>
+      <w:lvlJc w:val="left"/>
+      <w:pPr>
+        <w:tabs>
+          <w:tab w:val="num" w:pos="6480"/>
+        </w:tabs>
+        <w:ind w:left="6480" w:hanging="360"/>
+      </w:pPr>
+      <w:rPr>
+        <w:rFonts w:ascii="Arial" w:hAnsi="Arial" w:hint="default"/>
+      </w:rPr>
+    </w:lvl>
+  </w:abstractNum>
+  <w:abstractNum w:abstractNumId="16">
     <w:nsid w:val="632E2FA9"/>
     <w:multiLevelType w:val="hybridMultilevel"/>
     <w:tmpl w:val="5218B44E"/>
@@ -11158,7 +11092,7 @@
       </w:rPr>
     </w:lvl>
   </w:abstractNum>
-  <w:abstractNum w:abstractNumId="16" w15:restartNumberingAfterBreak="0">
+  <w:abstractNum w:abstractNumId="17">
     <w:nsid w:val="647A60F8"/>
     <w:multiLevelType w:val="hybridMultilevel"/>
     <w:tmpl w:val="9E2C756C"/>
@@ -11271,7 +11205,7 @@
       </w:rPr>
     </w:lvl>
   </w:abstractNum>
-  <w:abstractNum w:abstractNumId="17" w15:restartNumberingAfterBreak="0">
+  <w:abstractNum w:abstractNumId="18">
     <w:nsid w:val="70DB564B"/>
     <w:multiLevelType w:val="hybridMultilevel"/>
     <w:tmpl w:val="86F60906"/>
@@ -11384,7 +11318,7 @@
       </w:rPr>
     </w:lvl>
   </w:abstractNum>
-  <w:abstractNum w:abstractNumId="18" w15:restartNumberingAfterBreak="0">
+  <w:abstractNum w:abstractNumId="19">
     <w:nsid w:val="717D0729"/>
     <w:multiLevelType w:val="multilevel"/>
     <w:tmpl w:val="0409001F"/>
@@ -11470,7 +11404,7 @@
       </w:pPr>
     </w:lvl>
   </w:abstractNum>
-  <w:abstractNum w:abstractNumId="19" w15:restartNumberingAfterBreak="0">
+  <w:abstractNum w:abstractNumId="20">
     <w:nsid w:val="75342850"/>
     <w:multiLevelType w:val="hybridMultilevel"/>
     <w:tmpl w:val="89840A9E"/>
@@ -11583,7 +11517,7 @@
       </w:rPr>
     </w:lvl>
   </w:abstractNum>
-  <w:abstractNum w:abstractNumId="20" w15:restartNumberingAfterBreak="0">
+  <w:abstractNum w:abstractNumId="21">
     <w:nsid w:val="775D6C2F"/>
     <w:multiLevelType w:val="hybridMultilevel"/>
     <w:tmpl w:val="3D94DC7A"/>
@@ -11723,7 +11657,7 @@
       </w:rPr>
     </w:lvl>
   </w:abstractNum>
-  <w:abstractNum w:abstractNumId="21" w15:restartNumberingAfterBreak="0">
+  <w:abstractNum w:abstractNumId="22">
     <w:nsid w:val="7B9979DB"/>
     <w:multiLevelType w:val="hybridMultilevel"/>
     <w:tmpl w:val="3F6C8372"/>
@@ -11863,7 +11797,7 @@
       </w:rPr>
     </w:lvl>
   </w:abstractNum>
-  <w:abstractNum w:abstractNumId="22" w15:restartNumberingAfterBreak="0">
+  <w:abstractNum w:abstractNumId="23">
     <w:nsid w:val="7BB2245F"/>
     <w:multiLevelType w:val="hybridMultilevel"/>
     <w:tmpl w:val="05E47ED6"/>
@@ -12003,7 +11937,7 @@
       </w:rPr>
     </w:lvl>
   </w:abstractNum>
-  <w:abstractNum w:abstractNumId="23" w15:restartNumberingAfterBreak="0">
+  <w:abstractNum w:abstractNumId="24">
     <w:nsid w:val="7C6A4521"/>
     <w:multiLevelType w:val="multilevel"/>
     <w:tmpl w:val="0409001F"/>
@@ -12089,7 +12023,7 @@
       </w:pPr>
     </w:lvl>
   </w:abstractNum>
-  <w:abstractNum w:abstractNumId="24" w15:restartNumberingAfterBreak="0">
+  <w:abstractNum w:abstractNumId="25">
     <w:nsid w:val="7F1065B9"/>
     <w:multiLevelType w:val="hybridMultilevel"/>
     <w:tmpl w:val="B9A80288"/>
@@ -12185,10 +12119,10 @@
     <w:abstractNumId w:val="6"/>
   </w:num>
   <w:num w:numId="4">
-    <w:abstractNumId w:val="22"/>
+    <w:abstractNumId w:val="23"/>
   </w:num>
   <w:num w:numId="5">
-    <w:abstractNumId w:val="18"/>
+    <w:abstractNumId w:val="19"/>
   </w:num>
   <w:num w:numId="6">
     <w:abstractNumId w:val="1"/>
@@ -12197,16 +12131,16 @@
     <w:abstractNumId w:val="4"/>
   </w:num>
   <w:num w:numId="8">
-    <w:abstractNumId w:val="19"/>
+    <w:abstractNumId w:val="20"/>
   </w:num>
   <w:num w:numId="9">
-    <w:abstractNumId w:val="23"/>
+    <w:abstractNumId w:val="24"/>
   </w:num>
   <w:num w:numId="10">
     <w:abstractNumId w:val="0"/>
   </w:num>
   <w:num w:numId="11">
-    <w:abstractNumId w:val="20"/>
+    <w:abstractNumId w:val="21"/>
   </w:num>
   <w:num w:numId="12">
     <w:abstractNumId w:val="5"/>
@@ -12215,13 +12149,13 @@
     <w:abstractNumId w:val="10"/>
   </w:num>
   <w:num w:numId="14">
-    <w:abstractNumId w:val="15"/>
+    <w:abstractNumId w:val="16"/>
   </w:num>
   <w:num w:numId="15">
-    <w:abstractNumId w:val="21"/>
+    <w:abstractNumId w:val="22"/>
   </w:num>
   <w:num w:numId="16">
-    <w:abstractNumId w:val="24"/>
+    <w:abstractNumId w:val="25"/>
   </w:num>
   <w:num w:numId="17">
     <w:abstractNumId w:val="8"/>
@@ -12239,22 +12173,25 @@
     <w:abstractNumId w:val="12"/>
   </w:num>
   <w:num w:numId="22">
-    <w:abstractNumId w:val="17"/>
+    <w:abstractNumId w:val="18"/>
   </w:num>
   <w:num w:numId="23">
     <w:abstractNumId w:val="2"/>
   </w:num>
   <w:num w:numId="24">
-    <w:abstractNumId w:val="16"/>
+    <w:abstractNumId w:val="17"/>
   </w:num>
   <w:num w:numId="25">
     <w:abstractNumId w:val="14"/>
+  </w:num>
+  <w:num w:numId="26">
+    <w:abstractNumId w:val="15"/>
   </w:num>
 </w:numbering>
 </file>
 
 <file path=word/styles.xml><?xml version="1.0" encoding="utf-8"?>
-<w:styles xmlns:mc="http://schemas.openxmlformats.org/markup-compatibility/2006" xmlns:r="http://schemas.openxmlformats.org/officeDocument/2006/relationships" xmlns:w="http://schemas.openxmlformats.org/wordprocessingml/2006/main" xmlns:w14="http://schemas.microsoft.com/office/word/2010/wordml" xmlns:w15="http://schemas.microsoft.com/office/word/2012/wordml" xmlns:w16cid="http://schemas.microsoft.com/office/word/2016/wordml/cid" xmlns:w16se="http://schemas.microsoft.com/office/word/2015/wordml/symex" mc:Ignorable="w14 w15 w16se w16cid">
+<w:styles xmlns:r="http://schemas.openxmlformats.org/officeDocument/2006/relationships" xmlns:w="http://schemas.openxmlformats.org/wordprocessingml/2006/main">
   <w:docDefaults>
     <w:rPrDefault>
       <w:rPr>
@@ -12270,383 +12207,145 @@
       </w:pPr>
     </w:pPrDefault>
   </w:docDefaults>
-  <w:latentStyles w:defLockedState="0" w:defUIPriority="99" w:defSemiHidden="0" w:defUnhideWhenUsed="0" w:defQFormat="0" w:count="376">
-    <w:lsdException w:name="Normal" w:uiPriority="0" w:qFormat="1"/>
-    <w:lsdException w:name="heading 1" w:uiPriority="9" w:qFormat="1"/>
-    <w:lsdException w:name="heading 2" w:semiHidden="1" w:uiPriority="9" w:unhideWhenUsed="1" w:qFormat="1"/>
-    <w:lsdException w:name="heading 3" w:semiHidden="1" w:uiPriority="9" w:unhideWhenUsed="1" w:qFormat="1"/>
-    <w:lsdException w:name="heading 4" w:semiHidden="1" w:uiPriority="9" w:unhideWhenUsed="1" w:qFormat="1"/>
-    <w:lsdException w:name="heading 5" w:semiHidden="1" w:uiPriority="9" w:unhideWhenUsed="1" w:qFormat="1"/>
-    <w:lsdException w:name="heading 6" w:semiHidden="1" w:uiPriority="9" w:unhideWhenUsed="1" w:qFormat="1"/>
-    <w:lsdException w:name="heading 7" w:semiHidden="1" w:uiPriority="9" w:unhideWhenUsed="1" w:qFormat="1"/>
-    <w:lsdException w:name="heading 8" w:semiHidden="1" w:uiPriority="9" w:unhideWhenUsed="1" w:qFormat="1"/>
-    <w:lsdException w:name="heading 9" w:semiHidden="1" w:uiPriority="9" w:unhideWhenUsed="1" w:qFormat="1"/>
-    <w:lsdException w:name="index 1" w:semiHidden="1" w:unhideWhenUsed="1"/>
-    <w:lsdException w:name="index 2" w:semiHidden="1" w:unhideWhenUsed="1"/>
-    <w:lsdException w:name="index 3" w:semiHidden="1" w:unhideWhenUsed="1"/>
-    <w:lsdException w:name="index 4" w:semiHidden="1" w:unhideWhenUsed="1"/>
-    <w:lsdException w:name="index 5" w:semiHidden="1" w:unhideWhenUsed="1"/>
-    <w:lsdException w:name="index 6" w:semiHidden="1" w:unhideWhenUsed="1"/>
-    <w:lsdException w:name="index 7" w:semiHidden="1" w:unhideWhenUsed="1"/>
-    <w:lsdException w:name="index 8" w:semiHidden="1" w:unhideWhenUsed="1"/>
-    <w:lsdException w:name="index 9" w:semiHidden="1" w:unhideWhenUsed="1"/>
-    <w:lsdException w:name="toc 1" w:semiHidden="1" w:uiPriority="39" w:unhideWhenUsed="1"/>
-    <w:lsdException w:name="toc 2" w:semiHidden="1" w:uiPriority="39" w:unhideWhenUsed="1"/>
-    <w:lsdException w:name="toc 3" w:semiHidden="1" w:uiPriority="39" w:unhideWhenUsed="1"/>
-    <w:lsdException w:name="toc 4" w:semiHidden="1" w:uiPriority="39" w:unhideWhenUsed="1"/>
-    <w:lsdException w:name="toc 5" w:semiHidden="1" w:uiPriority="39" w:unhideWhenUsed="1"/>
-    <w:lsdException w:name="toc 6" w:semiHidden="1" w:uiPriority="39" w:unhideWhenUsed="1"/>
-    <w:lsdException w:name="toc 7" w:semiHidden="1" w:uiPriority="39" w:unhideWhenUsed="1"/>
-    <w:lsdException w:name="toc 8" w:semiHidden="1" w:uiPriority="39" w:unhideWhenUsed="1"/>
-    <w:lsdException w:name="toc 9" w:semiHidden="1" w:uiPriority="39" w:unhideWhenUsed="1"/>
-    <w:lsdException w:name="Normal Indent" w:semiHidden="1" w:unhideWhenUsed="1"/>
-    <w:lsdException w:name="footnote text" w:semiHidden="1" w:unhideWhenUsed="1"/>
-    <w:lsdException w:name="annotation text" w:semiHidden="1" w:unhideWhenUsed="1"/>
-    <w:lsdException w:name="header" w:semiHidden="1" w:unhideWhenUsed="1"/>
-    <w:lsdException w:name="footer" w:semiHidden="1" w:unhideWhenUsed="1"/>
-    <w:lsdException w:name="index heading" w:semiHidden="1" w:unhideWhenUsed="1"/>
-    <w:lsdException w:name="caption" w:semiHidden="1" w:uiPriority="35" w:unhideWhenUsed="1" w:qFormat="1"/>
-    <w:lsdException w:name="table of figures" w:semiHidden="1" w:unhideWhenUsed="1"/>
-    <w:lsdException w:name="envelope address" w:semiHidden="1" w:unhideWhenUsed="1"/>
-    <w:lsdException w:name="envelope return" w:semiHidden="1" w:unhideWhenUsed="1"/>
-    <w:lsdException w:name="footnote reference" w:semiHidden="1" w:unhideWhenUsed="1"/>
-    <w:lsdException w:name="annotation reference" w:semiHidden="1" w:unhideWhenUsed="1"/>
-    <w:lsdException w:name="line number" w:semiHidden="1" w:unhideWhenUsed="1"/>
-    <w:lsdException w:name="page number" w:semiHidden="1" w:unhideWhenUsed="1"/>
-    <w:lsdException w:name="endnote reference" w:semiHidden="1" w:unhideWhenUsed="1"/>
-    <w:lsdException w:name="endnote text" w:semiHidden="1" w:unhideWhenUsed="1"/>
-    <w:lsdException w:name="table of authorities" w:semiHidden="1" w:unhideWhenUsed="1"/>
-    <w:lsdException w:name="macro" w:semiHidden="1" w:unhideWhenUsed="1"/>
-    <w:lsdException w:name="toa heading" w:semiHidden="1" w:unhideWhenUsed="1"/>
-    <w:lsdException w:name="List" w:semiHidden="1" w:unhideWhenUsed="1"/>
-    <w:lsdException w:name="List Bullet" w:semiHidden="1" w:unhideWhenUsed="1"/>
-    <w:lsdException w:name="List Number" w:semiHidden="1" w:unhideWhenUsed="1"/>
-    <w:lsdException w:name="List 2" w:semiHidden="1" w:unhideWhenUsed="1"/>
-    <w:lsdException w:name="List 3" w:semiHidden="1" w:unhideWhenUsed="1"/>
-    <w:lsdException w:name="List 4" w:semiHidden="1" w:unhideWhenUsed="1"/>
-    <w:lsdException w:name="List 5" w:semiHidden="1" w:unhideWhenUsed="1"/>
-    <w:lsdException w:name="List Bullet 2" w:semiHidden="1" w:unhideWhenUsed="1"/>
-    <w:lsdException w:name="List Bullet 3" w:semiHidden="1" w:unhideWhenUsed="1"/>
-    <w:lsdException w:name="List Bullet 4" w:semiHidden="1" w:unhideWhenUsed="1"/>
-    <w:lsdException w:name="List Bullet 5" w:semiHidden="1" w:unhideWhenUsed="1"/>
-    <w:lsdException w:name="List Number 2" w:semiHidden="1" w:unhideWhenUsed="1"/>
-    <w:lsdException w:name="List Number 3" w:semiHidden="1" w:unhideWhenUsed="1"/>
-    <w:lsdException w:name="List Number 4" w:semiHidden="1" w:unhideWhenUsed="1"/>
-    <w:lsdException w:name="List Number 5" w:semiHidden="1" w:unhideWhenUsed="1"/>
-    <w:lsdException w:name="Title" w:uiPriority="10" w:qFormat="1"/>
-    <w:lsdException w:name="Closing" w:semiHidden="1" w:unhideWhenUsed="1"/>
-    <w:lsdException w:name="Signature" w:semiHidden="1" w:unhideWhenUsed="1"/>
-    <w:lsdException w:name="Default Paragraph Font" w:semiHidden="1" w:uiPriority="1" w:unhideWhenUsed="1"/>
-    <w:lsdException w:name="Body Text" w:semiHidden="1" w:unhideWhenUsed="1"/>
-    <w:lsdException w:name="Body Text Indent" w:semiHidden="1" w:unhideWhenUsed="1"/>
-    <w:lsdException w:name="List Continue" w:semiHidden="1" w:unhideWhenUsed="1"/>
-    <w:lsdException w:name="List Continue 2" w:semiHidden="1" w:unhideWhenUsed="1"/>
-    <w:lsdException w:name="List Continue 3" w:semiHidden="1" w:unhideWhenUsed="1"/>
-    <w:lsdException w:name="List Continue 4" w:semiHidden="1" w:unhideWhenUsed="1"/>
-    <w:lsdException w:name="List Continue 5" w:semiHidden="1" w:unhideWhenUsed="1"/>
-    <w:lsdException w:name="Message Header" w:semiHidden="1" w:unhideWhenUsed="1"/>
-    <w:lsdException w:name="Subtitle" w:uiPriority="11" w:qFormat="1"/>
-    <w:lsdException w:name="Salutation" w:semiHidden="1" w:unhideWhenUsed="1"/>
-    <w:lsdException w:name="Date" w:semiHidden="1" w:unhideWhenUsed="1"/>
-    <w:lsdException w:name="Body Text First Indent" w:semiHidden="1" w:unhideWhenUsed="1"/>
-    <w:lsdException w:name="Body Text First Indent 2" w:semiHidden="1" w:unhideWhenUsed="1"/>
-    <w:lsdException w:name="Note Heading" w:semiHidden="1" w:unhideWhenUsed="1"/>
-    <w:lsdException w:name="Body Text 2" w:semiHidden="1" w:unhideWhenUsed="1"/>
-    <w:lsdException w:name="Body Text 3" w:semiHidden="1" w:unhideWhenUsed="1"/>
-    <w:lsdException w:name="Body Text Indent 2" w:semiHidden="1" w:unhideWhenUsed="1"/>
-    <w:lsdException w:name="Body Text Indent 3" w:semiHidden="1" w:unhideWhenUsed="1"/>
-    <w:lsdException w:name="Block Text" w:semiHidden="1" w:unhideWhenUsed="1"/>
-    <w:lsdException w:name="Hyperlink" w:semiHidden="1" w:unhideWhenUsed="1"/>
-    <w:lsdException w:name="FollowedHyperlink" w:semiHidden="1" w:unhideWhenUsed="1"/>
-    <w:lsdException w:name="Strong" w:uiPriority="22" w:qFormat="1"/>
-    <w:lsdException w:name="Emphasis" w:uiPriority="20" w:qFormat="1"/>
-    <w:lsdException w:name="Document Map" w:semiHidden="1" w:unhideWhenUsed="1"/>
-    <w:lsdException w:name="Plain Text" w:semiHidden="1" w:unhideWhenUsed="1"/>
-    <w:lsdException w:name="E-mail Signature" w:semiHidden="1" w:unhideWhenUsed="1"/>
-    <w:lsdException w:name="HTML Top of Form" w:semiHidden="1" w:unhideWhenUsed="1"/>
-    <w:lsdException w:name="HTML Bottom of Form" w:semiHidden="1" w:unhideWhenUsed="1"/>
-    <w:lsdException w:name="Normal (Web)" w:semiHidden="1" w:uiPriority="0" w:unhideWhenUsed="1"/>
-    <w:lsdException w:name="HTML Acronym" w:semiHidden="1" w:unhideWhenUsed="1"/>
-    <w:lsdException w:name="HTML Address" w:semiHidden="1" w:unhideWhenUsed="1"/>
-    <w:lsdException w:name="HTML Cite" w:semiHidden="1" w:unhideWhenUsed="1"/>
-    <w:lsdException w:name="HTML Code" w:semiHidden="1" w:unhideWhenUsed="1"/>
-    <w:lsdException w:name="HTML Definition" w:semiHidden="1" w:unhideWhenUsed="1"/>
-    <w:lsdException w:name="HTML Keyboard" w:semiHidden="1" w:unhideWhenUsed="1"/>
-    <w:lsdException w:name="HTML Preformatted" w:semiHidden="1" w:unhideWhenUsed="1"/>
-    <w:lsdException w:name="HTML Sample" w:semiHidden="1" w:unhideWhenUsed="1"/>
-    <w:lsdException w:name="HTML Typewriter" w:semiHidden="1" w:unhideWhenUsed="1"/>
-    <w:lsdException w:name="HTML Variable" w:semiHidden="1" w:unhideWhenUsed="1"/>
-    <w:lsdException w:name="Normal Table" w:semiHidden="1" w:unhideWhenUsed="1"/>
-    <w:lsdException w:name="annotation subject" w:semiHidden="1" w:unhideWhenUsed="1"/>
-    <w:lsdException w:name="No List" w:semiHidden="1" w:unhideWhenUsed="1"/>
-    <w:lsdException w:name="Outline List 1" w:semiHidden="1" w:unhideWhenUsed="1"/>
-    <w:lsdException w:name="Outline List 2" w:semiHidden="1" w:unhideWhenUsed="1"/>
-    <w:lsdException w:name="Outline List 3" w:semiHidden="1" w:unhideWhenUsed="1"/>
-    <w:lsdException w:name="Table Simple 1" w:semiHidden="1" w:unhideWhenUsed="1"/>
-    <w:lsdException w:name="Table Simple 2" w:semiHidden="1" w:unhideWhenUsed="1"/>
-    <w:lsdException w:name="Table Simple 3" w:semiHidden="1" w:unhideWhenUsed="1"/>
-    <w:lsdException w:name="Table Classic 1" w:semiHidden="1" w:unhideWhenUsed="1"/>
-    <w:lsdException w:name="Table Classic 2" w:semiHidden="1" w:unhideWhenUsed="1"/>
-    <w:lsdException w:name="Table Classic 3" w:semiHidden="1" w:unhideWhenUsed="1"/>
-    <w:lsdException w:name="Table Classic 4" w:semiHidden="1" w:unhideWhenUsed="1"/>
-    <w:lsdException w:name="Table Colorful 1" w:semiHidden="1" w:unhideWhenUsed="1"/>
-    <w:lsdException w:name="Table Colorful 2" w:semiHidden="1" w:unhideWhenUsed="1"/>
-    <w:lsdException w:name="Table Colorful 3" w:semiHidden="1" w:unhideWhenUsed="1"/>
-    <w:lsdException w:name="Table Columns 1" w:semiHidden="1" w:unhideWhenUsed="1"/>
-    <w:lsdException w:name="Table Columns 2" w:semiHidden="1" w:unhideWhenUsed="1"/>
-    <w:lsdException w:name="Table Columns 3" w:semiHidden="1" w:unhideWhenUsed="1"/>
-    <w:lsdException w:name="Table Columns 4" w:semiHidden="1" w:unhideWhenUsed="1"/>
-    <w:lsdException w:name="Table Columns 5" w:semiHidden="1" w:unhideWhenUsed="1"/>
-    <w:lsdException w:name="Table Grid 1" w:semiHidden="1" w:unhideWhenUsed="1"/>
-    <w:lsdException w:name="Table Grid 2" w:semiHidden="1" w:unhideWhenUsed="1"/>
-    <w:lsdException w:name="Table Grid 3" w:semiHidden="1" w:unhideWhenUsed="1"/>
-    <w:lsdException w:name="Table Grid 4" w:semiHidden="1" w:unhideWhenUsed="1"/>
-    <w:lsdException w:name="Table Grid 5" w:semiHidden="1" w:unhideWhenUsed="1"/>
-    <w:lsdException w:name="Table Grid 6" w:semiHidden="1" w:unhideWhenUsed="1"/>
-    <w:lsdException w:name="Table Grid 7" w:semiHidden="1" w:unhideWhenUsed="1"/>
-    <w:lsdException w:name="Table Grid 8" w:semiHidden="1" w:unhideWhenUsed="1"/>
-    <w:lsdException w:name="Table List 1" w:semiHidden="1" w:unhideWhenUsed="1"/>
-    <w:lsdException w:name="Table List 2" w:semiHidden="1" w:unhideWhenUsed="1"/>
-    <w:lsdException w:name="Table List 3" w:semiHidden="1" w:unhideWhenUsed="1"/>
-    <w:lsdException w:name="Table List 4" w:semiHidden="1" w:unhideWhenUsed="1"/>
-    <w:lsdException w:name="Table List 5" w:semiHidden="1" w:unhideWhenUsed="1"/>
-    <w:lsdException w:name="Table List 6" w:semiHidden="1" w:unhideWhenUsed="1"/>
-    <w:lsdException w:name="Table List 7" w:semiHidden="1" w:unhideWhenUsed="1"/>
-    <w:lsdException w:name="Table List 8" w:semiHidden="1" w:unhideWhenUsed="1"/>
-    <w:lsdException w:name="Table 3D effects 1" w:semiHidden="1" w:unhideWhenUsed="1"/>
-    <w:lsdException w:name="Table 3D effects 2" w:semiHidden="1" w:unhideWhenUsed="1"/>
-    <w:lsdException w:name="Table 3D effects 3" w:semiHidden="1" w:unhideWhenUsed="1"/>
-    <w:lsdException w:name="Table Contemporary" w:semiHidden="1" w:unhideWhenUsed="1"/>
-    <w:lsdException w:name="Table Elegant" w:semiHidden="1" w:unhideWhenUsed="1"/>
-    <w:lsdException w:name="Table Professional" w:semiHidden="1" w:unhideWhenUsed="1"/>
-    <w:lsdException w:name="Table Subtle 1" w:semiHidden="1" w:unhideWhenUsed="1"/>
-    <w:lsdException w:name="Table Subtle 2" w:semiHidden="1" w:unhideWhenUsed="1"/>
-    <w:lsdException w:name="Table Web 1" w:semiHidden="1" w:unhideWhenUsed="1"/>
-    <w:lsdException w:name="Table Web 2" w:semiHidden="1" w:unhideWhenUsed="1"/>
-    <w:lsdException w:name="Table Web 3" w:semiHidden="1" w:unhideWhenUsed="1"/>
-    <w:lsdException w:name="Balloon Text" w:semiHidden="1" w:unhideWhenUsed="1"/>
-    <w:lsdException w:name="Table Grid" w:uiPriority="39"/>
-    <w:lsdException w:name="Table Theme" w:semiHidden="1" w:unhideWhenUsed="1"/>
-    <w:lsdException w:name="Placeholder Text" w:semiHidden="1"/>
-    <w:lsdException w:name="No Spacing" w:uiPriority="1" w:qFormat="1"/>
-    <w:lsdException w:name="Light Shading" w:uiPriority="60"/>
-    <w:lsdException w:name="Light List" w:uiPriority="61"/>
-    <w:lsdException w:name="Light Grid" w:uiPriority="62"/>
-    <w:lsdException w:name="Medium Shading 1" w:uiPriority="63"/>
-    <w:lsdException w:name="Medium Shading 2" w:uiPriority="64"/>
-    <w:lsdException w:name="Medium List 1" w:uiPriority="65"/>
-    <w:lsdException w:name="Medium List 2" w:uiPriority="66"/>
-    <w:lsdException w:name="Medium Grid 1" w:uiPriority="67"/>
-    <w:lsdException w:name="Medium Grid 2" w:uiPriority="68"/>
-    <w:lsdException w:name="Medium Grid 3" w:uiPriority="69"/>
-    <w:lsdException w:name="Dark List" w:uiPriority="70"/>
-    <w:lsdException w:name="Colorful Shading" w:uiPriority="71"/>
-    <w:lsdException w:name="Colorful List" w:uiPriority="72"/>
-    <w:lsdException w:name="Colorful Grid" w:uiPriority="73"/>
-    <w:lsdException w:name="Light Shading Accent 1" w:uiPriority="60"/>
-    <w:lsdException w:name="Light List Accent 1" w:uiPriority="61"/>
-    <w:lsdException w:name="Light Grid Accent 1" w:uiPriority="62"/>
-    <w:lsdException w:name="Medium Shading 1 Accent 1" w:uiPriority="63"/>
-    <w:lsdException w:name="Medium Shading 2 Accent 1" w:uiPriority="64"/>
-    <w:lsdException w:name="Medium List 1 Accent 1" w:uiPriority="65"/>
-    <w:lsdException w:name="Revision" w:semiHidden="1"/>
-    <w:lsdException w:name="List Paragraph" w:uiPriority="34" w:qFormat="1"/>
-    <w:lsdException w:name="Quote" w:uiPriority="29" w:qFormat="1"/>
-    <w:lsdException w:name="Intense Quote" w:uiPriority="30" w:qFormat="1"/>
-    <w:lsdException w:name="Medium List 2 Accent 1" w:uiPriority="66"/>
-    <w:lsdException w:name="Medium Grid 1 Accent 1" w:uiPriority="67"/>
-    <w:lsdException w:name="Medium Grid 2 Accent 1" w:uiPriority="68"/>
-    <w:lsdException w:name="Medium Grid 3 Accent 1" w:uiPriority="69"/>
-    <w:lsdException w:name="Dark List Accent 1" w:uiPriority="70"/>
-    <w:lsdException w:name="Colorful Shading Accent 1" w:uiPriority="71"/>
-    <w:lsdException w:name="Colorful List Accent 1" w:uiPriority="72"/>
-    <w:lsdException w:name="Colorful Grid Accent 1" w:uiPriority="73"/>
-    <w:lsdException w:name="Light Shading Accent 2" w:uiPriority="60"/>
-    <w:lsdException w:name="Light List Accent 2" w:uiPriority="61"/>
-    <w:lsdException w:name="Light Grid Accent 2" w:uiPriority="62"/>
-    <w:lsdException w:name="Medium Shading 1 Accent 2" w:uiPriority="63"/>
-    <w:lsdException w:name="Medium Shading 2 Accent 2" w:uiPriority="64"/>
-    <w:lsdException w:name="Medium List 1 Accent 2" w:uiPriority="65"/>
-    <w:lsdException w:name="Medium List 2 Accent 2" w:uiPriority="66"/>
-    <w:lsdException w:name="Medium Grid 1 Accent 2" w:uiPriority="67"/>
-    <w:lsdException w:name="Medium Grid 2 Accent 2" w:uiPriority="68"/>
-    <w:lsdException w:name="Medium Grid 3 Accent 2" w:uiPriority="69"/>
-    <w:lsdException w:name="Dark List Accent 2" w:uiPriority="70"/>
-    <w:lsdException w:name="Colorful Shading Accent 2" w:uiPriority="71"/>
-    <w:lsdException w:name="Colorful List Accent 2" w:uiPriority="72"/>
-    <w:lsdException w:name="Colorful Grid Accent 2" w:uiPriority="73"/>
-    <w:lsdException w:name="Light Shading Accent 3" w:uiPriority="60"/>
-    <w:lsdException w:name="Light List Accent 3" w:uiPriority="61"/>
-    <w:lsdException w:name="Light Grid Accent 3" w:uiPriority="62"/>
-    <w:lsdException w:name="Medium Shading 1 Accent 3" w:uiPriority="63"/>
-    <w:lsdException w:name="Medium Shading 2 Accent 3" w:uiPriority="64"/>
-    <w:lsdException w:name="Medium List 1 Accent 3" w:uiPriority="65"/>
-    <w:lsdException w:name="Medium List 2 Accent 3" w:uiPriority="66"/>
-    <w:lsdException w:name="Medium Grid 1 Accent 3" w:uiPriority="67"/>
-    <w:lsdException w:name="Medium Grid 2 Accent 3" w:uiPriority="68"/>
-    <w:lsdException w:name="Medium Grid 3 Accent 3" w:uiPriority="69"/>
-    <w:lsdException w:name="Dark List Accent 3" w:uiPriority="70"/>
-    <w:lsdException w:name="Colorful Shading Accent 3" w:uiPriority="71"/>
-    <w:lsdException w:name="Colorful List Accent 3" w:uiPriority="72"/>
-    <w:lsdException w:name="Colorful Grid Accent 3" w:uiPriority="73"/>
-    <w:lsdException w:name="Light Shading Accent 4" w:uiPriority="60"/>
-    <w:lsdException w:name="Light List Accent 4" w:uiPriority="61"/>
-    <w:lsdException w:name="Light Grid Accent 4" w:uiPriority="62"/>
-    <w:lsdException w:name="Medium Shading 1 Accent 4" w:uiPriority="63"/>
-    <w:lsdException w:name="Medium Shading 2 Accent 4" w:uiPriority="64"/>
-    <w:lsdException w:name="Medium List 1 Accent 4" w:uiPriority="65"/>
-    <w:lsdException w:name="Medium List 2 Accent 4" w:uiPriority="66"/>
-    <w:lsdException w:name="Medium Grid 1 Accent 4" w:uiPriority="67"/>
-    <w:lsdException w:name="Medium Grid 2 Accent 4" w:uiPriority="68"/>
-    <w:lsdException w:name="Medium Grid 3 Accent 4" w:uiPriority="69"/>
-    <w:lsdException w:name="Dark List Accent 4" w:uiPriority="70"/>
-    <w:lsdException w:name="Colorful Shading Accent 4" w:uiPriority="71"/>
-    <w:lsdException w:name="Colorful List Accent 4" w:uiPriority="72"/>
-    <w:lsdException w:name="Colorful Grid Accent 4" w:uiPriority="73"/>
-    <w:lsdException w:name="Light Shading Accent 5" w:uiPriority="60"/>
-    <w:lsdException w:name="Light List Accent 5" w:uiPriority="61"/>
-    <w:lsdException w:name="Light Grid Accent 5" w:uiPriority="62"/>
-    <w:lsdException w:name="Medium Shading 1 Accent 5" w:uiPriority="63"/>
-    <w:lsdException w:name="Medium Shading 2 Accent 5" w:uiPriority="64"/>
-    <w:lsdException w:name="Medium List 1 Accent 5" w:uiPriority="65"/>
-    <w:lsdException w:name="Medium List 2 Accent 5" w:uiPriority="66"/>
-    <w:lsdException w:name="Medium Grid 1 Accent 5" w:uiPriority="67"/>
-    <w:lsdException w:name="Medium Grid 2 Accent 5" w:uiPriority="68"/>
-    <w:lsdException w:name="Medium Grid 3 Accent 5" w:uiPriority="69"/>
-    <w:lsdException w:name="Dark List Accent 5" w:uiPriority="70"/>
-    <w:lsdException w:name="Colorful Shading Accent 5" w:uiPriority="71"/>
-    <w:lsdException w:name="Colorful List Accent 5" w:uiPriority="72"/>
-    <w:lsdException w:name="Colorful Grid Accent 5" w:uiPriority="73"/>
-    <w:lsdException w:name="Light Shading Accent 6" w:uiPriority="60"/>
-    <w:lsdException w:name="Light List Accent 6" w:uiPriority="61"/>
-    <w:lsdException w:name="Light Grid Accent 6" w:uiPriority="62"/>
-    <w:lsdException w:name="Medium Shading 1 Accent 6" w:uiPriority="63"/>
-    <w:lsdException w:name="Medium Shading 2 Accent 6" w:uiPriority="64"/>
-    <w:lsdException w:name="Medium List 1 Accent 6" w:uiPriority="65"/>
-    <w:lsdException w:name="Medium List 2 Accent 6" w:uiPriority="66"/>
-    <w:lsdException w:name="Medium Grid 1 Accent 6" w:uiPriority="67"/>
-    <w:lsdException w:name="Medium Grid 2 Accent 6" w:uiPriority="68"/>
-    <w:lsdException w:name="Medium Grid 3 Accent 6" w:uiPriority="69"/>
-    <w:lsdException w:name="Dark List Accent 6" w:uiPriority="70"/>
-    <w:lsdException w:name="Colorful Shading Accent 6" w:uiPriority="71"/>
-    <w:lsdException w:name="Colorful List Accent 6" w:uiPriority="72"/>
-    <w:lsdException w:name="Colorful Grid Accent 6" w:uiPriority="73"/>
-    <w:lsdException w:name="Subtle Emphasis" w:uiPriority="19" w:qFormat="1"/>
-    <w:lsdException w:name="Intense Emphasis" w:uiPriority="21" w:qFormat="1"/>
-    <w:lsdException w:name="Subtle Reference" w:uiPriority="31" w:qFormat="1"/>
-    <w:lsdException w:name="Intense Reference" w:uiPriority="32" w:qFormat="1"/>
-    <w:lsdException w:name="Book Title" w:uiPriority="33" w:qFormat="1"/>
-    <w:lsdException w:name="Bibliography" w:semiHidden="1" w:uiPriority="37" w:unhideWhenUsed="1"/>
-    <w:lsdException w:name="TOC Heading" w:semiHidden="1" w:uiPriority="39" w:unhideWhenUsed="1" w:qFormat="1"/>
-    <w:lsdException w:name="Plain Table 1" w:uiPriority="41"/>
-    <w:lsdException w:name="Plain Table 2" w:uiPriority="42"/>
-    <w:lsdException w:name="Plain Table 3" w:uiPriority="43"/>
-    <w:lsdException w:name="Plain Table 4" w:uiPriority="44"/>
-    <w:lsdException w:name="Plain Table 5" w:uiPriority="45"/>
-    <w:lsdException w:name="Grid Table Light" w:uiPriority="40"/>
-    <w:lsdException w:name="Grid Table 1 Light" w:uiPriority="46"/>
-    <w:lsdException w:name="Grid Table 2" w:uiPriority="47"/>
-    <w:lsdException w:name="Grid Table 3" w:uiPriority="48"/>
-    <w:lsdException w:name="Grid Table 4" w:uiPriority="49"/>
-    <w:lsdException w:name="Grid Table 5 Dark" w:uiPriority="50"/>
-    <w:lsdException w:name="Grid Table 6 Colorful" w:uiPriority="51"/>
-    <w:lsdException w:name="Grid Table 7 Colorful" w:uiPriority="52"/>
-    <w:lsdException w:name="Grid Table 1 Light Accent 1" w:uiPriority="46"/>
-    <w:lsdException w:name="Grid Table 2 Accent 1" w:uiPriority="47"/>
-    <w:lsdException w:name="Grid Table 3 Accent 1" w:uiPriority="48"/>
-    <w:lsdException w:name="Grid Table 4 Accent 1" w:uiPriority="49"/>
-    <w:lsdException w:name="Grid Table 5 Dark Accent 1" w:uiPriority="50"/>
-    <w:lsdException w:name="Grid Table 6 Colorful Accent 1" w:uiPriority="51"/>
-    <w:lsdException w:name="Grid Table 7 Colorful Accent 1" w:uiPriority="52"/>
-    <w:lsdException w:name="Grid Table 1 Light Accent 2" w:uiPriority="46"/>
-    <w:lsdException w:name="Grid Table 2 Accent 2" w:uiPriority="47"/>
-    <w:lsdException w:name="Grid Table 3 Accent 2" w:uiPriority="48"/>
-    <w:lsdException w:name="Grid Table 4 Accent 2" w:uiPriority="49"/>
-    <w:lsdException w:name="Grid Table 5 Dark Accent 2" w:uiPriority="50"/>
-    <w:lsdException w:name="Grid Table 6 Colorful Accent 2" w:uiPriority="51"/>
-    <w:lsdException w:name="Grid Table 7 Colorful Accent 2" w:uiPriority="52"/>
-    <w:lsdException w:name="Grid Table 1 Light Accent 3" w:uiPriority="46"/>
-    <w:lsdException w:name="Grid Table 2 Accent 3" w:uiPriority="47"/>
-    <w:lsdException w:name="Grid Table 3 Accent 3" w:uiPriority="48"/>
-    <w:lsdException w:name="Grid Table 4 Accent 3" w:uiPriority="49"/>
-    <w:lsdException w:name="Grid Table 5 Dark Accent 3" w:uiPriority="50"/>
-    <w:lsdException w:name="Grid Table 6 Colorful Accent 3" w:uiPriority="51"/>
-    <w:lsdException w:name="Grid Table 7 Colorful Accent 3" w:uiPriority="52"/>
-    <w:lsdException w:name="Grid Table 1 Light Accent 4" w:uiPriority="46"/>
-    <w:lsdException w:name="Grid Table 2 Accent 4" w:uiPriority="47"/>
-    <w:lsdException w:name="Grid Table 3 Accent 4" w:uiPriority="48"/>
-    <w:lsdException w:name="Grid Table 4 Accent 4" w:uiPriority="49"/>
-    <w:lsdException w:name="Grid Table 5 Dark Accent 4" w:uiPriority="50"/>
-    <w:lsdException w:name="Grid Table 6 Colorful Accent 4" w:uiPriority="51"/>
-    <w:lsdException w:name="Grid Table 7 Colorful Accent 4" w:uiPriority="52"/>
-    <w:lsdException w:name="Grid Table 1 Light Accent 5" w:uiPriority="46"/>
-    <w:lsdException w:name="Grid Table 2 Accent 5" w:uiPriority="47"/>
-    <w:lsdException w:name="Grid Table 3 Accent 5" w:uiPriority="48"/>
-    <w:lsdException w:name="Grid Table 4 Accent 5" w:uiPriority="49"/>
-    <w:lsdException w:name="Grid Table 5 Dark Accent 5" w:uiPriority="50"/>
-    <w:lsdException w:name="Grid Table 6 Colorful Accent 5" w:uiPriority="51"/>
-    <w:lsdException w:name="Grid Table 7 Colorful Accent 5" w:uiPriority="52"/>
-    <w:lsdException w:name="Grid Table 1 Light Accent 6" w:uiPriority="46"/>
-    <w:lsdException w:name="Grid Table 2 Accent 6" w:uiPriority="47"/>
-    <w:lsdException w:name="Grid Table 3 Accent 6" w:uiPriority="48"/>
-    <w:lsdException w:name="Grid Table 4 Accent 6" w:uiPriority="49"/>
-    <w:lsdException w:name="Grid Table 5 Dark Accent 6" w:uiPriority="50"/>
-    <w:lsdException w:name="Grid Table 6 Colorful Accent 6" w:uiPriority="51"/>
-    <w:lsdException w:name="Grid Table 7 Colorful Accent 6" w:uiPriority="52"/>
-    <w:lsdException w:name="List Table 1 Light" w:uiPriority="46"/>
-    <w:lsdException w:name="List Table 2" w:uiPriority="47"/>
-    <w:lsdException w:name="List Table 3" w:uiPriority="48"/>
-    <w:lsdException w:name="List Table 4" w:uiPriority="49"/>
-    <w:lsdException w:name="List Table 5 Dark" w:uiPriority="50"/>
-    <w:lsdException w:name="List Table 6 Colorful" w:uiPriority="51"/>
-    <w:lsdException w:name="List Table 7 Colorful" w:uiPriority="52"/>
-    <w:lsdException w:name="List Table 1 Light Accent 1" w:uiPriority="46"/>
-    <w:lsdException w:name="List Table 2 Accent 1" w:uiPriority="47"/>
-    <w:lsdException w:name="List Table 3 Accent 1" w:uiPriority="48"/>
-    <w:lsdException w:name="List Table 4 Accent 1" w:uiPriority="49"/>
-    <w:lsdException w:name="List Table 5 Dark Accent 1" w:uiPriority="50"/>
-    <w:lsdException w:name="List Table 6 Colorful Accent 1" w:uiPriority="51"/>
-    <w:lsdException w:name="List Table 7 Colorful Accent 1" w:uiPriority="52"/>
-    <w:lsdException w:name="List Table 1 Light Accent 2" w:uiPriority="46"/>
-    <w:lsdException w:name="List Table 2 Accent 2" w:uiPriority="47"/>
-    <w:lsdException w:name="List Table 3 Accent 2" w:uiPriority="48"/>
-    <w:lsdException w:name="List Table 4 Accent 2" w:uiPriority="49"/>
-    <w:lsdException w:name="List Table 5 Dark Accent 2" w:uiPriority="50"/>
-    <w:lsdException w:name="List Table 6 Colorful Accent 2" w:uiPriority="51"/>
-    <w:lsdException w:name="List Table 7 Colorful Accent 2" w:uiPriority="52"/>
-    <w:lsdException w:name="List Table 1 Light Accent 3" w:uiPriority="46"/>
-    <w:lsdException w:name="List Table 2 Accent 3" w:uiPriority="47"/>
-    <w:lsdException w:name="List Table 3 Accent 3" w:uiPriority="48"/>
-    <w:lsdException w:name="List Table 4 Accent 3" w:uiPriority="49"/>
-    <w:lsdException w:name="List Table 5 Dark Accent 3" w:uiPriority="50"/>
-    <w:lsdException w:name="List Table 6 Colorful Accent 3" w:uiPriority="51"/>
-    <w:lsdException w:name="List Table 7 Colorful Accent 3" w:uiPriority="52"/>
-    <w:lsdException w:name="List Table 1 Light Accent 4" w:uiPriority="46"/>
-    <w:lsdException w:name="List Table 2 Accent 4" w:uiPriority="47"/>
-    <w:lsdException w:name="List Table 3 Accent 4" w:uiPriority="48"/>
-    <w:lsdException w:name="List Table 4 Accent 4" w:uiPriority="49"/>
-    <w:lsdException w:name="List Table 5 Dark Accent 4" w:uiPriority="50"/>
-    <w:lsdException w:name="List Table 6 Colorful Accent 4" w:uiPriority="51"/>
-    <w:lsdException w:name="List Table 7 Colorful Accent 4" w:uiPriority="52"/>
-    <w:lsdException w:name="List Table 1 Light Accent 5" w:uiPriority="46"/>
-    <w:lsdException w:name="List Table 2 Accent 5" w:uiPriority="47"/>
-    <w:lsdException w:name="List Table 3 Accent 5" w:uiPriority="48"/>
-    <w:lsdException w:name="List Table 4 Accent 5" w:uiPriority="49"/>
-    <w:lsdException w:name="List Table 5 Dark Accent 5" w:uiPriority="50"/>
-    <w:lsdException w:name="List Table 6 Colorful Accent 5" w:uiPriority="51"/>
-    <w:lsdException w:name="List Table 7 Colorful Accent 5" w:uiPriority="52"/>
-    <w:lsdException w:name="List Table 1 Light Accent 6" w:uiPriority="46"/>
-    <w:lsdException w:name="List Table 2 Accent 6" w:uiPriority="47"/>
-    <w:lsdException w:name="List Table 3 Accent 6" w:uiPriority="48"/>
-    <w:lsdException w:name="List Table 4 Accent 6" w:uiPriority="49"/>
-    <w:lsdException w:name="List Table 5 Dark Accent 6" w:uiPriority="50"/>
-    <w:lsdException w:name="List Table 6 Colorful Accent 6" w:uiPriority="51"/>
-    <w:lsdException w:name="List Table 7 Colorful Accent 6" w:uiPriority="52"/>
-    <w:lsdException w:name="Mention" w:semiHidden="1" w:unhideWhenUsed="1"/>
-    <w:lsdException w:name="Smart Hyperlink" w:semiHidden="1" w:unhideWhenUsed="1"/>
-    <w:lsdException w:name="Hashtag" w:semiHidden="1" w:unhideWhenUsed="1"/>
-    <w:lsdException w:name="Unresolved Mention" w:semiHidden="1" w:unhideWhenUsed="1"/>
-    <w:lsdException w:name="Smart Link" w:semiHidden="1" w:unhideWhenUsed="1"/>
+  <w:latentStyles w:defLockedState="0" w:defUIPriority="99" w:defSemiHidden="1" w:defUnhideWhenUsed="1" w:defQFormat="0" w:count="267">
+    <w:lsdException w:name="Normal" w:semiHidden="0" w:uiPriority="0" w:unhideWhenUsed="0" w:qFormat="1"/>
+    <w:lsdException w:name="heading 1" w:semiHidden="0" w:uiPriority="9" w:unhideWhenUsed="0" w:qFormat="1"/>
+    <w:lsdException w:name="heading 2" w:uiPriority="9" w:qFormat="1"/>
+    <w:lsdException w:name="heading 3" w:uiPriority="9" w:qFormat="1"/>
+    <w:lsdException w:name="heading 4" w:uiPriority="9" w:qFormat="1"/>
+    <w:lsdException w:name="heading 5" w:uiPriority="9" w:qFormat="1"/>
+    <w:lsdException w:name="heading 6" w:uiPriority="9" w:qFormat="1"/>
+    <w:lsdException w:name="heading 7" w:uiPriority="9" w:qFormat="1"/>
+    <w:lsdException w:name="heading 8" w:uiPriority="9" w:qFormat="1"/>
+    <w:lsdException w:name="heading 9" w:uiPriority="9" w:qFormat="1"/>
+    <w:lsdException w:name="toc 1" w:uiPriority="39"/>
+    <w:lsdException w:name="toc 2" w:uiPriority="39"/>
+    <w:lsdException w:name="toc 3" w:uiPriority="39"/>
+    <w:lsdException w:name="toc 4" w:uiPriority="39"/>
+    <w:lsdException w:name="toc 5" w:uiPriority="39"/>
+    <w:lsdException w:name="toc 6" w:uiPriority="39"/>
+    <w:lsdException w:name="toc 7" w:uiPriority="39"/>
+    <w:lsdException w:name="toc 8" w:uiPriority="39"/>
+    <w:lsdException w:name="toc 9" w:uiPriority="39"/>
+    <w:lsdException w:name="caption" w:uiPriority="35" w:qFormat="1"/>
+    <w:lsdException w:name="Title" w:semiHidden="0" w:uiPriority="10" w:unhideWhenUsed="0" w:qFormat="1"/>
+    <w:lsdException w:name="Default Paragraph Font" w:uiPriority="1"/>
+    <w:lsdException w:name="Subtitle" w:semiHidden="0" w:uiPriority="11" w:unhideWhenUsed="0" w:qFormat="1"/>
+    <w:lsdException w:name="Strong" w:semiHidden="0" w:uiPriority="22" w:unhideWhenUsed="0" w:qFormat="1"/>
+    <w:lsdException w:name="Emphasis" w:semiHidden="0" w:uiPriority="20" w:unhideWhenUsed="0" w:qFormat="1"/>
+    <w:lsdException w:name="Normal (Web)" w:uiPriority="0"/>
+    <w:lsdException w:name="Table Grid" w:semiHidden="0" w:uiPriority="39" w:unhideWhenUsed="0"/>
+    <w:lsdException w:name="Placeholder Text" w:unhideWhenUsed="0"/>
+    <w:lsdException w:name="No Spacing" w:semiHidden="0" w:uiPriority="1" w:unhideWhenUsed="0" w:qFormat="1"/>
+    <w:lsdException w:name="Light Shading" w:semiHidden="0" w:uiPriority="60" w:unhideWhenUsed="0"/>
+    <w:lsdException w:name="Light List" w:semiHidden="0" w:uiPriority="61" w:unhideWhenUsed="0"/>
+    <w:lsdException w:name="Light Grid" w:semiHidden="0" w:uiPriority="62" w:unhideWhenUsed="0"/>
+    <w:lsdException w:name="Medium Shading 1" w:semiHidden="0" w:uiPriority="63" w:unhideWhenUsed="0"/>
+    <w:lsdException w:name="Medium Shading 2" w:semiHidden="0" w:uiPriority="64" w:unhideWhenUsed="0"/>
+    <w:lsdException w:name="Medium List 1" w:semiHidden="0" w:uiPriority="65" w:unhideWhenUsed="0"/>
+    <w:lsdException w:name="Medium List 2" w:semiHidden="0" w:uiPriority="66" w:unhideWhenUsed="0"/>
+    <w:lsdException w:name="Medium Grid 1" w:semiHidden="0" w:uiPriority="67" w:unhideWhenUsed="0"/>
+    <w:lsdException w:name="Medium Grid 2" w:semiHidden="0" w:uiPriority="68" w:unhideWhenUsed="0"/>
+    <w:lsdException w:name="Medium Grid 3" w:semiHidden="0" w:uiPriority="69" w:unhideWhenUsed="0"/>
+    <w:lsdException w:name="Dark List" w:semiHidden="0" w:uiPriority="70" w:unhideWhenUsed="0"/>
+    <w:lsdException w:name="Colorful Shading" w:semiHidden="0" w:uiPriority="71" w:unhideWhenUsed="0"/>
+    <w:lsdException w:name="Colorful List" w:semiHidden="0" w:uiPriority="72" w:unhideWhenUsed="0"/>
+    <w:lsdException w:name="Colorful Grid" w:semiHidden="0" w:uiPriority="73" w:unhideWhenUsed="0"/>
+    <w:lsdException w:name="Light Shading Accent 1" w:semiHidden="0" w:uiPriority="60" w:unhideWhenUsed="0"/>
+    <w:lsdException w:name="Light List Accent 1" w:semiHidden="0" w:uiPriority="61" w:unhideWhenUsed="0"/>
+    <w:lsdException w:name="Light Grid Accent 1" w:semiHidden="0" w:uiPriority="62" w:unhideWhenUsed="0"/>
+    <w:lsdException w:name="Medium Shading 1 Accent 1" w:semiHidden="0" w:uiPriority="63" w:unhideWhenUsed="0"/>
+    <w:lsdException w:name="Medium Shading 2 Accent 1" w:semiHidden="0" w:uiPriority="64" w:unhideWhenUsed="0"/>
+    <w:lsdException w:name="Medium List 1 Accent 1" w:semiHidden="0" w:uiPriority="65" w:unhideWhenUsed="0"/>
+    <w:lsdException w:name="Revision" w:unhideWhenUsed="0"/>
+    <w:lsdException w:name="List Paragraph" w:semiHidden="0" w:uiPriority="34" w:unhideWhenUsed="0" w:qFormat="1"/>
+    <w:lsdException w:name="Quote" w:semiHidden="0" w:uiPriority="29" w:unhideWhenUsed="0" w:qFormat="1"/>
+    <w:lsdException w:name="Intense Quote" w:semiHidden="0" w:uiPriority="30" w:unhideWhenUsed="0" w:qFormat="1"/>
+    <w:lsdException w:name="Medium List 2 Accent 1" w:semiHidden="0" w:uiPriority="66" w:unhideWhenUsed="0"/>
+    <w:lsdException w:name="Medium Grid 1 Accent 1" w:semiHidden="0" w:uiPriority="67" w:unhideWhenUsed="0"/>
+    <w:lsdException w:name="Medium Grid 2 Accent 1" w:semiHidden="0" w:uiPriority="68" w:unhideWhenUsed="0"/>
+    <w:lsdException w:name="Medium Grid 3 Accent 1" w:semiHidden="0" w:uiPriority="69" w:unhideWhenUsed="0"/>
+    <w:lsdException w:name="Dark List Accent 1" w:semiHidden="0" w:uiPriority="70" w:unhideWhenUsed="0"/>
+    <w:lsdException w:name="Colorful Shading Accent 1" w:semiHidden="0" w:uiPriority="71" w:unhideWhenUsed="0"/>
+    <w:lsdException w:name="Colorful List Accent 1" w:semiHidden="0" w:uiPriority="72" w:unhideWhenUsed="0"/>
+    <w:lsdException w:name="Colorful Grid Accent 1" w:semiHidden="0" w:uiPriority="73" w:unhideWhenUsed="0"/>
+    <w:lsdException w:name="Light Shading Accent 2" w:semiHidden="0" w:uiPriority="60" w:unhideWhenUsed="0"/>
+    <w:lsdException w:name="Light List Accent 2" w:semiHidden="0" w:uiPriority="61" w:unhideWhenUsed="0"/>
+    <w:lsdException w:name="Light Grid Accent 2" w:semiHidden="0" w:uiPriority="62" w:unhideWhenUsed="0"/>
+    <w:lsdException w:name="Medium Shading 1 Accent 2" w:semiHidden="0" w:uiPriority="63" w:unhideWhenUsed="0"/>
+    <w:lsdException w:name="Medium Shading 2 Accent 2" w:semiHidden="0" w:uiPriority="64" w:unhideWhenUsed="0"/>
+    <w:lsdException w:name="Medium List 1 Accent 2" w:semiHidden="0" w:uiPriority="65" w:unhideWhenUsed="0"/>
+    <w:lsdException w:name="Medium List 2 Accent 2" w:semiHidden="0" w:uiPriority="66" w:unhideWhenUsed="0"/>
+    <w:lsdException w:name="Medium Grid 1 Accent 2" w:semiHidden="0" w:uiPriority="67" w:unhideWhenUsed="0"/>
+    <w:lsdException w:name="Medium Grid 2 Accent 2" w:semiHidden="0" w:uiPriority="68" w:unhideWhenUsed="0"/>
+    <w:lsdException w:name="Medium Grid 3 Accent 2" w:semiHidden="0" w:uiPriority="69" w:unhideWhenUsed="0"/>
+    <w:lsdException w:name="Dark List Accent 2" w:semiHidden="0" w:uiPriority="70" w:unhideWhenUsed="0"/>
+    <w:lsdException w:name="Colorful Shading Accent 2" w:semiHidden="0" w:uiPriority="71" w:unhideWhenUsed="0"/>
+    <w:lsdException w:name="Colorful List Accent 2" w:semiHidden="0" w:uiPriority="72" w:unhideWhenUsed="0"/>
+    <w:lsdException w:name="Colorful Grid Accent 2" w:semiHidden="0" w:uiPriority="73" w:unhideWhenUsed="0"/>
+    <w:lsdException w:name="Light Shading Accent 3" w:semiHidden="0" w:uiPriority="60" w:unhideWhenUsed="0"/>
+    <w:lsdException w:name="Light List Accent 3" w:semiHidden="0" w:uiPriority="61" w:unhideWhenUsed="0"/>
+    <w:lsdException w:name="Light Grid Accent 3" w:semiHidden="0" w:uiPriority="62" w:unhideWhenUsed="0"/>
+    <w:lsdException w:name="Medium Shading 1 Accent 3" w:semiHidden="0" w:uiPriority="63" w:unhideWhenUsed="0"/>
+    <w:lsdException w:name="Medium Shading 2 Accent 3" w:semiHidden="0" w:uiPriority="64" w:unhideWhenUsed="0"/>
+    <w:lsdException w:name="Medium List 1 Accent 3" w:semiHidden="0" w:uiPriority="65" w:unhideWhenUsed="0"/>
+    <w:lsdException w:name="Medium List 2 Accent 3" w:semiHidden="0" w:uiPriority="66" w:unhideWhenUsed="0"/>
+    <w:lsdException w:name="Medium Grid 1 Accent 3" w:semiHidden="0" w:uiPriority="67" w:unhideWhenUsed="0"/>
+    <w:lsdException w:name="Medium Grid 2 Accent 3" w:semiHidden="0" w:uiPriority="68" w:unhideWhenUsed="0"/>
+    <w:lsdException w:name="Medium Grid 3 Accent 3" w:semiHidden="0" w:uiPriority="69" w:unhideWhenUsed="0"/>
+    <w:lsdException w:name="Dark List Accent 3" w:semiHidden="0" w:uiPriority="70" w:unhideWhenUsed="0"/>
+    <w:lsdException w:name="Colorful Shading Accent 3" w:semiHidden="0" w:uiPriority="71" w:unhideWhenUsed="0"/>
+    <w:lsdException w:name="Colorful List Accent 3" w:semiHidden="0" w:uiPriority="72" w:unhideWhenUsed="0"/>
+    <w:lsdException w:name="Colorful Grid Accent 3" w:semiHidden="0" w:uiPriority="73" w:unhideWhenUsed="0"/>
+    <w:lsdException w:name="Light Shading Accent 4" w:semiHidden="0" w:uiPriority="60" w:unhideWhenUsed="0"/>
+    <w:lsdException w:name="Light List Accent 4" w:semiHidden="0" w:uiPriority="61" w:unhideWhenUsed="0"/>
+    <w:lsdException w:name="Light Grid Accent 4" w:semiHidden="0" w:uiPriority="62" w:unhideWhenUsed="0"/>
+    <w:lsdException w:name="Medium Shading 1 Accent 4" w:semiHidden="0" w:uiPriority="63" w:unhideWhenUsed="0"/>
+    <w:lsdException w:name="Medium Shading 2 Accent 4" w:semiHidden="0" w:uiPriority="64" w:unhideWhenUsed="0"/>
+    <w:lsdException w:name="Medium List 1 Accent 4" w:semiHidden="0" w:uiPriority="65" w:unhideWhenUsed="0"/>
+    <w:lsdException w:name="Medium List 2 Accent 4" w:semiHidden="0" w:uiPriority="66" w:unhideWhenUsed="0"/>
+    <w:lsdException w:name="Medium Grid 1 Accent 4" w:semiHidden="0" w:uiPriority="67" w:unhideWhenUsed="0"/>
+    <w:lsdException w:name="Medium Grid 2 Accent 4" w:semiHidden="0" w:uiPriority="68" w:unhideWhenUsed="0"/>
+    <w:lsdException w:name="Medium Grid 3 Accent 4" w:semiHidden="0" w:uiPriority="69" w:unhideWhenUsed="0"/>
+    <w:lsdException w:name="Dark List Accent 4" w:semiHidden="0" w:uiPriority="70" w:unhideWhenUsed="0"/>
+    <w:lsdException w:name="Colorful Shading Accent 4" w:semiHidden="0" w:uiPriority="71" w:unhideWhenUsed="0"/>
+    <w:lsdException w:name="Colorful List Accent 4" w:semiHidden="0" w:uiPriority="72" w:unhideWhenUsed="0"/>
+    <w:lsdException w:name="Colorful Grid Accent 4" w:semiHidden="0" w:uiPriority="73" w:unhideWhenUsed="0"/>
+    <w:lsdException w:name="Light Shading Accent 5" w:semiHidden="0" w:uiPriority="60" w:unhideWhenUsed="0"/>
+    <w:lsdException w:name="Light List Accent 5" w:semiHidden="0" w:uiPriority="61" w:unhideWhenUsed="0"/>
+    <w:lsdException w:name="Light Grid Accent 5" w:semiHidden="0" w:uiPriority="62" w:unhideWhenUsed="0"/>
+    <w:lsdException w:name="Medium Shading 1 Accent 5" w:semiHidden="0" w:uiPriority="63" w:unhideWhenUsed="0"/>
+    <w:lsdException w:name="Medium Shading 2 Accent 5" w:semiHidden="0" w:uiPriority="64" w:unhideWhenUsed="0"/>
+    <w:lsdException w:name="Medium List 1 Accent 5" w:semiHidden="0" w:uiPriority="65" w:unhideWhenUsed="0"/>
+    <w:lsdException w:name="Medium List 2 Accent 5" w:semiHidden="0" w:uiPriority="66" w:unhideWhenUsed="0"/>
+    <w:lsdException w:name="Medium Grid 1 Accent 5" w:semiHidden="0" w:uiPriority="67" w:unhideWhenUsed="0"/>
+    <w:lsdException w:name="Medium Grid 2 Accent 5" w:semiHidden="0" w:uiPriority="68" w:unhideWhenUsed="0"/>
+    <w:lsdException w:name="Medium Grid 3 Accent 5" w:semiHidden="0" w:uiPriority="69" w:unhideWhenUsed="0"/>
+    <w:lsdException w:name="Dark List Accent 5" w:semiHidden="0" w:uiPriority="70" w:unhideWhenUsed="0"/>
+    <w:lsdException w:name="Colorful Shading Accent 5" w:semiHidden="0" w:uiPriority="71" w:unhideWhenUsed="0"/>
+    <w:lsdException w:name="Colorful List Accent 5" w:semiHidden="0" w:uiPriority="72" w:unhideWhenUsed="0"/>
+    <w:lsdException w:name="Colorful Grid Accent 5" w:semiHidden="0" w:uiPriority="73" w:unhideWhenUsed="0"/>
+    <w:lsdException w:name="Light Shading Accent 6" w:semiHidden="0" w:uiPriority="60" w:unhideWhenUsed="0"/>
+    <w:lsdException w:name="Light List Accent 6" w:semiHidden="0" w:uiPriority="61" w:unhideWhenUsed="0"/>
+    <w:lsdException w:name="Light Grid Accent 6" w:semiHidden="0" w:uiPriority="62" w:unhideWhenUsed="0"/>
+    <w:lsdException w:name="Medium Shading 1 Accent 6" w:semiHidden="0" w:uiPriority="63" w:unhideWhenUsed="0"/>
+    <w:lsdException w:name="Medium Shading 2 Accent 6" w:semiHidden="0" w:uiPriority="64" w:unhideWhenUsed="0"/>
+    <w:lsdException w:name="Medium List 1 Accent 6" w:semiHidden="0" w:uiPriority="65" w:unhideWhenUsed="0"/>
+    <w:lsdException w:name="Medium List 2 Accent 6" w:semiHidden="0" w:uiPriority="66" w:unhideWhenUsed="0"/>
+    <w:lsdException w:name="Medium Grid 1 Accent 6" w:semiHidden="0" w:uiPriority="67" w:unhideWhenUsed="0"/>
+    <w:lsdException w:name="Medium Grid 2 Accent 6" w:semiHidden="0" w:uiPriority="68" w:unhideWhenUsed="0"/>
+    <w:lsdException w:name="Medium Grid 3 Accent 6" w:semiHidden="0" w:uiPriority="69" w:unhideWhenUsed="0"/>
+    <w:lsdException w:name="Dark List Accent 6" w:semiHidden="0" w:uiPriority="70" w:unhideWhenUsed="0"/>
+    <w:lsdException w:name="Colorful Shading Accent 6" w:semiHidden="0" w:uiPriority="71" w:unhideWhenUsed="0"/>
+    <w:lsdException w:name="Colorful List Accent 6" w:semiHidden="0" w:uiPriority="72" w:unhideWhenUsed="0"/>
+    <w:lsdException w:name="Colorful Grid Accent 6" w:semiHidden="0" w:uiPriority="73" w:unhideWhenUsed="0"/>
+    <w:lsdException w:name="Subtle Emphasis" w:semiHidden="0" w:uiPriority="19" w:unhideWhenUsed="0" w:qFormat="1"/>
+    <w:lsdException w:name="Intense Emphasis" w:semiHidden="0" w:uiPriority="21" w:unhideWhenUsed="0" w:qFormat="1"/>
+    <w:lsdException w:name="Subtle Reference" w:semiHidden="0" w:uiPriority="31" w:unhideWhenUsed="0" w:qFormat="1"/>
+    <w:lsdException w:name="Intense Reference" w:semiHidden="0" w:uiPriority="32" w:unhideWhenUsed="0" w:qFormat="1"/>
+    <w:lsdException w:name="Book Title" w:semiHidden="0" w:uiPriority="33" w:unhideWhenUsed="0" w:qFormat="1"/>
+    <w:lsdException w:name="Bibliography" w:uiPriority="37"/>
+    <w:lsdException w:name="TOC Heading" w:uiPriority="39" w:qFormat="1"/>
   </w:latentStyles>
   <w:style w:type="paragraph" w:default="1" w:styleId="Normal">
     <w:name w:val="Normal"/>
@@ -12664,7 +12363,6 @@
   <w:style w:type="character" w:default="1" w:styleId="DefaultParagraphFont">
     <w:name w:val="Default Paragraph Font"/>
     <w:uiPriority w:val="1"/>
-    <w:semiHidden/>
     <w:unhideWhenUsed/>
   </w:style>
   <w:style w:type="table" w:default="1" w:styleId="TableNormal">
@@ -12672,6 +12370,7 @@
     <w:uiPriority w:val="99"/>
     <w:semiHidden/>
     <w:unhideWhenUsed/>
+    <w:qFormat/>
     <w:tblPr>
       <w:tblInd w:w="0" w:type="dxa"/>
       <w:tblCellMar>
@@ -12787,7 +12486,7 @@
     </a:clrScheme>
     <a:fontScheme name="Office">
       <a:majorFont>
-        <a:latin typeface="Calibri Light" panose="020F0302020204030204"/>
+        <a:latin typeface="Calibri Light"/>
         <a:ea typeface=""/>
         <a:cs typeface=""/>
         <a:font script="Jpan" typeface="ＭＳ ゴシック"/>
@@ -12822,7 +12521,7 @@
         <a:font script="Geor" typeface="Sylfaen"/>
       </a:majorFont>
       <a:minorFont>
-        <a:latin typeface="Calibri" panose="020F0502020204030204"/>
+        <a:latin typeface="Calibri"/>
         <a:ea typeface=""/>
         <a:cs typeface=""/>
         <a:font script="Jpan" typeface="ＭＳ 明朝"/>
@@ -12999,7 +12698,7 @@
   <a:extraClrSchemeLst/>
   <a:extLst>
     <a:ext uri="{05A4C25C-085E-4340-85A3-A5531E510DB2}">
-      <thm15:themeFamily xmlns:thm15="http://schemas.microsoft.com/office/thememl/2012/main" name="Office Theme" id="{62F939B6-93AF-4DB8-9C6B-D6C7DFDC589F}" vid="{4A3C46E8-61CC-4603-A589-7422A47A8E4A}"/>
+      <thm15:themeFamily xmlns:thm15="http://schemas.microsoft.com/office/thememl/2012/main" xmlns="" name="Office Theme" id="{62F939B6-93AF-4DB8-9C6B-D6C7DFDC589F}" vid="{4A3C46E8-61CC-4603-A589-7422A47A8E4A}"/>
     </a:ext>
   </a:extLst>
 </a:theme>

</xml_diff>